<commit_message>
Added new Camstar Generic Packet.and worked on Documentation
</commit_message>
<xml_diff>
--- a/SNPServiceDocumentation/Docs/SNPServiceDocumentationV1.14.docx
+++ b/SNPServiceDocumentation/Docs/SNPServiceDocumentationV1.14.docx
@@ -1303,7 +1303,7 @@
           </mc:Choice>
           <mc:Fallback>
             <w:pict>
-              <v:shapetype w14:anchorId="4BB32453" id="_x0000_t32" coordsize="21600,21600" o:spt="32" o:oned="t" path="m,l21600,21600e" filled="f">
+              <v:shapetype w14:anchorId="1161EA31" id="_x0000_t32" coordsize="21600,21600" o:spt="32" o:oned="t" path="m,l21600,21600e" filled="f">
                 <v:path arrowok="t" fillok="f" o:connecttype="none"/>
                 <o:lock v:ext="edit" shapetype="t"/>
               </v:shapetype>
@@ -9352,8 +9352,6 @@
               </w:rPr>
               <w:t>0 is none 1 is only system errors 2 is Camstar errors 3 is packets received and all errors 4 is all errrors packets received and additional info 5 is all available info plus an output of the actual packets being received.</w:t>
             </w:r>
-            <w:bookmarkStart w:id="0" w:name="_GoBack"/>
-            <w:bookmarkEnd w:id="0"/>
           </w:p>
           <w:p>
             <w:pPr>
@@ -9387,6 +9385,16 @@
                 <w:szCs w:val="32"/>
               </w:rPr>
             </w:pPr>
+            <w:r>
+              <w:rPr>
+                <w:rFonts w:eastAsiaTheme="minorEastAsia" w:cstheme="minorHAnsi"/>
+                <w:color w:val="000000" w:themeColor="text1"/>
+                <w:kern w:val="24"/>
+                <w:sz w:val="24"/>
+                <w:szCs w:val="32"/>
+              </w:rPr>
+              <w:t>3</w:t>
+            </w:r>
           </w:p>
         </w:tc>
         <w:tc>
@@ -9405,12 +9413,128 @@
                 <w:szCs w:val="32"/>
               </w:rPr>
             </w:pPr>
+            <w:r>
+              <w:rPr>
+                <w:rFonts w:eastAsiaTheme="minorEastAsia" w:cstheme="minorHAnsi"/>
+                <w:color w:val="000000" w:themeColor="text1"/>
+                <w:kern w:val="24"/>
+                <w:sz w:val="24"/>
+                <w:szCs w:val="32"/>
+              </w:rPr>
+              <w:t>2/ Silence/Send</w:t>
+            </w:r>
           </w:p>
         </w:tc>
         <w:tc>
           <w:tcPr>
             <w:tcW w:w="7200" w:type="dxa"/>
           </w:tcPr>
+          <w:p>
+            <w:pPr>
+              <w:rPr>
+                <w:rFonts w:eastAsiaTheme="minorEastAsia" w:cstheme="minorHAnsi"/>
+                <w:color w:val="000000" w:themeColor="text1"/>
+                <w:kern w:val="24"/>
+                <w:sz w:val="24"/>
+                <w:szCs w:val="32"/>
+              </w:rPr>
+            </w:pPr>
+            <w:r>
+              <w:rPr>
+                <w:rFonts w:eastAsiaTheme="minorEastAsia" w:cstheme="minorHAnsi"/>
+                <w:color w:val="000000" w:themeColor="text1"/>
+                <w:kern w:val="24"/>
+                <w:sz w:val="24"/>
+                <w:szCs w:val="32"/>
+              </w:rPr>
+              <w:t>Required fields {Sendbool};</w:t>
+            </w:r>
+          </w:p>
+          <w:p>
+            <w:pPr>
+              <w:rPr>
+                <w:rFonts w:eastAsiaTheme="minorEastAsia" w:cstheme="minorHAnsi"/>
+                <w:color w:val="000000" w:themeColor="text1"/>
+                <w:kern w:val="24"/>
+                <w:sz w:val="24"/>
+                <w:szCs w:val="32"/>
+              </w:rPr>
+            </w:pPr>
+            <w:r>
+              <w:rPr>
+                <w:rFonts w:eastAsiaTheme="minorEastAsia" w:cstheme="minorHAnsi"/>
+                <w:color w:val="000000" w:themeColor="text1"/>
+                <w:kern w:val="24"/>
+                <w:sz w:val="24"/>
+                <w:szCs w:val="32"/>
+              </w:rPr>
+              <w:t>Optional Fields { IntTimeInSeconds };</w:t>
+            </w:r>
+          </w:p>
+          <w:p>
+            <w:pPr>
+              <w:rPr>
+                <w:rFonts w:eastAsiaTheme="minorEastAsia" w:cstheme="minorHAnsi"/>
+                <w:color w:val="000000" w:themeColor="text1"/>
+                <w:kern w:val="24"/>
+                <w:sz w:val="24"/>
+                <w:szCs w:val="32"/>
+              </w:rPr>
+            </w:pPr>
+            <w:r>
+              <w:rPr>
+                <w:rFonts w:eastAsiaTheme="minorEastAsia" w:cstheme="minorHAnsi"/>
+                <w:color w:val="000000" w:themeColor="text1"/>
+                <w:kern w:val="24"/>
+                <w:sz w:val="24"/>
+                <w:szCs w:val="32"/>
+              </w:rPr>
+              <w:lastRenderedPageBreak/>
+              <w:t>Sets weather the service will output to any outputs. If 0 it will not send outputs if 1 it will. If IntTimeInSeconds is assigned and not 0 it will revert to the vrevious logging level after that time has passed.</w:t>
+            </w:r>
+          </w:p>
+          <w:p>
+            <w:pPr>
+              <w:rPr>
+                <w:rFonts w:eastAsiaTheme="minorEastAsia" w:cstheme="minorHAnsi"/>
+                <w:color w:val="000000" w:themeColor="text1"/>
+                <w:kern w:val="24"/>
+                <w:sz w:val="24"/>
+                <w:szCs w:val="32"/>
+              </w:rPr>
+            </w:pPr>
+            <w:r>
+              <w:rPr>
+                <w:rFonts w:eastAsiaTheme="minorEastAsia" w:cstheme="minorHAnsi"/>
+                <w:color w:val="000000" w:themeColor="text1"/>
+                <w:kern w:val="24"/>
+                <w:sz w:val="24"/>
+                <w:szCs w:val="32"/>
+              </w:rPr>
+              <w:t>Sample</w:t>
+            </w:r>
+          </w:p>
+          <w:p>
+            <w:pPr>
+              <w:rPr>
+                <w:rFonts w:eastAsiaTheme="minorEastAsia" w:cstheme="minorHAnsi"/>
+                <w:color w:val="000000" w:themeColor="text1"/>
+                <w:kern w:val="24"/>
+                <w:sz w:val="24"/>
+                <w:szCs w:val="32"/>
+              </w:rPr>
+            </w:pPr>
+            <w:r>
+              <w:rPr>
+                <w:rFonts w:eastAsiaTheme="minorEastAsia" w:cstheme="minorHAnsi"/>
+                <w:color w:val="000000" w:themeColor="text1"/>
+                <w:kern w:val="24"/>
+                <w:sz w:val="24"/>
+                <w:szCs w:val="32"/>
+              </w:rPr>
+              <w:t>{"SendBool ": 1, "IntTimeInSeconds":"320"}</w:t>
+            </w:r>
+          </w:p>
           <w:p>
             <w:pPr>
               <w:pStyle w:val="ListParagraph"/>
@@ -9443,6 +9567,17 @@
                 <w:szCs w:val="32"/>
               </w:rPr>
             </w:pPr>
+            <w:r>
+              <w:rPr>
+                <w:rFonts w:eastAsiaTheme="minorEastAsia" w:cstheme="minorHAnsi"/>
+                <w:color w:val="000000" w:themeColor="text1"/>
+                <w:kern w:val="24"/>
+                <w:sz w:val="24"/>
+                <w:szCs w:val="32"/>
+              </w:rPr>
+              <w:lastRenderedPageBreak/>
+              <w:t>3</w:t>
+            </w:r>
           </w:p>
         </w:tc>
         <w:tc>
@@ -9461,12 +9596,127 @@
                 <w:szCs w:val="32"/>
               </w:rPr>
             </w:pPr>
+            <w:r>
+              <w:rPr>
+                <w:rFonts w:eastAsiaTheme="minorEastAsia" w:cstheme="minorHAnsi"/>
+                <w:color w:val="000000" w:themeColor="text1"/>
+                <w:kern w:val="24"/>
+                <w:sz w:val="24"/>
+                <w:szCs w:val="32"/>
+              </w:rPr>
+              <w:t>3/Deafen/Listen</w:t>
+            </w:r>
           </w:p>
         </w:tc>
         <w:tc>
           <w:tcPr>
             <w:tcW w:w="7200" w:type="dxa"/>
           </w:tcPr>
+          <w:p>
+            <w:pPr>
+              <w:rPr>
+                <w:rFonts w:eastAsiaTheme="minorEastAsia" w:cstheme="minorHAnsi"/>
+                <w:color w:val="000000" w:themeColor="text1"/>
+                <w:kern w:val="24"/>
+                <w:sz w:val="24"/>
+                <w:szCs w:val="32"/>
+              </w:rPr>
+            </w:pPr>
+            <w:r>
+              <w:rPr>
+                <w:rFonts w:eastAsiaTheme="minorEastAsia" w:cstheme="minorHAnsi"/>
+                <w:color w:val="000000" w:themeColor="text1"/>
+                <w:kern w:val="24"/>
+                <w:sz w:val="24"/>
+                <w:szCs w:val="32"/>
+              </w:rPr>
+              <w:t>Required fields {ListenBool};</w:t>
+            </w:r>
+          </w:p>
+          <w:p>
+            <w:pPr>
+              <w:rPr>
+                <w:rFonts w:eastAsiaTheme="minorEastAsia" w:cstheme="minorHAnsi"/>
+                <w:color w:val="000000" w:themeColor="text1"/>
+                <w:kern w:val="24"/>
+                <w:sz w:val="24"/>
+                <w:szCs w:val="32"/>
+              </w:rPr>
+            </w:pPr>
+            <w:r>
+              <w:rPr>
+                <w:rFonts w:eastAsiaTheme="minorEastAsia" w:cstheme="minorHAnsi"/>
+                <w:color w:val="000000" w:themeColor="text1"/>
+                <w:kern w:val="24"/>
+                <w:sz w:val="24"/>
+                <w:szCs w:val="32"/>
+              </w:rPr>
+              <w:t>Optional Fields {IntTimeInSeconds };</w:t>
+            </w:r>
+          </w:p>
+          <w:p>
+            <w:pPr>
+              <w:rPr>
+                <w:rFonts w:eastAsiaTheme="minorEastAsia" w:cstheme="minorHAnsi"/>
+                <w:color w:val="000000" w:themeColor="text1"/>
+                <w:kern w:val="24"/>
+                <w:sz w:val="24"/>
+                <w:szCs w:val="32"/>
+              </w:rPr>
+            </w:pPr>
+            <w:r>
+              <w:rPr>
+                <w:rFonts w:eastAsiaTheme="minorEastAsia" w:cstheme="minorHAnsi"/>
+                <w:color w:val="000000" w:themeColor="text1"/>
+                <w:kern w:val="24"/>
+                <w:sz w:val="24"/>
+                <w:szCs w:val="32"/>
+              </w:rPr>
+              <w:t>Sets weather the service will listen to any inputs. If 0 it will not listen to inputsif 1 it will. If IntTimeInSeconds is assigned and not 0 it will revert to the previous logging level after that time has passed. All control packets will still be heard even when deafened for hopefully obvious reasons</w:t>
+            </w:r>
+          </w:p>
+          <w:p>
+            <w:pPr>
+              <w:rPr>
+                <w:rFonts w:eastAsiaTheme="minorEastAsia" w:cstheme="minorHAnsi"/>
+                <w:color w:val="000000" w:themeColor="text1"/>
+                <w:kern w:val="24"/>
+                <w:sz w:val="24"/>
+                <w:szCs w:val="32"/>
+              </w:rPr>
+            </w:pPr>
+            <w:r>
+              <w:rPr>
+                <w:rFonts w:eastAsiaTheme="minorEastAsia" w:cstheme="minorHAnsi"/>
+                <w:color w:val="000000" w:themeColor="text1"/>
+                <w:kern w:val="24"/>
+                <w:sz w:val="24"/>
+                <w:szCs w:val="32"/>
+              </w:rPr>
+              <w:t>Sample</w:t>
+            </w:r>
+          </w:p>
+          <w:p>
+            <w:pPr>
+              <w:rPr>
+                <w:rFonts w:eastAsiaTheme="minorEastAsia" w:cstheme="minorHAnsi"/>
+                <w:color w:val="000000" w:themeColor="text1"/>
+                <w:kern w:val="24"/>
+                <w:sz w:val="24"/>
+                <w:szCs w:val="32"/>
+              </w:rPr>
+            </w:pPr>
+            <w:r>
+              <w:rPr>
+                <w:rFonts w:eastAsiaTheme="minorEastAsia" w:cstheme="minorHAnsi"/>
+                <w:color w:val="000000" w:themeColor="text1"/>
+                <w:kern w:val="24"/>
+                <w:sz w:val="24"/>
+                <w:szCs w:val="32"/>
+              </w:rPr>
+              <w:t>{"ListenBool ": 1, "IntTimeInSeconds":"320"}</w:t>
+            </w:r>
+          </w:p>
           <w:p>
             <w:pPr>
               <w:pStyle w:val="ListParagraph"/>
@@ -9499,6 +9749,16 @@
                 <w:szCs w:val="32"/>
               </w:rPr>
             </w:pPr>
+            <w:r>
+              <w:rPr>
+                <w:rFonts w:eastAsiaTheme="minorEastAsia" w:cstheme="minorHAnsi"/>
+                <w:color w:val="000000" w:themeColor="text1"/>
+                <w:kern w:val="24"/>
+                <w:sz w:val="24"/>
+                <w:szCs w:val="32"/>
+              </w:rPr>
+              <w:t>254GenericPackets</w:t>
+            </w:r>
           </w:p>
         </w:tc>
         <w:tc>
@@ -9517,12 +9777,146 @@
                 <w:szCs w:val="32"/>
               </w:rPr>
             </w:pPr>
+            <w:r>
+              <w:rPr>
+                <w:rFonts w:eastAsiaTheme="minorEastAsia" w:cstheme="minorHAnsi"/>
+                <w:color w:val="000000" w:themeColor="text1"/>
+                <w:kern w:val="24"/>
+                <w:sz w:val="24"/>
+                <w:szCs w:val="32"/>
+              </w:rPr>
+              <w:t>1/SQLCommand</w:t>
+            </w:r>
           </w:p>
         </w:tc>
         <w:tc>
           <w:tcPr>
             <w:tcW w:w="7200" w:type="dxa"/>
           </w:tcPr>
+          <w:p>
+            <w:pPr>
+              <w:rPr>
+                <w:rFonts w:eastAsiaTheme="minorEastAsia" w:cstheme="minorHAnsi"/>
+                <w:color w:val="000000" w:themeColor="text1"/>
+                <w:kern w:val="24"/>
+                <w:sz w:val="24"/>
+                <w:szCs w:val="32"/>
+              </w:rPr>
+            </w:pPr>
+            <w:r>
+              <w:rPr>
+                <w:rFonts w:eastAsiaTheme="minorEastAsia" w:cstheme="minorHAnsi"/>
+                <w:color w:val="000000" w:themeColor="text1"/>
+                <w:kern w:val="24"/>
+                <w:sz w:val="24"/>
+                <w:szCs w:val="32"/>
+              </w:rPr>
+              <w:t>Required fields {Message};</w:t>
+            </w:r>
+          </w:p>
+          <w:p>
+            <w:pPr>
+              <w:rPr>
+                <w:rFonts w:eastAsiaTheme="minorEastAsia" w:cstheme="minorHAnsi"/>
+                <w:color w:val="000000" w:themeColor="text1"/>
+                <w:kern w:val="24"/>
+                <w:sz w:val="24"/>
+                <w:szCs w:val="32"/>
+              </w:rPr>
+            </w:pPr>
+            <w:r>
+              <w:rPr>
+                <w:rFonts w:eastAsiaTheme="minorEastAsia" w:cstheme="minorHAnsi"/>
+                <w:color w:val="000000" w:themeColor="text1"/>
+                <w:kern w:val="24"/>
+                <w:sz w:val="24"/>
+                <w:szCs w:val="32"/>
+              </w:rPr>
+              <w:t>Optional Fields { };</w:t>
+            </w:r>
+          </w:p>
+          <w:p>
+            <w:pPr>
+              <w:rPr>
+                <w:rFonts w:eastAsiaTheme="minorEastAsia" w:cstheme="minorHAnsi"/>
+                <w:color w:val="000000" w:themeColor="text1"/>
+                <w:kern w:val="24"/>
+                <w:sz w:val="24"/>
+                <w:szCs w:val="32"/>
+              </w:rPr>
+            </w:pPr>
+            <w:r>
+              <w:rPr>
+                <w:rFonts w:eastAsiaTheme="minorEastAsia" w:cstheme="minorHAnsi"/>
+                <w:color w:val="000000" w:themeColor="text1"/>
+                <w:kern w:val="24"/>
+                <w:sz w:val="24"/>
+                <w:szCs w:val="32"/>
+              </w:rPr>
+              <w:t>Runs the Message as a SQL Command against the database it is hooked up to ( currently ENGDB) useful for arbitrary inserts and other non standardizeable sql requests.</w:t>
+            </w:r>
+          </w:p>
+          <w:p>
+            <w:pPr>
+              <w:rPr>
+                <w:rFonts w:eastAsiaTheme="minorEastAsia" w:cstheme="minorHAnsi"/>
+                <w:color w:val="000000" w:themeColor="text1"/>
+                <w:kern w:val="24"/>
+                <w:sz w:val="24"/>
+                <w:szCs w:val="32"/>
+              </w:rPr>
+            </w:pPr>
+            <w:r>
+              <w:rPr>
+                <w:rFonts w:eastAsiaTheme="minorEastAsia" w:cstheme="minorHAnsi"/>
+                <w:color w:val="000000" w:themeColor="text1"/>
+                <w:kern w:val="24"/>
+                <w:sz w:val="24"/>
+                <w:szCs w:val="32"/>
+              </w:rPr>
+              <w:t>Sample</w:t>
+            </w:r>
+          </w:p>
+          <w:p>
+            <w:pPr>
+              <w:rPr>
+                <w:rFonts w:eastAsiaTheme="minorEastAsia" w:cstheme="minorHAnsi"/>
+                <w:color w:val="000000" w:themeColor="text1"/>
+                <w:kern w:val="24"/>
+                <w:sz w:val="24"/>
+                <w:szCs w:val="32"/>
+              </w:rPr>
+            </w:pPr>
+            <w:r>
+              <w:rPr>
+                <w:rFonts w:eastAsiaTheme="minorEastAsia" w:cstheme="minorHAnsi"/>
+                <w:color w:val="000000" w:themeColor="text1"/>
+                <w:kern w:val="24"/>
+                <w:sz w:val="24"/>
+                <w:szCs w:val="32"/>
+              </w:rPr>
+              <w:t>{"Message": “</w:t>
+            </w:r>
+            <w:r>
+              <w:rPr>
+                <w:rFonts w:ascii="Consolas" w:hAnsi="Consolas" w:cs="Consolas"/>
+                <w:color w:val="A31515"/>
+                <w:sz w:val="19"/>
+                <w:szCs w:val="19"/>
+              </w:rPr>
+              <w:t>Insert into ChainStretch ([Head],[Stretch],[Timestamp],[B32_Output],[B31_Input]) values (1,1.12,TimeStamp,1,0)</w:t>
+            </w:r>
+            <w:r>
+              <w:rPr>
+                <w:rFonts w:eastAsiaTheme="minorEastAsia" w:cstheme="minorHAnsi"/>
+                <w:color w:val="000000" w:themeColor="text1"/>
+                <w:kern w:val="24"/>
+                <w:sz w:val="24"/>
+                <w:szCs w:val="32"/>
+              </w:rPr>
+              <w:t>”}</w:t>
+            </w:r>
+          </w:p>
           <w:p>
             <w:pPr>
               <w:pStyle w:val="ListParagraph"/>
@@ -9555,6 +9949,16 @@
                 <w:szCs w:val="32"/>
               </w:rPr>
             </w:pPr>
+            <w:r>
+              <w:rPr>
+                <w:rFonts w:eastAsiaTheme="minorEastAsia" w:cstheme="minorHAnsi"/>
+                <w:color w:val="000000" w:themeColor="text1"/>
+                <w:kern w:val="24"/>
+                <w:sz w:val="24"/>
+                <w:szCs w:val="32"/>
+              </w:rPr>
+              <w:t>254</w:t>
+            </w:r>
           </w:p>
         </w:tc>
         <w:tc>
@@ -9573,6 +9977,16 @@
                 <w:szCs w:val="32"/>
               </w:rPr>
             </w:pPr>
+            <w:r>
+              <w:rPr>
+                <w:rFonts w:eastAsiaTheme="minorEastAsia" w:cstheme="minorHAnsi"/>
+                <w:color w:val="000000" w:themeColor="text1"/>
+                <w:kern w:val="24"/>
+                <w:sz w:val="24"/>
+                <w:szCs w:val="32"/>
+              </w:rPr>
+              <w:t>2/ Camstarservice</w:t>
+            </w:r>
           </w:p>
         </w:tc>
         <w:tc>
@@ -9591,6 +10005,126 @@
                 <w:szCs w:val="32"/>
               </w:rPr>
             </w:pPr>
+            <w:r>
+              <w:rPr>
+                <w:rFonts w:eastAsiaTheme="minorEastAsia" w:cstheme="minorHAnsi"/>
+                <w:color w:val="000000" w:themeColor="text1"/>
+                <w:kern w:val="24"/>
+                <w:sz w:val="24"/>
+                <w:szCs w:val="32"/>
+              </w:rPr>
+              <w:t>Requiredfields {Service};</w:t>
+            </w:r>
+          </w:p>
+          <w:p>
+            <w:pPr>
+              <w:pStyle w:val="ListParagraph"/>
+              <w:ind w:left="0"/>
+              <w:rPr>
+                <w:rFonts w:eastAsiaTheme="minorEastAsia" w:cstheme="minorHAnsi"/>
+                <w:color w:val="000000" w:themeColor="text1"/>
+                <w:kern w:val="24"/>
+                <w:sz w:val="24"/>
+                <w:szCs w:val="32"/>
+              </w:rPr>
+            </w:pPr>
+            <w:r>
+              <w:rPr>
+                <w:rFonts w:eastAsiaTheme="minorEastAsia" w:cstheme="minorHAnsi"/>
+                <w:color w:val="000000" w:themeColor="text1"/>
+                <w:kern w:val="24"/>
+                <w:sz w:val="24"/>
+                <w:szCs w:val="32"/>
+              </w:rPr>
+              <w:t>Optional Fields {};</w:t>
+            </w:r>
+          </w:p>
+          <w:p>
+            <w:pPr>
+              <w:pStyle w:val="ListParagraph"/>
+              <w:ind w:left="0"/>
+              <w:rPr>
+                <w:rFonts w:eastAsiaTheme="minorEastAsia" w:cstheme="minorHAnsi"/>
+                <w:color w:val="000000" w:themeColor="text1"/>
+                <w:kern w:val="24"/>
+                <w:sz w:val="24"/>
+                <w:szCs w:val="32"/>
+              </w:rPr>
+            </w:pPr>
+            <w:r>
+              <w:rPr>
+                <w:rFonts w:eastAsiaTheme="minorEastAsia" w:cstheme="minorHAnsi"/>
+                <w:color w:val="000000" w:themeColor="text1"/>
+                <w:kern w:val="24"/>
+                <w:sz w:val="24"/>
+                <w:szCs w:val="32"/>
+              </w:rPr>
+              <w:t>Runs the Service passed in to the Camstar server with SNP’s privileges and connection strings.</w:t>
+            </w:r>
+          </w:p>
+          <w:p>
+            <w:pPr>
+              <w:rPr>
+                <w:rFonts w:eastAsiaTheme="minorEastAsia" w:cstheme="minorHAnsi"/>
+                <w:color w:val="000000" w:themeColor="text1"/>
+                <w:kern w:val="24"/>
+                <w:sz w:val="24"/>
+                <w:szCs w:val="32"/>
+              </w:rPr>
+            </w:pPr>
+            <w:r>
+              <w:rPr>
+                <w:rFonts w:eastAsiaTheme="minorEastAsia" w:cstheme="minorHAnsi"/>
+                <w:color w:val="000000" w:themeColor="text1"/>
+                <w:kern w:val="24"/>
+                <w:sz w:val="24"/>
+                <w:szCs w:val="32"/>
+              </w:rPr>
+              <w:t>Sample</w:t>
+            </w:r>
+          </w:p>
+          <w:p>
+            <w:pPr>
+              <w:rPr>
+                <w:rFonts w:eastAsiaTheme="minorEastAsia" w:cstheme="minorHAnsi"/>
+                <w:color w:val="000000" w:themeColor="text1"/>
+                <w:kern w:val="24"/>
+                <w:sz w:val="24"/>
+                <w:szCs w:val="32"/>
+              </w:rPr>
+            </w:pPr>
+            <w:r>
+              <w:rPr>
+                <w:rFonts w:eastAsiaTheme="minorEastAsia" w:cstheme="minorHAnsi"/>
+                <w:color w:val="000000" w:themeColor="text1"/>
+                <w:kern w:val="24"/>
+                <w:sz w:val="24"/>
+                <w:szCs w:val="32"/>
+              </w:rPr>
+              <w:t>{"Message": “</w:t>
+            </w:r>
+            <w:r>
+              <w:rPr>
+                <w:rFonts w:ascii="Consolas" w:hAnsi="Consolas" w:cs="Consolas"/>
+                <w:color w:val="A31515"/>
+                <w:sz w:val="19"/>
+                <w:szCs w:val="19"/>
+              </w:rPr>
+              <w:t>&lt;__service __serviceType="ResourceSetupTransition"&gt;&lt;__utcOffset&gt;&lt;![CDATA[-04:00:00]]&gt;&lt;/__utcOffset&gt;&lt;__inputData&gt;&lt;Availability&gt;&lt;![CDATA[1]]&gt;&lt;/Availability&gt;&lt;Resource&gt;&lt;__name&gt;&lt;![CDATA[Resource]]&gt;&lt;/__name&gt;&lt;/Resource&gt;&lt;ResourceGroup&gt;&lt;__name&gt;&lt;![CDATA[]]&gt;&lt;/__name&gt;&lt;/ResourceGroup&gt;&lt;ResourceStatusCode&gt;&lt;__name&gt;&lt;![CDATA[Unscheduled]]&gt;&lt;/__name&gt; //if down send down&lt;/ResourceStatusCode&gt;&lt;ResourceStatusReason&gt;&lt;__name&gt;&lt;![CDATA[]]&gt;&lt;/__name&gt;&lt;/ResourceStatusReason&gt;&lt;/__inputData &gt;&lt;__execute /&gt;&lt;__requestData &gt;&lt;CompletionMsg /&gt;&lt;ACEMessage /&gt;&lt;ACEStatus /&gt;&lt;/__requestData &gt;&lt;/__service &gt;</w:t>
+            </w:r>
+          </w:p>
+          <w:p>
+            <w:pPr>
+              <w:pStyle w:val="ListParagraph"/>
+              <w:ind w:left="0"/>
+              <w:rPr>
+                <w:rFonts w:eastAsiaTheme="minorEastAsia" w:cstheme="minorHAnsi"/>
+                <w:color w:val="000000" w:themeColor="text1"/>
+                <w:kern w:val="24"/>
+                <w:sz w:val="24"/>
+                <w:szCs w:val="32"/>
+              </w:rPr>
+            </w:pPr>
           </w:p>
         </w:tc>
       </w:tr>
@@ -9608,17 +10142,6 @@
     </w:p>
     <w:p>
       <w:pPr>
-        <w:rPr>
-          <w:rFonts w:eastAsiaTheme="minorEastAsia" w:cstheme="minorHAnsi"/>
-          <w:color w:val="000000" w:themeColor="text1"/>
-          <w:kern w:val="24"/>
-          <w:sz w:val="24"/>
-          <w:szCs w:val="32"/>
-        </w:rPr>
-      </w:pPr>
-    </w:p>
-    <w:p>
-      <w:pPr>
         <w:pStyle w:val="ListParagraph"/>
         <w:ind w:left="0"/>
         <w:rPr>
@@ -9629,795 +10152,6 @@
           <w:szCs w:val="32"/>
         </w:rPr>
       </w:pPr>
-      <w:r>
-        <w:rPr>
-          <w:rFonts w:eastAsiaTheme="minorEastAsia" w:cstheme="minorHAnsi"/>
-          <w:color w:val="000000" w:themeColor="text1"/>
-          <w:kern w:val="24"/>
-          <w:sz w:val="24"/>
-          <w:szCs w:val="32"/>
-        </w:rPr>
-        <w:t xml:space="preserve">Packets Types used by </w:t>
-      </w:r>
-      <w:r>
-        <w:rPr>
-          <w:rFonts w:eastAsiaTheme="minorEastAsia" w:cstheme="minorHAnsi"/>
-          <w:color w:val="000000" w:themeColor="text1"/>
-          <w:kern w:val="24"/>
-          <w:sz w:val="24"/>
-          <w:szCs w:val="32"/>
-        </w:rPr>
-        <w:t>The service Itself</w:t>
-      </w:r>
-      <w:r>
-        <w:rPr>
-          <w:rFonts w:eastAsiaTheme="minorEastAsia" w:cstheme="minorHAnsi"/>
-          <w:color w:val="000000" w:themeColor="text1"/>
-          <w:kern w:val="24"/>
-          <w:sz w:val="24"/>
-          <w:szCs w:val="32"/>
-        </w:rPr>
-        <w:t xml:space="preserve"> ID3</w:t>
-      </w:r>
-    </w:p>
-    <w:p>
-      <w:pPr>
-        <w:pStyle w:val="ListParagraph"/>
-        <w:numPr>
-          <w:ilvl w:val="1"/>
-          <w:numId w:val="1"/>
-        </w:numPr>
-        <w:ind w:left="720"/>
-        <w:rPr>
-          <w:rFonts w:eastAsiaTheme="minorEastAsia" w:cstheme="minorHAnsi"/>
-          <w:color w:val="000000" w:themeColor="text1"/>
-          <w:kern w:val="24"/>
-          <w:sz w:val="24"/>
-          <w:szCs w:val="32"/>
-        </w:rPr>
-      </w:pPr>
-      <w:r>
-        <w:rPr>
-          <w:rFonts w:eastAsiaTheme="minorEastAsia" w:cstheme="minorHAnsi"/>
-          <w:color w:val="000000" w:themeColor="text1"/>
-          <w:kern w:val="24"/>
-          <w:sz w:val="24"/>
-          <w:szCs w:val="32"/>
-        </w:rPr>
-        <w:t xml:space="preserve">Id 1). </w:t>
-      </w:r>
-      <w:r>
-        <w:rPr>
-          <w:rFonts w:eastAsiaTheme="minorEastAsia" w:cstheme="minorHAnsi"/>
-          <w:color w:val="000000" w:themeColor="text1"/>
-          <w:kern w:val="24"/>
-          <w:sz w:val="24"/>
-          <w:szCs w:val="32"/>
-        </w:rPr>
-        <w:t>LoggingLevel</w:t>
-      </w:r>
-    </w:p>
-    <w:p>
-      <w:pPr>
-        <w:pStyle w:val="ListParagraph"/>
-        <w:numPr>
-          <w:ilvl w:val="1"/>
-          <w:numId w:val="1"/>
-        </w:numPr>
-        <w:ind w:left="720"/>
-        <w:rPr>
-          <w:rFonts w:eastAsiaTheme="minorEastAsia" w:cstheme="minorHAnsi"/>
-          <w:color w:val="000000" w:themeColor="text1"/>
-          <w:kern w:val="24"/>
-          <w:sz w:val="24"/>
-          <w:szCs w:val="32"/>
-        </w:rPr>
-      </w:pPr>
-      <w:r>
-        <w:rPr>
-          <w:rFonts w:eastAsiaTheme="minorEastAsia" w:cstheme="minorHAnsi"/>
-          <w:color w:val="000000" w:themeColor="text1"/>
-          <w:kern w:val="24"/>
-          <w:sz w:val="24"/>
-          <w:szCs w:val="32"/>
-        </w:rPr>
-        <w:t xml:space="preserve">Id </w:t>
-      </w:r>
-      <w:r>
-        <w:rPr>
-          <w:rFonts w:eastAsiaTheme="minorEastAsia" w:cstheme="minorHAnsi"/>
-          <w:color w:val="000000" w:themeColor="text1"/>
-          <w:kern w:val="24"/>
-          <w:sz w:val="24"/>
-          <w:szCs w:val="32"/>
-        </w:rPr>
-        <w:t>2</w:t>
-      </w:r>
-      <w:r>
-        <w:rPr>
-          <w:rFonts w:eastAsiaTheme="minorEastAsia" w:cstheme="minorHAnsi"/>
-          <w:color w:val="000000" w:themeColor="text1"/>
-          <w:kern w:val="24"/>
-          <w:sz w:val="24"/>
-          <w:szCs w:val="32"/>
-        </w:rPr>
-        <w:t xml:space="preserve">). </w:t>
-      </w:r>
-      <w:r>
-        <w:rPr>
-          <w:rFonts w:eastAsiaTheme="minorEastAsia" w:cstheme="minorHAnsi"/>
-          <w:color w:val="000000" w:themeColor="text1"/>
-          <w:kern w:val="24"/>
-          <w:sz w:val="24"/>
-          <w:szCs w:val="32"/>
-        </w:rPr>
-        <w:t>Silence</w:t>
-      </w:r>
-    </w:p>
-    <w:p>
-      <w:pPr>
-        <w:pStyle w:val="ListParagraph"/>
-        <w:numPr>
-          <w:ilvl w:val="2"/>
-          <w:numId w:val="1"/>
-        </w:numPr>
-        <w:ind w:left="1440"/>
-        <w:rPr>
-          <w:rFonts w:eastAsiaTheme="minorEastAsia" w:cstheme="minorHAnsi"/>
-          <w:color w:val="000000" w:themeColor="text1"/>
-          <w:kern w:val="24"/>
-          <w:sz w:val="24"/>
-          <w:szCs w:val="32"/>
-        </w:rPr>
-      </w:pPr>
-      <w:r>
-        <w:rPr>
-          <w:rFonts w:eastAsiaTheme="minorEastAsia" w:cstheme="minorHAnsi"/>
-          <w:color w:val="000000" w:themeColor="text1"/>
-          <w:kern w:val="24"/>
-          <w:sz w:val="24"/>
-          <w:szCs w:val="32"/>
-        </w:rPr>
-        <w:t xml:space="preserve">Required fields </w:t>
-      </w:r>
-      <w:r>
-        <w:rPr>
-          <w:rFonts w:eastAsiaTheme="minorEastAsia" w:cstheme="minorHAnsi"/>
-          <w:color w:val="000000" w:themeColor="text1"/>
-          <w:kern w:val="24"/>
-          <w:sz w:val="24"/>
-          <w:szCs w:val="32"/>
-        </w:rPr>
-        <w:t>{</w:t>
-      </w:r>
-      <w:r>
-        <w:rPr>
-          <w:rFonts w:eastAsiaTheme="minorEastAsia" w:cstheme="minorHAnsi"/>
-          <w:color w:val="000000" w:themeColor="text1"/>
-          <w:kern w:val="24"/>
-          <w:sz w:val="24"/>
-          <w:szCs w:val="32"/>
-        </w:rPr>
-        <w:t>Sendbool</w:t>
-      </w:r>
-      <w:r>
-        <w:rPr>
-          <w:rFonts w:eastAsiaTheme="minorEastAsia" w:cstheme="minorHAnsi"/>
-          <w:color w:val="000000" w:themeColor="text1"/>
-          <w:kern w:val="24"/>
-          <w:sz w:val="24"/>
-          <w:szCs w:val="32"/>
-        </w:rPr>
-        <w:t>}</w:t>
-      </w:r>
-      <w:r>
-        <w:rPr>
-          <w:rFonts w:eastAsiaTheme="minorEastAsia" w:cstheme="minorHAnsi"/>
-          <w:color w:val="000000" w:themeColor="text1"/>
-          <w:kern w:val="24"/>
-          <w:sz w:val="24"/>
-          <w:szCs w:val="32"/>
-        </w:rPr>
-        <w:t>;</w:t>
-      </w:r>
-    </w:p>
-    <w:p>
-      <w:pPr>
-        <w:pStyle w:val="ListParagraph"/>
-        <w:numPr>
-          <w:ilvl w:val="2"/>
-          <w:numId w:val="1"/>
-        </w:numPr>
-        <w:ind w:left="1440"/>
-        <w:rPr>
-          <w:rFonts w:eastAsiaTheme="minorEastAsia" w:cstheme="minorHAnsi"/>
-          <w:color w:val="000000" w:themeColor="text1"/>
-          <w:kern w:val="24"/>
-          <w:sz w:val="24"/>
-          <w:szCs w:val="32"/>
-        </w:rPr>
-      </w:pPr>
-      <w:r>
-        <w:rPr>
-          <w:rFonts w:eastAsiaTheme="minorEastAsia" w:cstheme="minorHAnsi"/>
-          <w:color w:val="000000" w:themeColor="text1"/>
-          <w:kern w:val="24"/>
-          <w:sz w:val="24"/>
-          <w:szCs w:val="32"/>
-        </w:rPr>
-        <w:t>Optional Fields {</w:t>
-      </w:r>
-      <w:r>
-        <w:rPr>
-          <w:rFonts w:eastAsiaTheme="minorEastAsia" w:cstheme="minorHAnsi"/>
-          <w:color w:val="000000" w:themeColor="text1"/>
-          <w:kern w:val="24"/>
-          <w:sz w:val="24"/>
-          <w:szCs w:val="32"/>
-        </w:rPr>
-        <w:t xml:space="preserve"> </w:t>
-      </w:r>
-      <w:r>
-        <w:rPr>
-          <w:rFonts w:eastAsiaTheme="minorEastAsia" w:cstheme="minorHAnsi"/>
-          <w:color w:val="000000" w:themeColor="text1"/>
-          <w:kern w:val="24"/>
-          <w:sz w:val="24"/>
-          <w:szCs w:val="32"/>
-        </w:rPr>
-        <w:t>IntTimeInSeconds</w:t>
-      </w:r>
-      <w:r>
-        <w:rPr>
-          <w:rFonts w:eastAsiaTheme="minorEastAsia" w:cstheme="minorHAnsi"/>
-          <w:color w:val="000000" w:themeColor="text1"/>
-          <w:kern w:val="24"/>
-          <w:sz w:val="24"/>
-          <w:szCs w:val="32"/>
-        </w:rPr>
-        <w:t xml:space="preserve"> </w:t>
-      </w:r>
-      <w:r>
-        <w:rPr>
-          <w:rFonts w:eastAsiaTheme="minorEastAsia" w:cstheme="minorHAnsi"/>
-          <w:color w:val="000000" w:themeColor="text1"/>
-          <w:kern w:val="24"/>
-          <w:sz w:val="24"/>
-          <w:szCs w:val="32"/>
-        </w:rPr>
-        <w:t>};</w:t>
-      </w:r>
-    </w:p>
-    <w:p>
-      <w:pPr>
-        <w:pStyle w:val="ListParagraph"/>
-        <w:numPr>
-          <w:ilvl w:val="2"/>
-          <w:numId w:val="1"/>
-        </w:numPr>
-        <w:ind w:left="1440"/>
-        <w:rPr>
-          <w:rFonts w:eastAsiaTheme="minorEastAsia" w:cstheme="minorHAnsi"/>
-          <w:color w:val="000000" w:themeColor="text1"/>
-          <w:kern w:val="24"/>
-          <w:sz w:val="24"/>
-          <w:szCs w:val="32"/>
-        </w:rPr>
-      </w:pPr>
-      <w:r>
-        <w:rPr>
-          <w:rFonts w:eastAsiaTheme="minorEastAsia" w:cstheme="minorHAnsi"/>
-          <w:color w:val="000000" w:themeColor="text1"/>
-          <w:kern w:val="24"/>
-          <w:sz w:val="24"/>
-          <w:szCs w:val="32"/>
-        </w:rPr>
-        <w:t xml:space="preserve">Sets weather the service will output to any outputs. </w:t>
-      </w:r>
-      <w:r>
-        <w:rPr>
-          <w:rFonts w:eastAsiaTheme="minorEastAsia" w:cstheme="minorHAnsi"/>
-          <w:color w:val="000000" w:themeColor="text1"/>
-          <w:kern w:val="24"/>
-          <w:sz w:val="24"/>
-          <w:szCs w:val="32"/>
-        </w:rPr>
-        <w:t>If 0 it will not send outputs if 1 it will. If IntTimeInSeconds is assigned and not 0 it will revert to the vrevious logging level after that time has passed.</w:t>
-      </w:r>
-    </w:p>
-    <w:p>
-      <w:pPr>
-        <w:pStyle w:val="ListParagraph"/>
-        <w:numPr>
-          <w:ilvl w:val="2"/>
-          <w:numId w:val="1"/>
-        </w:numPr>
-        <w:ind w:left="1440"/>
-        <w:rPr>
-          <w:rFonts w:eastAsiaTheme="minorEastAsia" w:cstheme="minorHAnsi"/>
-          <w:color w:val="000000" w:themeColor="text1"/>
-          <w:kern w:val="24"/>
-          <w:sz w:val="24"/>
-          <w:szCs w:val="32"/>
-        </w:rPr>
-      </w:pPr>
-      <w:r>
-        <w:rPr>
-          <w:rFonts w:eastAsiaTheme="minorEastAsia" w:cstheme="minorHAnsi"/>
-          <w:color w:val="000000" w:themeColor="text1"/>
-          <w:kern w:val="24"/>
-          <w:sz w:val="24"/>
-          <w:szCs w:val="32"/>
-        </w:rPr>
-        <w:t>Sample</w:t>
-      </w:r>
-    </w:p>
-    <w:p>
-      <w:pPr>
-        <w:pStyle w:val="ListParagraph"/>
-        <w:numPr>
-          <w:ilvl w:val="1"/>
-          <w:numId w:val="1"/>
-        </w:numPr>
-        <w:rPr>
-          <w:rFonts w:eastAsiaTheme="minorEastAsia" w:cstheme="minorHAnsi"/>
-          <w:color w:val="000000" w:themeColor="text1"/>
-          <w:kern w:val="24"/>
-          <w:sz w:val="24"/>
-          <w:szCs w:val="32"/>
-        </w:rPr>
-      </w:pPr>
-      <w:r>
-        <w:rPr>
-          <w:rFonts w:eastAsiaTheme="minorEastAsia" w:cstheme="minorHAnsi"/>
-          <w:color w:val="000000" w:themeColor="text1"/>
-          <w:kern w:val="24"/>
-          <w:sz w:val="24"/>
-          <w:szCs w:val="32"/>
-        </w:rPr>
-        <w:t xml:space="preserve">     </w:t>
-      </w:r>
-      <w:r>
-        <w:rPr>
-          <w:rFonts w:eastAsiaTheme="minorEastAsia" w:cstheme="minorHAnsi"/>
-          <w:color w:val="000000" w:themeColor="text1"/>
-          <w:kern w:val="24"/>
-          <w:sz w:val="24"/>
-          <w:szCs w:val="32"/>
-        </w:rPr>
-        <w:t>{</w:t>
-      </w:r>
-      <w:r>
-        <w:rPr>
-          <w:rFonts w:eastAsiaTheme="minorEastAsia" w:cstheme="minorHAnsi"/>
-          <w:color w:val="000000" w:themeColor="text1"/>
-          <w:kern w:val="24"/>
-          <w:sz w:val="24"/>
-          <w:szCs w:val="32"/>
-        </w:rPr>
-        <w:t>"</w:t>
-      </w:r>
-      <w:r>
-        <w:rPr>
-          <w:rFonts w:eastAsiaTheme="minorEastAsia" w:cstheme="minorHAnsi"/>
-          <w:color w:val="000000" w:themeColor="text1"/>
-          <w:kern w:val="24"/>
-          <w:sz w:val="24"/>
-          <w:szCs w:val="32"/>
-        </w:rPr>
-        <w:t>Send</w:t>
-      </w:r>
-      <w:r>
-        <w:rPr>
-          <w:rFonts w:eastAsiaTheme="minorEastAsia" w:cstheme="minorHAnsi"/>
-          <w:color w:val="000000" w:themeColor="text1"/>
-          <w:kern w:val="24"/>
-          <w:sz w:val="24"/>
-          <w:szCs w:val="32"/>
-        </w:rPr>
-        <w:t>Bool</w:t>
-      </w:r>
-      <w:r>
-        <w:rPr>
-          <w:rFonts w:eastAsiaTheme="minorEastAsia" w:cstheme="minorHAnsi"/>
-          <w:color w:val="000000" w:themeColor="text1"/>
-          <w:kern w:val="24"/>
-          <w:sz w:val="24"/>
-          <w:szCs w:val="32"/>
-        </w:rPr>
-        <w:t xml:space="preserve"> </w:t>
-      </w:r>
-      <w:r>
-        <w:rPr>
-          <w:rFonts w:eastAsiaTheme="minorEastAsia" w:cstheme="minorHAnsi"/>
-          <w:color w:val="000000" w:themeColor="text1"/>
-          <w:kern w:val="24"/>
-          <w:sz w:val="24"/>
-          <w:szCs w:val="32"/>
-        </w:rPr>
-        <w:t>": 1</w:t>
-      </w:r>
-      <w:r>
-        <w:rPr>
-          <w:rFonts w:eastAsiaTheme="minorEastAsia" w:cstheme="minorHAnsi"/>
-          <w:color w:val="000000" w:themeColor="text1"/>
-          <w:kern w:val="24"/>
-          <w:sz w:val="24"/>
-          <w:szCs w:val="32"/>
-        </w:rPr>
-        <w:t>, "</w:t>
-      </w:r>
-      <w:r>
-        <w:rPr>
-          <w:rFonts w:eastAsiaTheme="minorEastAsia" w:cstheme="minorHAnsi"/>
-          <w:color w:val="000000" w:themeColor="text1"/>
-          <w:kern w:val="24"/>
-          <w:sz w:val="24"/>
-          <w:szCs w:val="32"/>
-        </w:rPr>
-        <w:t>IntTimeInSeconds</w:t>
-      </w:r>
-      <w:r>
-        <w:rPr>
-          <w:rFonts w:eastAsiaTheme="minorEastAsia" w:cstheme="minorHAnsi"/>
-          <w:color w:val="000000" w:themeColor="text1"/>
-          <w:kern w:val="24"/>
-          <w:sz w:val="24"/>
-          <w:szCs w:val="32"/>
-        </w:rPr>
-        <w:t>":"</w:t>
-      </w:r>
-      <w:r>
-        <w:rPr>
-          <w:rFonts w:eastAsiaTheme="minorEastAsia" w:cstheme="minorHAnsi"/>
-          <w:color w:val="000000" w:themeColor="text1"/>
-          <w:kern w:val="24"/>
-          <w:sz w:val="24"/>
-          <w:szCs w:val="32"/>
-        </w:rPr>
-        <w:t>320"</w:t>
-      </w:r>
-      <w:r>
-        <w:rPr>
-          <w:rFonts w:eastAsiaTheme="minorEastAsia" w:cstheme="minorHAnsi"/>
-          <w:color w:val="000000" w:themeColor="text1"/>
-          <w:kern w:val="24"/>
-          <w:sz w:val="24"/>
-          <w:szCs w:val="32"/>
-        </w:rPr>
-        <w:t>}</w:t>
-      </w:r>
-    </w:p>
-    <w:p>
-      <w:pPr>
-        <w:pStyle w:val="ListParagraph"/>
-        <w:numPr>
-          <w:ilvl w:val="1"/>
-          <w:numId w:val="1"/>
-        </w:numPr>
-        <w:ind w:left="720"/>
-        <w:rPr>
-          <w:rFonts w:eastAsiaTheme="minorEastAsia" w:cstheme="minorHAnsi"/>
-          <w:color w:val="000000" w:themeColor="text1"/>
-          <w:kern w:val="24"/>
-          <w:sz w:val="24"/>
-          <w:szCs w:val="32"/>
-        </w:rPr>
-      </w:pPr>
-      <w:r>
-        <w:rPr>
-          <w:rFonts w:eastAsiaTheme="minorEastAsia" w:cstheme="minorHAnsi"/>
-          <w:color w:val="000000" w:themeColor="text1"/>
-          <w:kern w:val="24"/>
-          <w:sz w:val="24"/>
-          <w:szCs w:val="32"/>
-        </w:rPr>
-        <w:t xml:space="preserve">Id </w:t>
-      </w:r>
-      <w:r>
-        <w:rPr>
-          <w:rFonts w:eastAsiaTheme="minorEastAsia" w:cstheme="minorHAnsi"/>
-          <w:color w:val="000000" w:themeColor="text1"/>
-          <w:kern w:val="24"/>
-          <w:sz w:val="24"/>
-          <w:szCs w:val="32"/>
-        </w:rPr>
-        <w:t>3</w:t>
-      </w:r>
-      <w:r>
-        <w:rPr>
-          <w:rFonts w:eastAsiaTheme="minorEastAsia" w:cstheme="minorHAnsi"/>
-          <w:color w:val="000000" w:themeColor="text1"/>
-          <w:kern w:val="24"/>
-          <w:sz w:val="24"/>
-          <w:szCs w:val="32"/>
-        </w:rPr>
-        <w:t xml:space="preserve">). </w:t>
-      </w:r>
-      <w:r>
-        <w:rPr>
-          <w:rFonts w:eastAsiaTheme="minorEastAsia" w:cstheme="minorHAnsi"/>
-          <w:color w:val="000000" w:themeColor="text1"/>
-          <w:kern w:val="24"/>
-          <w:sz w:val="24"/>
-          <w:szCs w:val="32"/>
-        </w:rPr>
-        <w:t>Listen</w:t>
-      </w:r>
-    </w:p>
-    <w:p>
-      <w:pPr>
-        <w:pStyle w:val="ListParagraph"/>
-        <w:numPr>
-          <w:ilvl w:val="2"/>
-          <w:numId w:val="1"/>
-        </w:numPr>
-        <w:ind w:left="1440"/>
-        <w:rPr>
-          <w:rFonts w:eastAsiaTheme="minorEastAsia" w:cstheme="minorHAnsi"/>
-          <w:color w:val="000000" w:themeColor="text1"/>
-          <w:kern w:val="24"/>
-          <w:sz w:val="24"/>
-          <w:szCs w:val="32"/>
-        </w:rPr>
-      </w:pPr>
-      <w:r>
-        <w:rPr>
-          <w:rFonts w:eastAsiaTheme="minorEastAsia" w:cstheme="minorHAnsi"/>
-          <w:color w:val="000000" w:themeColor="text1"/>
-          <w:kern w:val="24"/>
-          <w:sz w:val="24"/>
-          <w:szCs w:val="32"/>
-        </w:rPr>
-        <w:t>Required fields {</w:t>
-      </w:r>
-      <w:r>
-        <w:rPr>
-          <w:rFonts w:eastAsiaTheme="minorEastAsia" w:cstheme="minorHAnsi"/>
-          <w:color w:val="000000" w:themeColor="text1"/>
-          <w:kern w:val="24"/>
-          <w:sz w:val="24"/>
-          <w:szCs w:val="32"/>
-        </w:rPr>
-        <w:t>ListenBool</w:t>
-      </w:r>
-      <w:r>
-        <w:rPr>
-          <w:rFonts w:eastAsiaTheme="minorEastAsia" w:cstheme="minorHAnsi"/>
-          <w:color w:val="000000" w:themeColor="text1"/>
-          <w:kern w:val="24"/>
-          <w:sz w:val="24"/>
-          <w:szCs w:val="32"/>
-        </w:rPr>
-        <w:t>};</w:t>
-      </w:r>
-    </w:p>
-    <w:p>
-      <w:pPr>
-        <w:pStyle w:val="ListParagraph"/>
-        <w:numPr>
-          <w:ilvl w:val="2"/>
-          <w:numId w:val="1"/>
-        </w:numPr>
-        <w:ind w:left="1440"/>
-        <w:rPr>
-          <w:rFonts w:eastAsiaTheme="minorEastAsia" w:cstheme="minorHAnsi"/>
-          <w:color w:val="000000" w:themeColor="text1"/>
-          <w:kern w:val="24"/>
-          <w:sz w:val="24"/>
-          <w:szCs w:val="32"/>
-        </w:rPr>
-      </w:pPr>
-      <w:r>
-        <w:rPr>
-          <w:rFonts w:eastAsiaTheme="minorEastAsia" w:cstheme="minorHAnsi"/>
-          <w:color w:val="000000" w:themeColor="text1"/>
-          <w:kern w:val="24"/>
-          <w:sz w:val="24"/>
-          <w:szCs w:val="32"/>
-        </w:rPr>
-        <w:t>Optional Fields {</w:t>
-      </w:r>
-      <w:r>
-        <w:rPr>
-          <w:rFonts w:eastAsiaTheme="minorEastAsia" w:cstheme="minorHAnsi"/>
-          <w:color w:val="000000" w:themeColor="text1"/>
-          <w:kern w:val="24"/>
-          <w:sz w:val="24"/>
-          <w:szCs w:val="32"/>
-        </w:rPr>
-        <w:t>IntTimeInSeconds</w:t>
-      </w:r>
-      <w:r>
-        <w:rPr>
-          <w:rFonts w:eastAsiaTheme="minorEastAsia" w:cstheme="minorHAnsi"/>
-          <w:color w:val="000000" w:themeColor="text1"/>
-          <w:kern w:val="24"/>
-          <w:sz w:val="24"/>
-          <w:szCs w:val="32"/>
-        </w:rPr>
-        <w:t xml:space="preserve"> };</w:t>
-      </w:r>
-    </w:p>
-    <w:p>
-      <w:pPr>
-        <w:pStyle w:val="ListParagraph"/>
-        <w:numPr>
-          <w:ilvl w:val="2"/>
-          <w:numId w:val="1"/>
-        </w:numPr>
-        <w:ind w:left="1440"/>
-        <w:rPr>
-          <w:rFonts w:eastAsiaTheme="minorEastAsia" w:cstheme="minorHAnsi"/>
-          <w:color w:val="000000" w:themeColor="text1"/>
-          <w:kern w:val="24"/>
-          <w:sz w:val="24"/>
-          <w:szCs w:val="32"/>
-        </w:rPr>
-      </w:pPr>
-      <w:r>
-        <w:rPr>
-          <w:rFonts w:eastAsiaTheme="minorEastAsia" w:cstheme="minorHAnsi"/>
-          <w:color w:val="000000" w:themeColor="text1"/>
-          <w:kern w:val="24"/>
-          <w:sz w:val="24"/>
-          <w:szCs w:val="32"/>
-        </w:rPr>
-        <w:t>Sets weather the service will listen to any inputs. If 0 it will not listen to inputsif 1 it will. If IntTimeInSeconds is assigned and not 0 it will revert to the previous logging level after that time has passed. All control packets will still be heard even when deafened for hopefully obvious reasons</w:t>
-      </w:r>
-    </w:p>
-    <w:p>
-      <w:pPr>
-        <w:pStyle w:val="ListParagraph"/>
-        <w:numPr>
-          <w:ilvl w:val="2"/>
-          <w:numId w:val="1"/>
-        </w:numPr>
-        <w:ind w:left="1440"/>
-        <w:rPr>
-          <w:rFonts w:eastAsiaTheme="minorEastAsia" w:cstheme="minorHAnsi"/>
-          <w:color w:val="000000" w:themeColor="text1"/>
-          <w:kern w:val="24"/>
-          <w:sz w:val="24"/>
-          <w:szCs w:val="32"/>
-        </w:rPr>
-      </w:pPr>
-      <w:r>
-        <w:rPr>
-          <w:rFonts w:eastAsiaTheme="minorEastAsia" w:cstheme="minorHAnsi"/>
-          <w:color w:val="000000" w:themeColor="text1"/>
-          <w:kern w:val="24"/>
-          <w:sz w:val="24"/>
-          <w:szCs w:val="32"/>
-        </w:rPr>
-        <w:t>Sample</w:t>
-      </w:r>
-    </w:p>
-    <w:p>
-      <w:pPr>
-        <w:pStyle w:val="ListParagraph"/>
-        <w:numPr>
-          <w:ilvl w:val="1"/>
-          <w:numId w:val="1"/>
-        </w:numPr>
-        <w:rPr>
-          <w:rFonts w:eastAsiaTheme="minorEastAsia" w:cstheme="minorHAnsi"/>
-          <w:color w:val="000000" w:themeColor="text1"/>
-          <w:kern w:val="24"/>
-          <w:sz w:val="24"/>
-          <w:szCs w:val="32"/>
-        </w:rPr>
-      </w:pPr>
-      <w:r>
-        <w:rPr>
-          <w:rFonts w:eastAsiaTheme="minorEastAsia" w:cstheme="minorHAnsi"/>
-          <w:color w:val="000000" w:themeColor="text1"/>
-          <w:kern w:val="24"/>
-          <w:sz w:val="24"/>
-          <w:szCs w:val="32"/>
-        </w:rPr>
-        <w:t xml:space="preserve">     </w:t>
-      </w:r>
-      <w:r>
-        <w:rPr>
-          <w:rFonts w:eastAsiaTheme="minorEastAsia" w:cstheme="minorHAnsi"/>
-          <w:color w:val="000000" w:themeColor="text1"/>
-          <w:kern w:val="24"/>
-          <w:sz w:val="24"/>
-          <w:szCs w:val="32"/>
-        </w:rPr>
-        <w:t>{</w:t>
-      </w:r>
-      <w:r>
-        <w:rPr>
-          <w:rFonts w:eastAsiaTheme="minorEastAsia" w:cstheme="minorHAnsi"/>
-          <w:color w:val="000000" w:themeColor="text1"/>
-          <w:kern w:val="24"/>
-          <w:sz w:val="24"/>
-          <w:szCs w:val="32"/>
-        </w:rPr>
-        <w:t>"</w:t>
-      </w:r>
-      <w:r>
-        <w:rPr>
-          <w:rFonts w:eastAsiaTheme="minorEastAsia" w:cstheme="minorHAnsi"/>
-          <w:color w:val="000000" w:themeColor="text1"/>
-          <w:kern w:val="24"/>
-          <w:sz w:val="24"/>
-          <w:szCs w:val="32"/>
-        </w:rPr>
-        <w:t>ListenBool</w:t>
-      </w:r>
-      <w:r>
-        <w:rPr>
-          <w:rFonts w:eastAsiaTheme="minorEastAsia" w:cstheme="minorHAnsi"/>
-          <w:color w:val="000000" w:themeColor="text1"/>
-          <w:kern w:val="24"/>
-          <w:sz w:val="24"/>
-          <w:szCs w:val="32"/>
-        </w:rPr>
-        <w:t xml:space="preserve"> </w:t>
-      </w:r>
-      <w:r>
-        <w:rPr>
-          <w:rFonts w:eastAsiaTheme="minorEastAsia" w:cstheme="minorHAnsi"/>
-          <w:color w:val="000000" w:themeColor="text1"/>
-          <w:kern w:val="24"/>
-          <w:sz w:val="24"/>
-          <w:szCs w:val="32"/>
-        </w:rPr>
-        <w:t>": 1</w:t>
-      </w:r>
-      <w:r>
-        <w:rPr>
-          <w:rFonts w:eastAsiaTheme="minorEastAsia" w:cstheme="minorHAnsi"/>
-          <w:color w:val="000000" w:themeColor="text1"/>
-          <w:kern w:val="24"/>
-          <w:sz w:val="24"/>
-          <w:szCs w:val="32"/>
-        </w:rPr>
-        <w:t>, "</w:t>
-      </w:r>
-      <w:r>
-        <w:rPr>
-          <w:rFonts w:eastAsiaTheme="minorEastAsia" w:cstheme="minorHAnsi"/>
-          <w:color w:val="000000" w:themeColor="text1"/>
-          <w:kern w:val="24"/>
-          <w:sz w:val="24"/>
-          <w:szCs w:val="32"/>
-        </w:rPr>
-        <w:t>IntTimeInSeconds</w:t>
-      </w:r>
-      <w:r>
-        <w:rPr>
-          <w:rFonts w:eastAsiaTheme="minorEastAsia" w:cstheme="minorHAnsi"/>
-          <w:color w:val="000000" w:themeColor="text1"/>
-          <w:kern w:val="24"/>
-          <w:sz w:val="24"/>
-          <w:szCs w:val="32"/>
-        </w:rPr>
-        <w:t>":"</w:t>
-      </w:r>
-      <w:r>
-        <w:rPr>
-          <w:rFonts w:eastAsiaTheme="minorEastAsia" w:cstheme="minorHAnsi"/>
-          <w:color w:val="000000" w:themeColor="text1"/>
-          <w:kern w:val="24"/>
-          <w:sz w:val="24"/>
-          <w:szCs w:val="32"/>
-        </w:rPr>
-        <w:t>320"</w:t>
-      </w:r>
-      <w:r>
-        <w:rPr>
-          <w:rFonts w:eastAsiaTheme="minorEastAsia" w:cstheme="minorHAnsi"/>
-          <w:color w:val="000000" w:themeColor="text1"/>
-          <w:kern w:val="24"/>
-          <w:sz w:val="24"/>
-          <w:szCs w:val="32"/>
-        </w:rPr>
-        <w:t>}</w:t>
-      </w:r>
     </w:p>
     <w:p>
       <w:pPr>
@@ -10431,483 +10165,6 @@
           <w:szCs w:val="32"/>
         </w:rPr>
       </w:pPr>
-      <w:r>
-        <w:rPr>
-          <w:rFonts w:eastAsiaTheme="minorEastAsia" w:cstheme="minorHAnsi"/>
-          <w:color w:val="000000" w:themeColor="text1"/>
-          <w:kern w:val="24"/>
-          <w:sz w:val="24"/>
-          <w:szCs w:val="32"/>
-        </w:rPr>
-        <w:t>GenericPackets</w:t>
-      </w:r>
-      <w:r>
-        <w:rPr>
-          <w:rFonts w:eastAsiaTheme="minorEastAsia" w:cstheme="minorHAnsi"/>
-          <w:color w:val="000000" w:themeColor="text1"/>
-          <w:kern w:val="24"/>
-          <w:sz w:val="24"/>
-          <w:szCs w:val="32"/>
-        </w:rPr>
-        <w:t xml:space="preserve"> ID 254</w:t>
-      </w:r>
-    </w:p>
-    <w:p>
-      <w:pPr>
-        <w:pStyle w:val="ListParagraph"/>
-        <w:numPr>
-          <w:ilvl w:val="1"/>
-          <w:numId w:val="1"/>
-        </w:numPr>
-        <w:ind w:left="720"/>
-        <w:rPr>
-          <w:rFonts w:eastAsiaTheme="minorEastAsia" w:cstheme="minorHAnsi"/>
-          <w:color w:val="000000" w:themeColor="text1"/>
-          <w:kern w:val="24"/>
-          <w:sz w:val="24"/>
-          <w:szCs w:val="32"/>
-        </w:rPr>
-      </w:pPr>
-      <w:r>
-        <w:rPr>
-          <w:rFonts w:eastAsiaTheme="minorEastAsia" w:cstheme="minorHAnsi"/>
-          <w:color w:val="000000" w:themeColor="text1"/>
-          <w:kern w:val="24"/>
-          <w:sz w:val="24"/>
-          <w:szCs w:val="32"/>
-        </w:rPr>
-        <w:t xml:space="preserve">Id 1). </w:t>
-      </w:r>
-      <w:r>
-        <w:rPr>
-          <w:rFonts w:eastAsiaTheme="minorEastAsia" w:cstheme="minorHAnsi"/>
-          <w:color w:val="000000" w:themeColor="text1"/>
-          <w:kern w:val="24"/>
-          <w:sz w:val="24"/>
-          <w:szCs w:val="32"/>
-        </w:rPr>
-        <w:t>SQLCommand</w:t>
-      </w:r>
-    </w:p>
-    <w:p>
-      <w:pPr>
-        <w:pStyle w:val="ListParagraph"/>
-        <w:numPr>
-          <w:ilvl w:val="2"/>
-          <w:numId w:val="1"/>
-        </w:numPr>
-        <w:ind w:left="1440"/>
-        <w:rPr>
-          <w:rFonts w:eastAsiaTheme="minorEastAsia" w:cstheme="minorHAnsi"/>
-          <w:color w:val="000000" w:themeColor="text1"/>
-          <w:kern w:val="24"/>
-          <w:sz w:val="24"/>
-          <w:szCs w:val="32"/>
-        </w:rPr>
-      </w:pPr>
-      <w:r>
-        <w:rPr>
-          <w:rFonts w:eastAsiaTheme="minorEastAsia" w:cstheme="minorHAnsi"/>
-          <w:color w:val="000000" w:themeColor="text1"/>
-          <w:kern w:val="24"/>
-          <w:sz w:val="24"/>
-          <w:szCs w:val="32"/>
-        </w:rPr>
-        <w:t>Required fields {</w:t>
-      </w:r>
-      <w:r>
-        <w:rPr>
-          <w:rFonts w:eastAsiaTheme="minorEastAsia" w:cstheme="minorHAnsi"/>
-          <w:color w:val="000000" w:themeColor="text1"/>
-          <w:kern w:val="24"/>
-          <w:sz w:val="24"/>
-          <w:szCs w:val="32"/>
-        </w:rPr>
-        <w:t>Message</w:t>
-      </w:r>
-      <w:r>
-        <w:rPr>
-          <w:rFonts w:eastAsiaTheme="minorEastAsia" w:cstheme="minorHAnsi"/>
-          <w:color w:val="000000" w:themeColor="text1"/>
-          <w:kern w:val="24"/>
-          <w:sz w:val="24"/>
-          <w:szCs w:val="32"/>
-        </w:rPr>
-        <w:t>};</w:t>
-      </w:r>
-    </w:p>
-    <w:p>
-      <w:pPr>
-        <w:pStyle w:val="ListParagraph"/>
-        <w:numPr>
-          <w:ilvl w:val="2"/>
-          <w:numId w:val="1"/>
-        </w:numPr>
-        <w:ind w:left="1440"/>
-        <w:rPr>
-          <w:rFonts w:eastAsiaTheme="minorEastAsia" w:cstheme="minorHAnsi"/>
-          <w:color w:val="000000" w:themeColor="text1"/>
-          <w:kern w:val="24"/>
-          <w:sz w:val="24"/>
-          <w:szCs w:val="32"/>
-        </w:rPr>
-      </w:pPr>
-      <w:r>
-        <w:rPr>
-          <w:rFonts w:eastAsiaTheme="minorEastAsia" w:cstheme="minorHAnsi"/>
-          <w:color w:val="000000" w:themeColor="text1"/>
-          <w:kern w:val="24"/>
-          <w:sz w:val="24"/>
-          <w:szCs w:val="32"/>
-        </w:rPr>
-        <w:t>Optional Fields {</w:t>
-      </w:r>
-      <w:r>
-        <w:rPr>
-          <w:rFonts w:eastAsiaTheme="minorEastAsia" w:cstheme="minorHAnsi"/>
-          <w:color w:val="000000" w:themeColor="text1"/>
-          <w:kern w:val="24"/>
-          <w:sz w:val="24"/>
-          <w:szCs w:val="32"/>
-        </w:rPr>
-        <w:t xml:space="preserve"> </w:t>
-      </w:r>
-      <w:r>
-        <w:rPr>
-          <w:rFonts w:eastAsiaTheme="minorEastAsia" w:cstheme="minorHAnsi"/>
-          <w:color w:val="000000" w:themeColor="text1"/>
-          <w:kern w:val="24"/>
-          <w:sz w:val="24"/>
-          <w:szCs w:val="32"/>
-        </w:rPr>
-        <w:t>};</w:t>
-      </w:r>
-    </w:p>
-    <w:p>
-      <w:pPr>
-        <w:pStyle w:val="ListParagraph"/>
-        <w:numPr>
-          <w:ilvl w:val="2"/>
-          <w:numId w:val="1"/>
-        </w:numPr>
-        <w:ind w:left="1440"/>
-        <w:rPr>
-          <w:rFonts w:eastAsiaTheme="minorEastAsia" w:cstheme="minorHAnsi"/>
-          <w:color w:val="000000" w:themeColor="text1"/>
-          <w:kern w:val="24"/>
-          <w:sz w:val="24"/>
-          <w:szCs w:val="32"/>
-        </w:rPr>
-      </w:pPr>
-      <w:r>
-        <w:rPr>
-          <w:rFonts w:eastAsiaTheme="minorEastAsia" w:cstheme="minorHAnsi"/>
-          <w:color w:val="000000" w:themeColor="text1"/>
-          <w:kern w:val="24"/>
-          <w:sz w:val="24"/>
-          <w:szCs w:val="32"/>
-        </w:rPr>
-        <w:t xml:space="preserve">Runs the Message as a SQL Command against the database it is hooked up to ( currently ENGDB) </w:t>
-      </w:r>
-      <w:r>
-        <w:rPr>
-          <w:rFonts w:eastAsiaTheme="minorEastAsia" w:cstheme="minorHAnsi"/>
-          <w:color w:val="000000" w:themeColor="text1"/>
-          <w:kern w:val="24"/>
-          <w:sz w:val="24"/>
-          <w:szCs w:val="32"/>
-        </w:rPr>
-        <w:t>useful</w:t>
-      </w:r>
-      <w:r>
-        <w:rPr>
-          <w:rFonts w:eastAsiaTheme="minorEastAsia" w:cstheme="minorHAnsi"/>
-          <w:color w:val="000000" w:themeColor="text1"/>
-          <w:kern w:val="24"/>
-          <w:sz w:val="24"/>
-          <w:szCs w:val="32"/>
-        </w:rPr>
-        <w:t xml:space="preserve"> for </w:t>
-      </w:r>
-      <w:r>
-        <w:rPr>
-          <w:rFonts w:eastAsiaTheme="minorEastAsia" w:cstheme="minorHAnsi"/>
-          <w:color w:val="000000" w:themeColor="text1"/>
-          <w:kern w:val="24"/>
-          <w:sz w:val="24"/>
-          <w:szCs w:val="32"/>
-        </w:rPr>
-        <w:t xml:space="preserve">arbitrary </w:t>
-      </w:r>
-      <w:r>
-        <w:rPr>
-          <w:rFonts w:eastAsiaTheme="minorEastAsia" w:cstheme="minorHAnsi"/>
-          <w:color w:val="000000" w:themeColor="text1"/>
-          <w:kern w:val="24"/>
-          <w:sz w:val="24"/>
-          <w:szCs w:val="32"/>
-        </w:rPr>
-        <w:t>inserts</w:t>
-      </w:r>
-      <w:r>
-        <w:rPr>
-          <w:rFonts w:eastAsiaTheme="minorEastAsia" w:cstheme="minorHAnsi"/>
-          <w:color w:val="000000" w:themeColor="text1"/>
-          <w:kern w:val="24"/>
-          <w:sz w:val="24"/>
-          <w:szCs w:val="32"/>
-        </w:rPr>
-        <w:t xml:space="preserve"> and other non standardizeable</w:t>
-      </w:r>
-      <w:r>
-        <w:rPr>
-          <w:rFonts w:eastAsiaTheme="minorEastAsia" w:cstheme="minorHAnsi"/>
-          <w:color w:val="000000" w:themeColor="text1"/>
-          <w:kern w:val="24"/>
-          <w:sz w:val="24"/>
-          <w:szCs w:val="32"/>
-        </w:rPr>
-        <w:t xml:space="preserve"> sql requests</w:t>
-      </w:r>
-      <w:r>
-        <w:rPr>
-          <w:rFonts w:eastAsiaTheme="minorEastAsia" w:cstheme="minorHAnsi"/>
-          <w:color w:val="000000" w:themeColor="text1"/>
-          <w:kern w:val="24"/>
-          <w:sz w:val="24"/>
-          <w:szCs w:val="32"/>
-        </w:rPr>
-        <w:t>.</w:t>
-      </w:r>
-    </w:p>
-    <w:p>
-      <w:pPr>
-        <w:pStyle w:val="ListParagraph"/>
-        <w:numPr>
-          <w:ilvl w:val="2"/>
-          <w:numId w:val="1"/>
-        </w:numPr>
-        <w:ind w:left="1440"/>
-        <w:rPr>
-          <w:rFonts w:eastAsiaTheme="minorEastAsia" w:cstheme="minorHAnsi"/>
-          <w:color w:val="000000" w:themeColor="text1"/>
-          <w:kern w:val="24"/>
-          <w:sz w:val="24"/>
-          <w:szCs w:val="32"/>
-        </w:rPr>
-      </w:pPr>
-      <w:r>
-        <w:rPr>
-          <w:rFonts w:eastAsiaTheme="minorEastAsia" w:cstheme="minorHAnsi"/>
-          <w:color w:val="000000" w:themeColor="text1"/>
-          <w:kern w:val="24"/>
-          <w:sz w:val="24"/>
-          <w:szCs w:val="32"/>
-        </w:rPr>
-        <w:t>Sample</w:t>
-      </w:r>
-    </w:p>
-    <w:p>
-      <w:pPr>
-        <w:pStyle w:val="ListParagraph"/>
-        <w:numPr>
-          <w:ilvl w:val="1"/>
-          <w:numId w:val="1"/>
-        </w:numPr>
-        <w:rPr>
-          <w:rFonts w:eastAsiaTheme="minorEastAsia" w:cstheme="minorHAnsi"/>
-          <w:color w:val="000000" w:themeColor="text1"/>
-          <w:kern w:val="24"/>
-          <w:sz w:val="24"/>
-          <w:szCs w:val="32"/>
-        </w:rPr>
-      </w:pPr>
-      <w:r>
-        <w:rPr>
-          <w:rFonts w:eastAsiaTheme="minorEastAsia" w:cstheme="minorHAnsi"/>
-          <w:color w:val="000000" w:themeColor="text1"/>
-          <w:kern w:val="24"/>
-          <w:sz w:val="24"/>
-          <w:szCs w:val="32"/>
-        </w:rPr>
-        <w:t xml:space="preserve">     {"</w:t>
-      </w:r>
-      <w:r>
-        <w:rPr>
-          <w:rFonts w:eastAsiaTheme="minorEastAsia" w:cstheme="minorHAnsi"/>
-          <w:color w:val="000000" w:themeColor="text1"/>
-          <w:kern w:val="24"/>
-          <w:sz w:val="24"/>
-          <w:szCs w:val="32"/>
-        </w:rPr>
-        <w:t>Message</w:t>
-      </w:r>
-      <w:r>
-        <w:rPr>
-          <w:rFonts w:eastAsiaTheme="minorEastAsia" w:cstheme="minorHAnsi"/>
-          <w:color w:val="000000" w:themeColor="text1"/>
-          <w:kern w:val="24"/>
-          <w:sz w:val="24"/>
-          <w:szCs w:val="32"/>
-        </w:rPr>
-        <w:t xml:space="preserve">": </w:t>
-      </w:r>
-      <w:r>
-        <w:rPr>
-          <w:rFonts w:eastAsiaTheme="minorEastAsia" w:cstheme="minorHAnsi"/>
-          <w:color w:val="000000" w:themeColor="text1"/>
-          <w:kern w:val="24"/>
-          <w:sz w:val="24"/>
-          <w:szCs w:val="32"/>
-        </w:rPr>
-        <w:t>“</w:t>
-      </w:r>
-      <w:r>
-        <w:rPr>
-          <w:rFonts w:ascii="Consolas" w:hAnsi="Consolas" w:cs="Consolas"/>
-          <w:color w:val="A31515"/>
-          <w:sz w:val="19"/>
-          <w:szCs w:val="19"/>
-        </w:rPr>
-        <w:t>Insert into ChainStretch ([Head],[Stretch],[Timestamp],[B32_Output],[B31_Input]) values (1,1.12,TimeStamp,1,0)</w:t>
-      </w:r>
-      <w:r>
-        <w:rPr>
-          <w:rFonts w:eastAsiaTheme="minorEastAsia" w:cstheme="minorHAnsi"/>
-          <w:color w:val="000000" w:themeColor="text1"/>
-          <w:kern w:val="24"/>
-          <w:sz w:val="24"/>
-          <w:szCs w:val="32"/>
-        </w:rPr>
-        <w:t>”</w:t>
-      </w:r>
-      <w:r>
-        <w:rPr>
-          <w:rFonts w:eastAsiaTheme="minorEastAsia" w:cstheme="minorHAnsi"/>
-          <w:color w:val="000000" w:themeColor="text1"/>
-          <w:kern w:val="24"/>
-          <w:sz w:val="24"/>
-          <w:szCs w:val="32"/>
-        </w:rPr>
-        <w:t>}</w:t>
-      </w:r>
-    </w:p>
-    <w:p>
-      <w:pPr>
-        <w:pStyle w:val="ListParagraph"/>
-        <w:ind w:left="2160"/>
-        <w:rPr>
-          <w:rFonts w:eastAsiaTheme="minorEastAsia" w:cstheme="minorHAnsi"/>
-          <w:color w:val="000000" w:themeColor="text1"/>
-          <w:kern w:val="24"/>
-          <w:sz w:val="24"/>
-          <w:szCs w:val="32"/>
-        </w:rPr>
-      </w:pPr>
-    </w:p>
-    <w:p>
-      <w:pPr>
-        <w:pStyle w:val="ListParagraph"/>
-        <w:ind w:left="2160"/>
-        <w:rPr>
-          <w:rFonts w:eastAsiaTheme="minorEastAsia" w:cstheme="minorHAnsi"/>
-          <w:color w:val="000000" w:themeColor="text1"/>
-          <w:kern w:val="24"/>
-          <w:sz w:val="24"/>
-          <w:szCs w:val="32"/>
-        </w:rPr>
-      </w:pPr>
-    </w:p>
-    <w:p>
-      <w:pPr>
-        <w:pStyle w:val="ListParagraph"/>
-        <w:ind w:left="2160"/>
-        <w:rPr>
-          <w:rFonts w:eastAsiaTheme="minorEastAsia" w:cstheme="minorHAnsi"/>
-          <w:color w:val="000000" w:themeColor="text1"/>
-          <w:kern w:val="24"/>
-          <w:sz w:val="24"/>
-          <w:szCs w:val="32"/>
-        </w:rPr>
-      </w:pPr>
-    </w:p>
-    <w:p>
-      <w:pPr>
-        <w:pStyle w:val="ListParagraph"/>
-        <w:ind w:left="2160"/>
-        <w:rPr>
-          <w:rFonts w:eastAsiaTheme="minorEastAsia" w:cstheme="minorHAnsi"/>
-          <w:color w:val="000000" w:themeColor="text1"/>
-          <w:kern w:val="24"/>
-          <w:sz w:val="24"/>
-          <w:szCs w:val="32"/>
-        </w:rPr>
-      </w:pPr>
-    </w:p>
-    <w:p>
-      <w:pPr>
-        <w:pStyle w:val="ListParagraph"/>
-        <w:ind w:left="2160"/>
-        <w:rPr>
-          <w:rFonts w:eastAsiaTheme="minorEastAsia" w:cstheme="minorHAnsi"/>
-          <w:color w:val="000000" w:themeColor="text1"/>
-          <w:kern w:val="24"/>
-          <w:sz w:val="24"/>
-          <w:szCs w:val="32"/>
-        </w:rPr>
-      </w:pPr>
-    </w:p>
-    <w:p>
-      <w:pPr>
-        <w:pStyle w:val="ListParagraph"/>
-        <w:ind w:left="2160"/>
-        <w:rPr>
-          <w:rFonts w:eastAsiaTheme="minorEastAsia" w:cstheme="minorHAnsi"/>
-          <w:color w:val="000000" w:themeColor="text1"/>
-          <w:kern w:val="24"/>
-          <w:sz w:val="24"/>
-          <w:szCs w:val="32"/>
-        </w:rPr>
-      </w:pPr>
-    </w:p>
-    <w:p>
-      <w:pPr>
-        <w:pStyle w:val="ListParagraph"/>
-        <w:ind w:left="2160"/>
-        <w:rPr>
-          <w:rFonts w:eastAsiaTheme="minorEastAsia" w:cstheme="minorHAnsi"/>
-          <w:color w:val="000000" w:themeColor="text1"/>
-          <w:kern w:val="24"/>
-          <w:sz w:val="24"/>
-          <w:szCs w:val="32"/>
-        </w:rPr>
-      </w:pPr>
-    </w:p>
-    <w:p>
-      <w:pPr>
-        <w:pStyle w:val="ListParagraph"/>
-        <w:ind w:left="2160"/>
-        <w:rPr>
-          <w:rFonts w:eastAsiaTheme="minorEastAsia" w:cstheme="minorHAnsi"/>
-          <w:color w:val="000000" w:themeColor="text1"/>
-          <w:kern w:val="24"/>
-          <w:sz w:val="24"/>
-          <w:szCs w:val="32"/>
-        </w:rPr>
-      </w:pPr>
-    </w:p>
-    <w:p>
-      <w:pPr>
-        <w:pStyle w:val="ListParagraph"/>
-        <w:ind w:left="2160"/>
-        <w:rPr>
-          <w:rFonts w:eastAsiaTheme="minorEastAsia" w:cstheme="minorHAnsi"/>
-          <w:color w:val="000000" w:themeColor="text1"/>
-          <w:kern w:val="24"/>
-          <w:sz w:val="24"/>
-          <w:szCs w:val="32"/>
-        </w:rPr>
-      </w:pPr>
     </w:p>
     <w:p>
       <w:pPr>
@@ -10921,14 +10178,17 @@
           <w:szCs w:val="32"/>
         </w:rPr>
       </w:pPr>
-      <w:r>
-        <w:rPr>
-          <w:rFonts w:eastAsiaTheme="minorEastAsia" w:cstheme="minorHAnsi"/>
-          <w:color w:val="000000" w:themeColor="text1"/>
-          <w:kern w:val="24"/>
-          <w:sz w:val="24"/>
-          <w:szCs w:val="32"/>
-        </w:rPr>
+      <w:bookmarkStart w:id="0" w:name="_GoBack"/>
+      <w:bookmarkEnd w:id="0"/>
+      <w:r>
+        <w:rPr>
+          <w:rFonts w:eastAsiaTheme="minorEastAsia" w:cstheme="minorHAnsi"/>
+          <w:color w:val="000000" w:themeColor="text1"/>
+          <w:kern w:val="24"/>
+          <w:sz w:val="24"/>
+          <w:szCs w:val="32"/>
+        </w:rPr>
+        <w:lastRenderedPageBreak/>
         <w:t>Field Information</w:t>
       </w:r>
     </w:p>
@@ -11873,6 +11133,7 @@
           <w:sz w:val="24"/>
           <w:szCs w:val="32"/>
         </w:rPr>
+        <w:lastRenderedPageBreak/>
         <w:t>Key MReason</w:t>
       </w:r>
     </w:p>
@@ -12718,7 +11979,6 @@
           <w:sz w:val="24"/>
           <w:szCs w:val="32"/>
         </w:rPr>
-        <w:lastRenderedPageBreak/>
         <w:t>Key Code</w:t>
       </w:r>
     </w:p>
@@ -12771,6 +12031,7 @@
           <w:sz w:val="24"/>
           <w:szCs w:val="32"/>
         </w:rPr>
+        <w:lastRenderedPageBreak/>
         <w:t>Message</w:t>
       </w:r>
     </w:p>

</xml_diff>

<commit_message>
Added to documentation and started cleaning it up a bit.
</commit_message>
<xml_diff>
--- a/SNPServiceDocumentation/Docs/SNPServiceDocumentationV1.14.docx
+++ b/SNPServiceDocumentation/Docs/SNPServiceDocumentationV1.14.docx
@@ -7042,6 +7042,24 @@
           <w:szCs w:val="32"/>
         </w:rPr>
       </w:pPr>
+      <w:r>
+        <w:rPr>
+          <w:rFonts w:eastAsiaTheme="minorEastAsia" w:cstheme="minorHAnsi"/>
+          <w:color w:val="000000" w:themeColor="text1"/>
+          <w:kern w:val="24"/>
+          <w:sz w:val="24"/>
+          <w:szCs w:val="32"/>
+        </w:rPr>
+        <w:t xml:space="preserve">For more on JSON see this Link! </w:t>
+      </w:r>
+      <w:hyperlink r:id="rId8" w:history="1">
+        <w:r>
+          <w:rPr>
+            <w:rStyle w:val="Hyperlink"/>
+          </w:rPr>
+          <w:t>https://en.wikipedia.org/wiki/JSON</w:t>
+        </w:r>
+      </w:hyperlink>
     </w:p>
     <w:p>
       <w:pPr>
@@ -7101,6 +7119,19 @@
         <w:ind w:left="0"/>
         <w:rPr>
           <w:rFonts w:eastAsiaTheme="minorEastAsia" w:cstheme="minorHAnsi"/>
+          <w:color w:val="000000" w:themeColor="text1"/>
+          <w:kern w:val="24"/>
+          <w:sz w:val="24"/>
+          <w:szCs w:val="32"/>
+        </w:rPr>
+      </w:pPr>
+    </w:p>
+    <w:p>
+      <w:pPr>
+        <w:pStyle w:val="ListParagraph"/>
+        <w:ind w:left="0"/>
+        <w:rPr>
+          <w:rFonts w:eastAsiaTheme="minorEastAsia" w:cstheme="minorHAnsi"/>
           <w:b/>
           <w:color w:val="000000" w:themeColor="text1"/>
           <w:kern w:val="24"/>
@@ -7121,6 +7152,57 @@
         </w:rPr>
         <w:t>Section: Packet Type</w:t>
       </w:r>
+    </w:p>
+    <w:p>
+      <w:pPr>
+        <w:pStyle w:val="ListParagraph"/>
+        <w:ind w:left="0"/>
+        <w:rPr>
+          <w:rFonts w:eastAsiaTheme="minorEastAsia" w:cstheme="minorHAnsi"/>
+          <w:color w:val="000000" w:themeColor="text1"/>
+          <w:kern w:val="24"/>
+          <w:sz w:val="24"/>
+          <w:szCs w:val="32"/>
+        </w:rPr>
+      </w:pPr>
+      <w:r>
+        <w:rPr>
+          <w:rFonts w:eastAsiaTheme="minorEastAsia" w:cstheme="minorHAnsi"/>
+          <w:b/>
+          <w:color w:val="000000" w:themeColor="text1"/>
+          <w:kern w:val="24"/>
+          <w:sz w:val="24"/>
+          <w:szCs w:val="32"/>
+          <w:u w:val="single"/>
+        </w:rPr>
+        <w:t xml:space="preserve">For more Information on any part of a packet see the </w:t>
+      </w:r>
+      <w:r>
+        <w:rPr>
+          <w:rFonts w:eastAsiaTheme="minorEastAsia" w:cstheme="minorHAnsi"/>
+          <w:b/>
+          <w:color w:val="000000" w:themeColor="text1"/>
+          <w:kern w:val="24"/>
+          <w:sz w:val="24"/>
+          <w:szCs w:val="32"/>
+          <w:u w:val="single"/>
+        </w:rPr>
+        <w:t>Field Information</w:t>
+      </w:r>
+      <w:r>
+        <w:rPr>
+          <w:rFonts w:eastAsiaTheme="minorEastAsia" w:cstheme="minorHAnsi"/>
+          <w:b/>
+          <w:color w:val="000000" w:themeColor="text1"/>
+          <w:kern w:val="24"/>
+          <w:sz w:val="24"/>
+          <w:szCs w:val="32"/>
+          <w:u w:val="single"/>
+        </w:rPr>
+        <w:t xml:space="preserve"> Section.</w:t>
+      </w:r>
+      <w:bookmarkStart w:id="0" w:name="_GoBack"/>
+      <w:bookmarkEnd w:id="0"/>
     </w:p>
     <w:p>
       <w:pPr>
@@ -7306,17 +7388,7 @@
                 <w:sz w:val="24"/>
                 <w:szCs w:val="32"/>
               </w:rPr>
-              <w:t xml:space="preserve"> </w:t>
-            </w:r>
-            <w:r>
-              <w:rPr>
-                <w:rFonts w:eastAsiaTheme="minorEastAsia" w:cstheme="minorHAnsi"/>
-                <w:color w:val="000000" w:themeColor="text1"/>
-                <w:kern w:val="24"/>
-                <w:sz w:val="24"/>
-                <w:szCs w:val="32"/>
-              </w:rPr>
-              <w:t>Index Summary</w:t>
+              <w:t xml:space="preserve"> Index Summary</w:t>
             </w:r>
           </w:p>
         </w:tc>
@@ -7503,17 +7575,7 @@
                 <w:sz w:val="24"/>
                 <w:szCs w:val="32"/>
               </w:rPr>
-              <w:t>2/</w:t>
-            </w:r>
-            <w:r>
-              <w:rPr>
-                <w:rFonts w:eastAsiaTheme="minorEastAsia" w:cstheme="minorHAnsi"/>
-                <w:color w:val="000000" w:themeColor="text1"/>
-                <w:kern w:val="24"/>
-                <w:sz w:val="24"/>
-                <w:szCs w:val="32"/>
-              </w:rPr>
-              <w:t xml:space="preserve"> Downtime </w:t>
+              <w:t xml:space="preserve">2/ Downtime </w:t>
             </w:r>
           </w:p>
         </w:tc>
@@ -7694,17 +7756,7 @@
                 <w:sz w:val="24"/>
                 <w:szCs w:val="32"/>
               </w:rPr>
-              <w:t xml:space="preserve"> </w:t>
-            </w:r>
-            <w:r>
-              <w:rPr>
-                <w:rFonts w:eastAsiaTheme="minorEastAsia" w:cstheme="minorHAnsi"/>
-                <w:color w:val="000000" w:themeColor="text1"/>
-                <w:kern w:val="24"/>
-                <w:sz w:val="24"/>
-                <w:szCs w:val="32"/>
-              </w:rPr>
-              <w:t xml:space="preserve">Short Time Statistic </w:t>
+              <w:t xml:space="preserve"> Short Time Statistic </w:t>
             </w:r>
           </w:p>
         </w:tc>
@@ -7772,6 +7824,7 @@
                 <w:sz w:val="24"/>
                 <w:szCs w:val="32"/>
               </w:rPr>
+              <w:lastRenderedPageBreak/>
               <w:t>a packet to the Eng. Database for recording the information. Sent out each index by SNP. Can send out UDP Packets as well ( disabled as we are phasing MDE out)</w:t>
             </w:r>
           </w:p>
@@ -7814,7 +7867,6 @@
                 <w:sz w:val="24"/>
                 <w:szCs w:val="32"/>
               </w:rPr>
-              <w:lastRenderedPageBreak/>
               <w:t xml:space="preserve">  {"Machine": "HIL-XS-FIM", "Good":"0", "Bad":"1","Empty":"0","Attempt":"1","Other":"1","Head_number":"1"}</w:t>
             </w:r>
           </w:p>
@@ -8272,17 +8324,7 @@
                 <w:sz w:val="24"/>
                 <w:szCs w:val="32"/>
               </w:rPr>
-              <w:t xml:space="preserve"> </w:t>
-            </w:r>
-            <w:r>
-              <w:rPr>
-                <w:rFonts w:eastAsiaTheme="minorEastAsia" w:cstheme="minorHAnsi"/>
-                <w:color w:val="000000" w:themeColor="text1"/>
-                <w:kern w:val="24"/>
-                <w:sz w:val="24"/>
-                <w:szCs w:val="32"/>
-              </w:rPr>
-              <w:t xml:space="preserve">Delete Machine </w:t>
+              <w:t xml:space="preserve"> Delete Machine </w:t>
             </w:r>
           </w:p>
         </w:tc>
@@ -8594,6 +8636,7 @@
                 <w:sz w:val="24"/>
                 <w:szCs w:val="32"/>
               </w:rPr>
+              <w:lastRenderedPageBreak/>
               <w:t>{"Machine": "HIL-XS-FIM","Theo":"4800", "Line":"XS","Errors": "Error21,Error22","Engineer": "Devlin Paddock"}</w:t>
             </w:r>
           </w:p>
@@ -9393,6 +9436,7 @@
                 <w:sz w:val="24"/>
                 <w:szCs w:val="32"/>
               </w:rPr>
+              <w:lastRenderedPageBreak/>
               <w:t>3</w:t>
             </w:r>
           </w:p>
@@ -9489,7 +9533,6 @@
                 <w:sz w:val="24"/>
                 <w:szCs w:val="32"/>
               </w:rPr>
-              <w:lastRenderedPageBreak/>
               <w:t>Sets weather the service will output to any outputs. If 0 it will not send outputs if 1 it will. If IntTimeInSeconds is assigned and not 0 it will revert to the vrevious logging level after that time has passed.</w:t>
             </w:r>
           </w:p>
@@ -9575,7 +9618,6 @@
                 <w:sz w:val="24"/>
                 <w:szCs w:val="32"/>
               </w:rPr>
-              <w:lastRenderedPageBreak/>
               <w:t>3</w:t>
             </w:r>
           </w:p>
@@ -10110,7 +10152,34 @@
                 <w:sz w:val="19"/>
                 <w:szCs w:val="19"/>
               </w:rPr>
-              <w:t>&lt;__service __serviceType="ResourceSetupTransition"&gt;&lt;__utcOffset&gt;&lt;![CDATA[-04:00:00]]&gt;&lt;/__utcOffset&gt;&lt;__inputData&gt;&lt;Availability&gt;&lt;![CDATA[1]]&gt;&lt;/Availability&gt;&lt;Resource&gt;&lt;__name&gt;&lt;![CDATA[Resource]]&gt;&lt;/__name&gt;&lt;/Resource&gt;&lt;ResourceGroup&gt;&lt;__name&gt;&lt;![CDATA[]]&gt;&lt;/__name&gt;&lt;/ResourceGroup&gt;&lt;ResourceStatusCode&gt;&lt;__name&gt;&lt;![CDATA[Unscheduled]]&gt;&lt;/__name&gt; //if down send down&lt;/ResourceStatusCode&gt;&lt;ResourceStatusReason&gt;&lt;__name&gt;&lt;![CDATA[]]&gt;&lt;/__name&gt;&lt;/ResourceStatusReason&gt;&lt;/__inputData &gt;&lt;__execute /&gt;&lt;__requestData &gt;&lt;CompletionMsg /&gt;&lt;ACEMessage /&gt;&lt;ACEStatus /&gt;&lt;/__requestData &gt;&lt;/__service &gt;</w:t>
+              <w:t>&lt;__service __serviceType="ResourceSetupTransition"&gt;&lt;__utcOffset&gt;&lt;![CDATA[-04:00:00]]&gt;&lt;/__utcOffset&gt;&lt;__inputData&gt;&lt;Availability&gt;&lt;![CDATA[1]]&gt;&lt;/Availability&gt;&lt;Resource&gt;&lt;__name&gt;&lt;![CDATA[Resource]]&gt;&lt;/__name&gt;&lt;/Resource&gt;&lt;ResourceGroup&gt;&lt;__name&gt;&lt;![CDATA[]]&gt;&lt;/__name&gt;&lt;/ResourceGroup&gt;&lt;ResourceStatusCode&gt;&lt;__name&gt;&lt;![CDATA[Unscheduled]]&gt;&lt;/__name&gt;</w:t>
+            </w:r>
+            <w:r>
+              <w:rPr>
+                <w:rFonts w:ascii="Consolas" w:hAnsi="Consolas" w:cs="Consolas"/>
+                <w:color w:val="A31515"/>
+                <w:sz w:val="19"/>
+                <w:szCs w:val="19"/>
+              </w:rPr>
+              <w:t xml:space="preserve"> </w:t>
+            </w:r>
+            <w:r>
+              <w:rPr>
+                <w:rFonts w:ascii="Consolas" w:hAnsi="Consolas" w:cs="Consolas"/>
+                <w:color w:val="A31515"/>
+                <w:sz w:val="19"/>
+                <w:szCs w:val="19"/>
+              </w:rPr>
+              <w:t>&lt;/ResourceStatusCode&gt;&lt;ResourceStatusReason&gt;&lt;__name&gt;&lt;![CDATA[]]&gt;&lt;/__name&gt;&lt;/ResourceStatusReason&gt;&lt;/__inputData &gt;&lt;__execute /&gt;&lt;__requestData &gt;&lt;CompletionMsg /&gt;&lt;ACEMessage /&gt;&lt;ACEStatus /&gt;&lt;/__requestData &gt;&lt;/__service &gt;</w:t>
+            </w:r>
+            <w:r>
+              <w:rPr>
+                <w:rFonts w:ascii="Consolas" w:hAnsi="Consolas" w:cs="Consolas"/>
+                <w:color w:val="A31515"/>
+                <w:sz w:val="19"/>
+                <w:szCs w:val="19"/>
+              </w:rPr>
+              <w:t>”</w:t>
             </w:r>
           </w:p>
           <w:p>
@@ -10172,33 +10241,2564 @@
         <w:ind w:left="0"/>
         <w:rPr>
           <w:rFonts w:eastAsiaTheme="minorEastAsia" w:cstheme="minorHAnsi"/>
-          <w:color w:val="000000" w:themeColor="text1"/>
-          <w:kern w:val="24"/>
-          <w:sz w:val="24"/>
-          <w:szCs w:val="32"/>
+          <w:b/>
+          <w:color w:val="000000" w:themeColor="text1"/>
+          <w:kern w:val="24"/>
+          <w:sz w:val="24"/>
+          <w:szCs w:val="32"/>
+          <w:u w:val="single"/>
         </w:rPr>
       </w:pPr>
-      <w:bookmarkStart w:id="0" w:name="_GoBack"/>
-      <w:bookmarkEnd w:id="0"/>
-      <w:r>
-        <w:rPr>
-          <w:rFonts w:eastAsiaTheme="minorEastAsia" w:cstheme="minorHAnsi"/>
-          <w:color w:val="000000" w:themeColor="text1"/>
-          <w:kern w:val="24"/>
-          <w:sz w:val="24"/>
-          <w:szCs w:val="32"/>
-        </w:rPr>
-        <w:lastRenderedPageBreak/>
+      <w:r>
+        <w:rPr>
+          <w:rFonts w:eastAsiaTheme="minorEastAsia" w:cstheme="minorHAnsi"/>
+          <w:b/>
+          <w:color w:val="000000" w:themeColor="text1"/>
+          <w:kern w:val="24"/>
+          <w:sz w:val="24"/>
+          <w:szCs w:val="32"/>
+          <w:u w:val="single"/>
+        </w:rPr>
+        <w:t xml:space="preserve">Section: </w:t>
+      </w:r>
+      <w:r>
+        <w:rPr>
+          <w:rFonts w:eastAsiaTheme="minorEastAsia" w:cstheme="minorHAnsi"/>
+          <w:b/>
+          <w:color w:val="000000" w:themeColor="text1"/>
+          <w:kern w:val="24"/>
+          <w:sz w:val="24"/>
+          <w:szCs w:val="32"/>
+          <w:u w:val="single"/>
+        </w:rPr>
         <w:t>Field Information</w:t>
       </w:r>
     </w:p>
+    <w:tbl>
+      <w:tblPr>
+        <w:tblStyle w:val="TableGrid"/>
+        <w:tblW w:w="0" w:type="auto"/>
+        <w:tblLook w:val="04A0" w:firstRow="1" w:lastRow="0" w:firstColumn="1" w:lastColumn="0" w:noHBand="0" w:noVBand="1"/>
+      </w:tblPr>
+      <w:tblGrid>
+        <w:gridCol w:w="1953"/>
+        <w:gridCol w:w="2092"/>
+        <w:gridCol w:w="5305"/>
+      </w:tblGrid>
+      <w:tr>
+        <w:tc>
+          <w:tcPr>
+            <w:tcW w:w="1255" w:type="dxa"/>
+          </w:tcPr>
+          <w:p>
+            <w:pPr>
+              <w:pStyle w:val="ListParagraph"/>
+              <w:ind w:left="0"/>
+              <w:rPr>
+                <w:rFonts w:eastAsiaTheme="minorEastAsia" w:cstheme="minorHAnsi"/>
+                <w:b/>
+                <w:color w:val="000000" w:themeColor="text1"/>
+                <w:kern w:val="24"/>
+                <w:sz w:val="24"/>
+                <w:szCs w:val="32"/>
+                <w:u w:val="single"/>
+              </w:rPr>
+            </w:pPr>
+            <w:r>
+              <w:rPr>
+                <w:rFonts w:eastAsiaTheme="minorEastAsia" w:cstheme="minorHAnsi"/>
+                <w:b/>
+                <w:color w:val="000000" w:themeColor="text1"/>
+                <w:kern w:val="24"/>
+                <w:sz w:val="24"/>
+                <w:szCs w:val="32"/>
+                <w:u w:val="single"/>
+              </w:rPr>
+              <w:t>Label</w:t>
+            </w:r>
+          </w:p>
+        </w:tc>
+        <w:tc>
+          <w:tcPr>
+            <w:tcW w:w="1620" w:type="dxa"/>
+          </w:tcPr>
+          <w:p>
+            <w:pPr>
+              <w:pStyle w:val="ListParagraph"/>
+              <w:ind w:left="0"/>
+              <w:rPr>
+                <w:rFonts w:eastAsiaTheme="minorEastAsia" w:cstheme="minorHAnsi"/>
+                <w:b/>
+                <w:color w:val="000000" w:themeColor="text1"/>
+                <w:kern w:val="24"/>
+                <w:sz w:val="24"/>
+                <w:szCs w:val="32"/>
+                <w:u w:val="single"/>
+              </w:rPr>
+            </w:pPr>
+            <w:r>
+              <w:rPr>
+                <w:rFonts w:eastAsiaTheme="minorEastAsia" w:cstheme="minorHAnsi"/>
+                <w:b/>
+                <w:color w:val="000000" w:themeColor="text1"/>
+                <w:kern w:val="24"/>
+                <w:sz w:val="24"/>
+                <w:szCs w:val="32"/>
+                <w:u w:val="single"/>
+              </w:rPr>
+              <w:t>Key</w:t>
+            </w:r>
+          </w:p>
+        </w:tc>
+        <w:tc>
+          <w:tcPr>
+            <w:tcW w:w="6475" w:type="dxa"/>
+          </w:tcPr>
+          <w:p>
+            <w:pPr>
+              <w:pStyle w:val="ListParagraph"/>
+              <w:ind w:left="0"/>
+              <w:rPr>
+                <w:rFonts w:eastAsiaTheme="minorEastAsia" w:cstheme="minorHAnsi"/>
+                <w:b/>
+                <w:color w:val="000000" w:themeColor="text1"/>
+                <w:kern w:val="24"/>
+                <w:sz w:val="24"/>
+                <w:szCs w:val="32"/>
+                <w:u w:val="single"/>
+              </w:rPr>
+            </w:pPr>
+            <w:r>
+              <w:rPr>
+                <w:rFonts w:eastAsiaTheme="minorEastAsia" w:cstheme="minorHAnsi"/>
+                <w:b/>
+                <w:color w:val="000000" w:themeColor="text1"/>
+                <w:kern w:val="24"/>
+                <w:sz w:val="24"/>
+                <w:szCs w:val="32"/>
+                <w:u w:val="single"/>
+              </w:rPr>
+              <w:t>Value</w:t>
+            </w:r>
+          </w:p>
+        </w:tc>
+      </w:tr>
+      <w:tr>
+        <w:tc>
+          <w:tcPr>
+            <w:tcW w:w="1255" w:type="dxa"/>
+          </w:tcPr>
+          <w:p>
+            <w:pPr>
+              <w:pStyle w:val="ListParagraph"/>
+              <w:ind w:left="0"/>
+              <w:rPr>
+                <w:rFonts w:eastAsiaTheme="minorEastAsia" w:cstheme="minorHAnsi"/>
+                <w:color w:val="000000" w:themeColor="text1"/>
+                <w:kern w:val="24"/>
+                <w:sz w:val="24"/>
+                <w:szCs w:val="32"/>
+              </w:rPr>
+            </w:pPr>
+            <w:r>
+              <w:rPr>
+                <w:rFonts w:eastAsiaTheme="minorEastAsia" w:cstheme="minorHAnsi"/>
+                <w:color w:val="000000" w:themeColor="text1"/>
+                <w:kern w:val="24"/>
+                <w:sz w:val="24"/>
+                <w:szCs w:val="32"/>
+              </w:rPr>
+              <w:t>Machine</w:t>
+            </w:r>
+          </w:p>
+        </w:tc>
+        <w:tc>
+          <w:tcPr>
+            <w:tcW w:w="1620" w:type="dxa"/>
+          </w:tcPr>
+          <w:p>
+            <w:pPr>
+              <w:pStyle w:val="ListParagraph"/>
+              <w:ind w:left="0"/>
+              <w:rPr>
+                <w:rFonts w:eastAsiaTheme="minorEastAsia" w:cstheme="minorHAnsi"/>
+                <w:color w:val="000000" w:themeColor="text1"/>
+                <w:kern w:val="24"/>
+                <w:sz w:val="24"/>
+                <w:szCs w:val="32"/>
+              </w:rPr>
+            </w:pPr>
+            <w:r>
+              <w:rPr>
+                <w:rFonts w:eastAsiaTheme="minorEastAsia" w:cstheme="minorHAnsi"/>
+                <w:color w:val="000000" w:themeColor="text1"/>
+                <w:kern w:val="24"/>
+                <w:sz w:val="24"/>
+                <w:szCs w:val="32"/>
+              </w:rPr>
+              <w:t>Machine</w:t>
+            </w:r>
+          </w:p>
+        </w:tc>
+        <w:tc>
+          <w:tcPr>
+            <w:tcW w:w="6475" w:type="dxa"/>
+          </w:tcPr>
+          <w:p>
+            <w:pPr>
+              <w:pStyle w:val="ListParagraph"/>
+              <w:ind w:left="0"/>
+              <w:rPr>
+                <w:rFonts w:eastAsiaTheme="minorEastAsia" w:cstheme="minorHAnsi"/>
+                <w:color w:val="000000" w:themeColor="text1"/>
+                <w:kern w:val="24"/>
+                <w:sz w:val="24"/>
+                <w:szCs w:val="32"/>
+              </w:rPr>
+            </w:pPr>
+            <w:r>
+              <w:rPr>
+                <w:rFonts w:eastAsiaTheme="minorEastAsia" w:cstheme="minorHAnsi"/>
+                <w:color w:val="000000" w:themeColor="text1"/>
+                <w:kern w:val="24"/>
+                <w:sz w:val="24"/>
+                <w:szCs w:val="32"/>
+              </w:rPr>
+              <w:t xml:space="preserve">string, should be the name of the machine it is interfacing with. For </w:t>
+            </w:r>
+            <w:r>
+              <w:rPr>
+                <w:rFonts w:eastAsiaTheme="minorEastAsia" w:cstheme="minorHAnsi"/>
+                <w:color w:val="000000" w:themeColor="text1"/>
+                <w:kern w:val="24"/>
+                <w:sz w:val="24"/>
+                <w:szCs w:val="32"/>
+              </w:rPr>
+              <w:t>SNP</w:t>
+            </w:r>
+            <w:r>
+              <w:rPr>
+                <w:rFonts w:eastAsiaTheme="minorEastAsia" w:cstheme="minorHAnsi"/>
+                <w:color w:val="000000" w:themeColor="text1"/>
+                <w:kern w:val="24"/>
+                <w:sz w:val="24"/>
+                <w:szCs w:val="32"/>
+              </w:rPr>
+              <w:t xml:space="preserve"> this is used to name tables and communicate with a Camstar resource named the same.</w:t>
+            </w:r>
+            <w:r>
+              <w:rPr>
+                <w:rFonts w:eastAsiaTheme="minorEastAsia" w:cstheme="minorHAnsi"/>
+                <w:color w:val="000000" w:themeColor="text1"/>
+                <w:kern w:val="24"/>
+                <w:sz w:val="24"/>
+                <w:szCs w:val="32"/>
+              </w:rPr>
+              <w:t xml:space="preserve">  This must include HIL, Line, Machine. Ex HIL_XP2_BAM,</w:t>
+            </w:r>
+          </w:p>
+        </w:tc>
+      </w:tr>
+      <w:tr>
+        <w:tc>
+          <w:tcPr>
+            <w:tcW w:w="1255" w:type="dxa"/>
+          </w:tcPr>
+          <w:p>
+            <w:pPr>
+              <w:pStyle w:val="ListParagraph"/>
+              <w:ind w:left="0"/>
+              <w:rPr>
+                <w:rFonts w:eastAsiaTheme="minorEastAsia" w:cstheme="minorHAnsi"/>
+                <w:color w:val="000000" w:themeColor="text1"/>
+                <w:kern w:val="24"/>
+                <w:sz w:val="24"/>
+                <w:szCs w:val="32"/>
+              </w:rPr>
+            </w:pPr>
+            <w:r>
+              <w:rPr>
+                <w:rFonts w:eastAsiaTheme="minorEastAsia" w:cstheme="minorHAnsi"/>
+                <w:color w:val="000000" w:themeColor="text1"/>
+                <w:kern w:val="24"/>
+                <w:sz w:val="24"/>
+                <w:szCs w:val="32"/>
+              </w:rPr>
+              <w:t>Line</w:t>
+            </w:r>
+          </w:p>
+        </w:tc>
+        <w:tc>
+          <w:tcPr>
+            <w:tcW w:w="1620" w:type="dxa"/>
+          </w:tcPr>
+          <w:p>
+            <w:pPr>
+              <w:pStyle w:val="ListParagraph"/>
+              <w:ind w:left="0"/>
+              <w:rPr>
+                <w:rFonts w:eastAsiaTheme="minorEastAsia" w:cstheme="minorHAnsi"/>
+                <w:color w:val="000000" w:themeColor="text1"/>
+                <w:kern w:val="24"/>
+                <w:sz w:val="24"/>
+                <w:szCs w:val="32"/>
+              </w:rPr>
+            </w:pPr>
+            <w:r>
+              <w:rPr>
+                <w:rFonts w:eastAsiaTheme="minorEastAsia" w:cstheme="minorHAnsi"/>
+                <w:color w:val="000000" w:themeColor="text1"/>
+                <w:kern w:val="24"/>
+                <w:sz w:val="24"/>
+                <w:szCs w:val="32"/>
+              </w:rPr>
+              <w:t>Line</w:t>
+            </w:r>
+          </w:p>
+        </w:tc>
+        <w:tc>
+          <w:tcPr>
+            <w:tcW w:w="6475" w:type="dxa"/>
+          </w:tcPr>
+          <w:p>
+            <w:pPr>
+              <w:rPr>
+                <w:rFonts w:eastAsiaTheme="minorEastAsia" w:cstheme="minorHAnsi"/>
+                <w:color w:val="000000" w:themeColor="text1"/>
+                <w:kern w:val="24"/>
+                <w:sz w:val="24"/>
+                <w:szCs w:val="32"/>
+              </w:rPr>
+            </w:pPr>
+            <w:r>
+              <w:rPr>
+                <w:rFonts w:eastAsiaTheme="minorEastAsia" w:cstheme="minorHAnsi"/>
+                <w:color w:val="000000" w:themeColor="text1"/>
+                <w:kern w:val="24"/>
+                <w:sz w:val="24"/>
+                <w:szCs w:val="32"/>
+              </w:rPr>
+              <w:t>Value string, not used by SNP however recorded as part of the machine information and may be used by other applications as it is recorded to an sql database.</w:t>
+            </w:r>
+          </w:p>
+          <w:p>
+            <w:pPr>
+              <w:pStyle w:val="ListParagraph"/>
+              <w:ind w:left="0"/>
+              <w:rPr>
+                <w:rFonts w:eastAsiaTheme="minorEastAsia" w:cstheme="minorHAnsi"/>
+                <w:color w:val="000000" w:themeColor="text1"/>
+                <w:kern w:val="24"/>
+                <w:sz w:val="24"/>
+                <w:szCs w:val="32"/>
+              </w:rPr>
+            </w:pPr>
+          </w:p>
+        </w:tc>
+      </w:tr>
+      <w:tr>
+        <w:tc>
+          <w:tcPr>
+            <w:tcW w:w="1255" w:type="dxa"/>
+          </w:tcPr>
+          <w:p>
+            <w:pPr>
+              <w:pStyle w:val="ListParagraph"/>
+              <w:ind w:left="0"/>
+              <w:rPr>
+                <w:rFonts w:eastAsiaTheme="minorEastAsia" w:cstheme="minorHAnsi"/>
+                <w:color w:val="000000" w:themeColor="text1"/>
+                <w:kern w:val="24"/>
+                <w:sz w:val="24"/>
+                <w:szCs w:val="32"/>
+              </w:rPr>
+            </w:pPr>
+            <w:r>
+              <w:rPr>
+                <w:rFonts w:eastAsiaTheme="minorEastAsia" w:cstheme="minorHAnsi"/>
+                <w:color w:val="000000" w:themeColor="text1"/>
+                <w:kern w:val="24"/>
+                <w:sz w:val="24"/>
+                <w:szCs w:val="32"/>
+              </w:rPr>
+              <w:t>Good</w:t>
+            </w:r>
+          </w:p>
+        </w:tc>
+        <w:tc>
+          <w:tcPr>
+            <w:tcW w:w="1620" w:type="dxa"/>
+          </w:tcPr>
+          <w:p>
+            <w:pPr>
+              <w:pStyle w:val="ListParagraph"/>
+              <w:ind w:left="0"/>
+              <w:rPr>
+                <w:rFonts w:eastAsiaTheme="minorEastAsia" w:cstheme="minorHAnsi"/>
+                <w:color w:val="000000" w:themeColor="text1"/>
+                <w:kern w:val="24"/>
+                <w:sz w:val="24"/>
+                <w:szCs w:val="32"/>
+              </w:rPr>
+            </w:pPr>
+            <w:r>
+              <w:rPr>
+                <w:rFonts w:eastAsiaTheme="minorEastAsia" w:cstheme="minorHAnsi"/>
+                <w:color w:val="000000" w:themeColor="text1"/>
+                <w:kern w:val="24"/>
+                <w:sz w:val="24"/>
+                <w:szCs w:val="32"/>
+              </w:rPr>
+              <w:t>Good</w:t>
+            </w:r>
+          </w:p>
+        </w:tc>
+        <w:tc>
+          <w:tcPr>
+            <w:tcW w:w="6475" w:type="dxa"/>
+          </w:tcPr>
+          <w:p>
+            <w:pPr>
+              <w:pStyle w:val="ListParagraph"/>
+              <w:ind w:left="0"/>
+              <w:rPr>
+                <w:rFonts w:eastAsiaTheme="minorEastAsia" w:cstheme="minorHAnsi"/>
+                <w:color w:val="000000" w:themeColor="text1"/>
+                <w:kern w:val="24"/>
+                <w:sz w:val="24"/>
+                <w:szCs w:val="32"/>
+              </w:rPr>
+            </w:pPr>
+            <w:r>
+              <w:rPr>
+                <w:rFonts w:eastAsiaTheme="minorEastAsia" w:cstheme="minorHAnsi"/>
+                <w:color w:val="000000" w:themeColor="text1"/>
+                <w:kern w:val="24"/>
+                <w:sz w:val="24"/>
+                <w:szCs w:val="32"/>
+              </w:rPr>
+              <w:t>int, a count of the number of good products produced.</w:t>
+            </w:r>
+          </w:p>
+        </w:tc>
+      </w:tr>
+      <w:tr>
+        <w:tc>
+          <w:tcPr>
+            <w:tcW w:w="1255" w:type="dxa"/>
+          </w:tcPr>
+          <w:p>
+            <w:pPr>
+              <w:pStyle w:val="ListParagraph"/>
+              <w:ind w:left="0"/>
+              <w:rPr>
+                <w:rFonts w:eastAsiaTheme="minorEastAsia" w:cstheme="minorHAnsi"/>
+                <w:color w:val="000000" w:themeColor="text1"/>
+                <w:kern w:val="24"/>
+                <w:sz w:val="24"/>
+                <w:szCs w:val="32"/>
+              </w:rPr>
+            </w:pPr>
+            <w:r>
+              <w:rPr>
+                <w:rFonts w:eastAsiaTheme="minorEastAsia" w:cstheme="minorHAnsi"/>
+                <w:color w:val="000000" w:themeColor="text1"/>
+                <w:kern w:val="24"/>
+                <w:sz w:val="24"/>
+                <w:szCs w:val="32"/>
+              </w:rPr>
+              <w:t>Bad</w:t>
+            </w:r>
+          </w:p>
+        </w:tc>
+        <w:tc>
+          <w:tcPr>
+            <w:tcW w:w="1620" w:type="dxa"/>
+          </w:tcPr>
+          <w:p>
+            <w:pPr>
+              <w:pStyle w:val="ListParagraph"/>
+              <w:ind w:left="0"/>
+              <w:rPr>
+                <w:rFonts w:eastAsiaTheme="minorEastAsia" w:cstheme="minorHAnsi"/>
+                <w:color w:val="000000" w:themeColor="text1"/>
+                <w:kern w:val="24"/>
+                <w:sz w:val="24"/>
+                <w:szCs w:val="32"/>
+              </w:rPr>
+            </w:pPr>
+            <w:r>
+              <w:rPr>
+                <w:rFonts w:eastAsiaTheme="minorEastAsia" w:cstheme="minorHAnsi"/>
+                <w:color w:val="000000" w:themeColor="text1"/>
+                <w:kern w:val="24"/>
+                <w:sz w:val="24"/>
+                <w:szCs w:val="32"/>
+              </w:rPr>
+              <w:t>Bad</w:t>
+            </w:r>
+          </w:p>
+        </w:tc>
+        <w:tc>
+          <w:tcPr>
+            <w:tcW w:w="6475" w:type="dxa"/>
+          </w:tcPr>
+          <w:p>
+            <w:pPr>
+              <w:pStyle w:val="ListParagraph"/>
+              <w:ind w:left="0"/>
+              <w:rPr>
+                <w:rFonts w:eastAsiaTheme="minorEastAsia" w:cstheme="minorHAnsi"/>
+                <w:color w:val="000000" w:themeColor="text1"/>
+                <w:kern w:val="24"/>
+                <w:sz w:val="24"/>
+                <w:szCs w:val="32"/>
+              </w:rPr>
+            </w:pPr>
+            <w:r>
+              <w:rPr>
+                <w:rFonts w:eastAsiaTheme="minorEastAsia" w:cstheme="minorHAnsi"/>
+                <w:color w:val="000000" w:themeColor="text1"/>
+                <w:kern w:val="24"/>
+                <w:sz w:val="24"/>
+                <w:szCs w:val="32"/>
+              </w:rPr>
+              <w:t>int, a count of the number of Bad products produced.</w:t>
+            </w:r>
+          </w:p>
+        </w:tc>
+      </w:tr>
+      <w:tr>
+        <w:tc>
+          <w:tcPr>
+            <w:tcW w:w="1255" w:type="dxa"/>
+          </w:tcPr>
+          <w:p>
+            <w:pPr>
+              <w:pStyle w:val="ListParagraph"/>
+              <w:ind w:left="0"/>
+              <w:rPr>
+                <w:rFonts w:eastAsiaTheme="minorEastAsia" w:cstheme="minorHAnsi"/>
+                <w:color w:val="000000" w:themeColor="text1"/>
+                <w:kern w:val="24"/>
+                <w:sz w:val="24"/>
+                <w:szCs w:val="32"/>
+              </w:rPr>
+            </w:pPr>
+            <w:r>
+              <w:rPr>
+                <w:rFonts w:eastAsiaTheme="minorEastAsia" w:cstheme="minorHAnsi"/>
+                <w:color w:val="000000" w:themeColor="text1"/>
+                <w:kern w:val="24"/>
+                <w:sz w:val="24"/>
+                <w:szCs w:val="32"/>
+              </w:rPr>
+              <w:t>Empty</w:t>
+            </w:r>
+          </w:p>
+        </w:tc>
+        <w:tc>
+          <w:tcPr>
+            <w:tcW w:w="1620" w:type="dxa"/>
+          </w:tcPr>
+          <w:p>
+            <w:pPr>
+              <w:pStyle w:val="ListParagraph"/>
+              <w:ind w:left="0"/>
+              <w:rPr>
+                <w:rFonts w:eastAsiaTheme="minorEastAsia" w:cstheme="minorHAnsi"/>
+                <w:color w:val="000000" w:themeColor="text1"/>
+                <w:kern w:val="24"/>
+                <w:sz w:val="24"/>
+                <w:szCs w:val="32"/>
+              </w:rPr>
+            </w:pPr>
+            <w:r>
+              <w:rPr>
+                <w:rFonts w:eastAsiaTheme="minorEastAsia" w:cstheme="minorHAnsi"/>
+                <w:color w:val="000000" w:themeColor="text1"/>
+                <w:kern w:val="24"/>
+                <w:sz w:val="24"/>
+                <w:szCs w:val="32"/>
+              </w:rPr>
+              <w:t>Empty</w:t>
+            </w:r>
+          </w:p>
+        </w:tc>
+        <w:tc>
+          <w:tcPr>
+            <w:tcW w:w="6475" w:type="dxa"/>
+          </w:tcPr>
+          <w:p>
+            <w:pPr>
+              <w:pStyle w:val="ListParagraph"/>
+              <w:ind w:left="0"/>
+              <w:rPr>
+                <w:rFonts w:eastAsiaTheme="minorEastAsia" w:cstheme="minorHAnsi"/>
+                <w:color w:val="000000" w:themeColor="text1"/>
+                <w:kern w:val="24"/>
+                <w:sz w:val="24"/>
+                <w:szCs w:val="32"/>
+              </w:rPr>
+            </w:pPr>
+            <w:r>
+              <w:rPr>
+                <w:rFonts w:eastAsiaTheme="minorEastAsia" w:cstheme="minorHAnsi"/>
+                <w:color w:val="000000" w:themeColor="text1"/>
+                <w:kern w:val="24"/>
+                <w:sz w:val="24"/>
+                <w:szCs w:val="32"/>
+              </w:rPr>
+              <w:t>int, a count of the number of Indexes that the head was empty during.</w:t>
+            </w:r>
+          </w:p>
+        </w:tc>
+      </w:tr>
+      <w:tr>
+        <w:tc>
+          <w:tcPr>
+            <w:tcW w:w="1255" w:type="dxa"/>
+          </w:tcPr>
+          <w:p>
+            <w:pPr>
+              <w:pStyle w:val="ListParagraph"/>
+              <w:ind w:left="0"/>
+              <w:rPr>
+                <w:rFonts w:eastAsiaTheme="minorEastAsia" w:cstheme="minorHAnsi"/>
+                <w:color w:val="000000" w:themeColor="text1"/>
+                <w:kern w:val="24"/>
+                <w:sz w:val="24"/>
+                <w:szCs w:val="32"/>
+              </w:rPr>
+            </w:pPr>
+            <w:r>
+              <w:rPr>
+                <w:rFonts w:eastAsiaTheme="minorEastAsia" w:cstheme="minorHAnsi"/>
+                <w:color w:val="000000" w:themeColor="text1"/>
+                <w:kern w:val="24"/>
+                <w:sz w:val="24"/>
+                <w:szCs w:val="32"/>
+              </w:rPr>
+              <w:t>Indexes</w:t>
+            </w:r>
+          </w:p>
+        </w:tc>
+        <w:tc>
+          <w:tcPr>
+            <w:tcW w:w="1620" w:type="dxa"/>
+          </w:tcPr>
+          <w:p>
+            <w:pPr>
+              <w:pStyle w:val="ListParagraph"/>
+              <w:ind w:left="0"/>
+              <w:rPr>
+                <w:rFonts w:eastAsiaTheme="minorEastAsia" w:cstheme="minorHAnsi"/>
+                <w:color w:val="000000" w:themeColor="text1"/>
+                <w:kern w:val="24"/>
+                <w:sz w:val="24"/>
+                <w:szCs w:val="32"/>
+              </w:rPr>
+            </w:pPr>
+            <w:r>
+              <w:rPr>
+                <w:rFonts w:eastAsiaTheme="minorEastAsia" w:cstheme="minorHAnsi"/>
+                <w:color w:val="000000" w:themeColor="text1"/>
+                <w:kern w:val="24"/>
+                <w:sz w:val="24"/>
+                <w:szCs w:val="32"/>
+              </w:rPr>
+              <w:t>Indexes</w:t>
+            </w:r>
+          </w:p>
+        </w:tc>
+        <w:tc>
+          <w:tcPr>
+            <w:tcW w:w="6475" w:type="dxa"/>
+          </w:tcPr>
+          <w:p>
+            <w:pPr>
+              <w:pStyle w:val="ListParagraph"/>
+              <w:ind w:left="0"/>
+              <w:rPr>
+                <w:rFonts w:eastAsiaTheme="minorEastAsia" w:cstheme="minorHAnsi"/>
+                <w:color w:val="000000" w:themeColor="text1"/>
+                <w:kern w:val="24"/>
+                <w:sz w:val="24"/>
+                <w:szCs w:val="32"/>
+              </w:rPr>
+            </w:pPr>
+            <w:r>
+              <w:rPr>
+                <w:rFonts w:eastAsiaTheme="minorEastAsia" w:cstheme="minorHAnsi"/>
+                <w:color w:val="000000" w:themeColor="text1"/>
+                <w:kern w:val="24"/>
+                <w:sz w:val="24"/>
+                <w:szCs w:val="32"/>
+              </w:rPr>
+              <w:t>int, a count of how many times the machine has indexed</w:t>
+            </w:r>
+          </w:p>
+        </w:tc>
+      </w:tr>
+      <w:tr>
+        <w:tc>
+          <w:tcPr>
+            <w:tcW w:w="1255" w:type="dxa"/>
+          </w:tcPr>
+          <w:p>
+            <w:pPr>
+              <w:pStyle w:val="ListParagraph"/>
+              <w:ind w:left="0"/>
+              <w:rPr>
+                <w:rFonts w:eastAsiaTheme="minorEastAsia" w:cstheme="minorHAnsi"/>
+                <w:color w:val="000000" w:themeColor="text1"/>
+                <w:kern w:val="24"/>
+                <w:sz w:val="24"/>
+                <w:szCs w:val="32"/>
+              </w:rPr>
+            </w:pPr>
+            <w:r>
+              <w:rPr>
+                <w:rFonts w:eastAsiaTheme="minorEastAsia" w:cstheme="minorHAnsi"/>
+                <w:color w:val="000000" w:themeColor="text1"/>
+                <w:kern w:val="24"/>
+                <w:sz w:val="24"/>
+                <w:szCs w:val="32"/>
+              </w:rPr>
+              <w:t>UOM</w:t>
+            </w:r>
+          </w:p>
+        </w:tc>
+        <w:tc>
+          <w:tcPr>
+            <w:tcW w:w="1620" w:type="dxa"/>
+          </w:tcPr>
+          <w:p>
+            <w:pPr>
+              <w:pStyle w:val="ListParagraph"/>
+              <w:ind w:left="0"/>
+              <w:rPr>
+                <w:rFonts w:eastAsiaTheme="minorEastAsia" w:cstheme="minorHAnsi"/>
+                <w:color w:val="000000" w:themeColor="text1"/>
+                <w:kern w:val="24"/>
+                <w:sz w:val="24"/>
+                <w:szCs w:val="32"/>
+              </w:rPr>
+            </w:pPr>
+            <w:r>
+              <w:rPr>
+                <w:rFonts w:eastAsiaTheme="minorEastAsia" w:cstheme="minorHAnsi"/>
+                <w:color w:val="000000" w:themeColor="text1"/>
+                <w:kern w:val="24"/>
+                <w:sz w:val="24"/>
+                <w:szCs w:val="32"/>
+              </w:rPr>
+              <w:t>UOM</w:t>
+            </w:r>
+          </w:p>
+        </w:tc>
+        <w:tc>
+          <w:tcPr>
+            <w:tcW w:w="6475" w:type="dxa"/>
+          </w:tcPr>
+          <w:p>
+            <w:pPr>
+              <w:rPr>
+                <w:rFonts w:eastAsiaTheme="minorEastAsia" w:cstheme="minorHAnsi"/>
+                <w:color w:val="000000" w:themeColor="text1"/>
+                <w:kern w:val="24"/>
+                <w:sz w:val="24"/>
+                <w:szCs w:val="32"/>
+              </w:rPr>
+            </w:pPr>
+            <w:r>
+              <w:rPr>
+                <w:rFonts w:eastAsiaTheme="minorEastAsia" w:cstheme="minorHAnsi"/>
+                <w:color w:val="000000" w:themeColor="text1"/>
+                <w:kern w:val="24"/>
+                <w:sz w:val="24"/>
+                <w:szCs w:val="32"/>
+              </w:rPr>
+              <w:t xml:space="preserve">string, Unit of Measure for the NAED produced. </w:t>
+            </w:r>
+          </w:p>
+        </w:tc>
+      </w:tr>
+      <w:tr>
+        <w:tc>
+          <w:tcPr>
+            <w:tcW w:w="1255" w:type="dxa"/>
+          </w:tcPr>
+          <w:p>
+            <w:pPr>
+              <w:pStyle w:val="ListParagraph"/>
+              <w:ind w:left="0"/>
+              <w:rPr>
+                <w:rFonts w:eastAsiaTheme="minorEastAsia" w:cstheme="minorHAnsi"/>
+                <w:color w:val="000000" w:themeColor="text1"/>
+                <w:kern w:val="24"/>
+                <w:sz w:val="24"/>
+                <w:szCs w:val="32"/>
+              </w:rPr>
+            </w:pPr>
+            <w:r>
+              <w:rPr>
+                <w:rFonts w:eastAsiaTheme="minorEastAsia" w:cstheme="minorHAnsi"/>
+                <w:color w:val="000000" w:themeColor="text1"/>
+                <w:kern w:val="24"/>
+                <w:sz w:val="24"/>
+                <w:szCs w:val="32"/>
+              </w:rPr>
+              <w:t>NAED</w:t>
+            </w:r>
+          </w:p>
+        </w:tc>
+        <w:tc>
+          <w:tcPr>
+            <w:tcW w:w="1620" w:type="dxa"/>
+          </w:tcPr>
+          <w:p>
+            <w:pPr>
+              <w:pStyle w:val="ListParagraph"/>
+              <w:ind w:left="0"/>
+              <w:rPr>
+                <w:rFonts w:eastAsiaTheme="minorEastAsia" w:cstheme="minorHAnsi"/>
+                <w:color w:val="000000" w:themeColor="text1"/>
+                <w:kern w:val="24"/>
+                <w:sz w:val="24"/>
+                <w:szCs w:val="32"/>
+              </w:rPr>
+            </w:pPr>
+            <w:r>
+              <w:rPr>
+                <w:rFonts w:eastAsiaTheme="minorEastAsia" w:cstheme="minorHAnsi"/>
+                <w:color w:val="000000" w:themeColor="text1"/>
+                <w:kern w:val="24"/>
+                <w:sz w:val="24"/>
+                <w:szCs w:val="32"/>
+              </w:rPr>
+              <w:t>NAED</w:t>
+            </w:r>
+          </w:p>
+        </w:tc>
+        <w:tc>
+          <w:tcPr>
+            <w:tcW w:w="6475" w:type="dxa"/>
+          </w:tcPr>
+          <w:p>
+            <w:pPr>
+              <w:pStyle w:val="ListParagraph"/>
+              <w:ind w:left="0"/>
+              <w:rPr>
+                <w:rFonts w:eastAsiaTheme="minorEastAsia" w:cstheme="minorHAnsi"/>
+                <w:color w:val="000000" w:themeColor="text1"/>
+                <w:kern w:val="24"/>
+                <w:sz w:val="24"/>
+                <w:szCs w:val="32"/>
+              </w:rPr>
+            </w:pPr>
+            <w:r>
+              <w:rPr>
+                <w:rFonts w:eastAsiaTheme="minorEastAsia" w:cstheme="minorHAnsi"/>
+                <w:color w:val="000000" w:themeColor="text1"/>
+                <w:kern w:val="24"/>
+                <w:sz w:val="24"/>
+                <w:szCs w:val="32"/>
+              </w:rPr>
+              <w:t>string, The NAED of the product being produced.</w:t>
+            </w:r>
+          </w:p>
+        </w:tc>
+      </w:tr>
+      <w:tr>
+        <w:tc>
+          <w:tcPr>
+            <w:tcW w:w="1255" w:type="dxa"/>
+          </w:tcPr>
+          <w:p>
+            <w:pPr>
+              <w:pStyle w:val="ListParagraph"/>
+              <w:ind w:left="0"/>
+              <w:rPr>
+                <w:rFonts w:eastAsiaTheme="minorEastAsia" w:cstheme="minorHAnsi"/>
+                <w:color w:val="000000" w:themeColor="text1"/>
+                <w:kern w:val="24"/>
+                <w:sz w:val="24"/>
+                <w:szCs w:val="32"/>
+              </w:rPr>
+            </w:pPr>
+            <w:r>
+              <w:rPr>
+                <w:rFonts w:eastAsiaTheme="minorEastAsia" w:cstheme="minorHAnsi"/>
+                <w:color w:val="000000" w:themeColor="text1"/>
+                <w:kern w:val="24"/>
+                <w:sz w:val="24"/>
+                <w:szCs w:val="32"/>
+              </w:rPr>
+              <w:t>Status</w:t>
+            </w:r>
+          </w:p>
+        </w:tc>
+        <w:tc>
+          <w:tcPr>
+            <w:tcW w:w="1620" w:type="dxa"/>
+          </w:tcPr>
+          <w:p>
+            <w:pPr>
+              <w:pStyle w:val="ListParagraph"/>
+              <w:ind w:left="0"/>
+              <w:rPr>
+                <w:rFonts w:eastAsiaTheme="minorEastAsia" w:cstheme="minorHAnsi"/>
+                <w:color w:val="000000" w:themeColor="text1"/>
+                <w:kern w:val="24"/>
+                <w:sz w:val="24"/>
+                <w:szCs w:val="32"/>
+              </w:rPr>
+            </w:pPr>
+            <w:r>
+              <w:rPr>
+                <w:rFonts w:eastAsiaTheme="minorEastAsia" w:cstheme="minorHAnsi"/>
+                <w:color w:val="000000" w:themeColor="text1"/>
+                <w:kern w:val="24"/>
+                <w:sz w:val="24"/>
+                <w:szCs w:val="32"/>
+              </w:rPr>
+              <w:t>Status</w:t>
+            </w:r>
+          </w:p>
+        </w:tc>
+        <w:tc>
+          <w:tcPr>
+            <w:tcW w:w="6475" w:type="dxa"/>
+          </w:tcPr>
+          <w:p>
+            <w:pPr>
+              <w:rPr>
+                <w:rFonts w:eastAsiaTheme="minorEastAsia" w:cstheme="minorHAnsi"/>
+                <w:color w:val="000000" w:themeColor="text1"/>
+                <w:kern w:val="24"/>
+                <w:sz w:val="24"/>
+                <w:szCs w:val="32"/>
+              </w:rPr>
+            </w:pPr>
+          </w:p>
+        </w:tc>
+      </w:tr>
+      <w:tr>
+        <w:tc>
+          <w:tcPr>
+            <w:tcW w:w="1255" w:type="dxa"/>
+          </w:tcPr>
+          <w:p>
+            <w:pPr>
+              <w:pStyle w:val="ListParagraph"/>
+              <w:ind w:left="0"/>
+              <w:rPr>
+                <w:rFonts w:eastAsiaTheme="minorEastAsia" w:cstheme="minorHAnsi"/>
+                <w:color w:val="000000" w:themeColor="text1"/>
+                <w:kern w:val="24"/>
+                <w:sz w:val="24"/>
+                <w:szCs w:val="32"/>
+              </w:rPr>
+            </w:pPr>
+            <w:r>
+              <w:rPr>
+                <w:rFonts w:eastAsiaTheme="minorEastAsia" w:cstheme="minorHAnsi"/>
+                <w:color w:val="000000" w:themeColor="text1"/>
+                <w:kern w:val="24"/>
+                <w:sz w:val="24"/>
+                <w:szCs w:val="32"/>
+              </w:rPr>
+              <w:t>Time</w:t>
+            </w:r>
+          </w:p>
+        </w:tc>
+        <w:tc>
+          <w:tcPr>
+            <w:tcW w:w="1620" w:type="dxa"/>
+          </w:tcPr>
+          <w:p>
+            <w:pPr>
+              <w:pStyle w:val="ListParagraph"/>
+              <w:ind w:left="0"/>
+              <w:rPr>
+                <w:rFonts w:eastAsiaTheme="minorEastAsia" w:cstheme="minorHAnsi"/>
+                <w:color w:val="000000" w:themeColor="text1"/>
+                <w:kern w:val="24"/>
+                <w:sz w:val="24"/>
+                <w:szCs w:val="32"/>
+              </w:rPr>
+            </w:pPr>
+            <w:r>
+              <w:rPr>
+                <w:rFonts w:eastAsiaTheme="minorEastAsia" w:cstheme="minorHAnsi"/>
+                <w:color w:val="000000" w:themeColor="text1"/>
+                <w:kern w:val="24"/>
+                <w:sz w:val="24"/>
+                <w:szCs w:val="32"/>
+              </w:rPr>
+              <w:t>Time</w:t>
+            </w:r>
+          </w:p>
+        </w:tc>
+        <w:tc>
+          <w:tcPr>
+            <w:tcW w:w="6475" w:type="dxa"/>
+          </w:tcPr>
+          <w:p>
+            <w:pPr>
+              <w:rPr>
+                <w:rFonts w:eastAsiaTheme="minorEastAsia" w:cstheme="minorHAnsi"/>
+                <w:color w:val="000000" w:themeColor="text1"/>
+                <w:kern w:val="24"/>
+                <w:sz w:val="24"/>
+                <w:szCs w:val="32"/>
+              </w:rPr>
+            </w:pPr>
+            <w:r>
+              <w:rPr>
+                <w:rFonts w:eastAsiaTheme="minorEastAsia" w:cstheme="minorHAnsi"/>
+                <w:color w:val="000000" w:themeColor="text1"/>
+                <w:kern w:val="24"/>
+                <w:sz w:val="24"/>
+                <w:szCs w:val="32"/>
+              </w:rPr>
+              <w:t>string, The time whatever occurred, in the format yy-mm-dd-hh:mm:ss</w:t>
+            </w:r>
+            <w:r>
+              <w:rPr>
+                <w:rFonts w:eastAsiaTheme="minorEastAsia" w:cstheme="minorHAnsi"/>
+                <w:color w:val="000000" w:themeColor="text1"/>
+                <w:kern w:val="24"/>
+                <w:sz w:val="24"/>
+                <w:szCs w:val="32"/>
+              </w:rPr>
+              <w:t xml:space="preserve"> Most Packets this is optional as it is better to gather it server side</w:t>
+            </w:r>
+          </w:p>
+        </w:tc>
+      </w:tr>
+      <w:tr>
+        <w:tc>
+          <w:tcPr>
+            <w:tcW w:w="1255" w:type="dxa"/>
+          </w:tcPr>
+          <w:p>
+            <w:pPr>
+              <w:pStyle w:val="ListParagraph"/>
+              <w:ind w:left="0"/>
+              <w:rPr>
+                <w:rFonts w:eastAsiaTheme="minorEastAsia" w:cstheme="minorHAnsi"/>
+                <w:color w:val="000000" w:themeColor="text1"/>
+                <w:kern w:val="24"/>
+                <w:sz w:val="24"/>
+                <w:szCs w:val="32"/>
+              </w:rPr>
+            </w:pPr>
+            <w:r>
+              <w:rPr>
+                <w:rFonts w:eastAsiaTheme="minorEastAsia" w:cstheme="minorHAnsi"/>
+                <w:color w:val="000000" w:themeColor="text1"/>
+                <w:kern w:val="24"/>
+                <w:sz w:val="24"/>
+                <w:szCs w:val="32"/>
+              </w:rPr>
+              <w:t>Status</w:t>
+            </w:r>
+          </w:p>
+        </w:tc>
+        <w:tc>
+          <w:tcPr>
+            <w:tcW w:w="1620" w:type="dxa"/>
+          </w:tcPr>
+          <w:p>
+            <w:pPr>
+              <w:pStyle w:val="ListParagraph"/>
+              <w:ind w:left="0"/>
+              <w:rPr>
+                <w:rFonts w:eastAsiaTheme="minorEastAsia" w:cstheme="minorHAnsi"/>
+                <w:color w:val="000000" w:themeColor="text1"/>
+                <w:kern w:val="24"/>
+                <w:sz w:val="24"/>
+                <w:szCs w:val="32"/>
+              </w:rPr>
+            </w:pPr>
+            <w:r>
+              <w:rPr>
+                <w:rFonts w:eastAsiaTheme="minorEastAsia" w:cstheme="minorHAnsi"/>
+                <w:color w:val="000000" w:themeColor="text1"/>
+                <w:kern w:val="24"/>
+                <w:sz w:val="24"/>
+                <w:szCs w:val="32"/>
+              </w:rPr>
+              <w:t>Status</w:t>
+            </w:r>
+          </w:p>
+        </w:tc>
+        <w:tc>
+          <w:tcPr>
+            <w:tcW w:w="6475" w:type="dxa"/>
+          </w:tcPr>
+          <w:p>
+            <w:pPr>
+              <w:pStyle w:val="ListParagraph"/>
+              <w:ind w:left="0"/>
+              <w:rPr>
+                <w:rFonts w:eastAsiaTheme="minorEastAsia" w:cstheme="minorHAnsi"/>
+                <w:color w:val="000000" w:themeColor="text1"/>
+                <w:kern w:val="24"/>
+                <w:sz w:val="24"/>
+                <w:szCs w:val="32"/>
+              </w:rPr>
+            </w:pPr>
+            <w:r>
+              <w:rPr>
+                <w:rFonts w:eastAsiaTheme="minorEastAsia" w:cstheme="minorHAnsi"/>
+                <w:color w:val="000000" w:themeColor="text1"/>
+                <w:kern w:val="24"/>
+                <w:sz w:val="24"/>
+                <w:szCs w:val="32"/>
+              </w:rPr>
+              <w:t>int, current status of the machine. 0 being unscheduled downtime 1 being PM and 2 being running</w:t>
+            </w:r>
+          </w:p>
+        </w:tc>
+      </w:tr>
+      <w:tr>
+        <w:tc>
+          <w:tcPr>
+            <w:tcW w:w="1255" w:type="dxa"/>
+          </w:tcPr>
+          <w:p>
+            <w:pPr>
+              <w:pStyle w:val="ListParagraph"/>
+              <w:ind w:left="0"/>
+              <w:rPr>
+                <w:rFonts w:eastAsiaTheme="minorEastAsia" w:cstheme="minorHAnsi"/>
+                <w:color w:val="000000" w:themeColor="text1"/>
+                <w:kern w:val="24"/>
+                <w:sz w:val="24"/>
+                <w:szCs w:val="32"/>
+              </w:rPr>
+            </w:pPr>
+            <w:r>
+              <w:rPr>
+                <w:rFonts w:eastAsiaTheme="minorEastAsia" w:cstheme="minorHAnsi"/>
+                <w:color w:val="000000" w:themeColor="text1"/>
+                <w:kern w:val="24"/>
+                <w:sz w:val="24"/>
+                <w:szCs w:val="32"/>
+              </w:rPr>
+              <w:t>MReason</w:t>
+            </w:r>
+          </w:p>
+        </w:tc>
+        <w:tc>
+          <w:tcPr>
+            <w:tcW w:w="1620" w:type="dxa"/>
+          </w:tcPr>
+          <w:p>
+            <w:pPr>
+              <w:pStyle w:val="ListParagraph"/>
+              <w:ind w:left="0"/>
+              <w:rPr>
+                <w:rFonts w:eastAsiaTheme="minorEastAsia" w:cstheme="minorHAnsi"/>
+                <w:color w:val="000000" w:themeColor="text1"/>
+                <w:kern w:val="24"/>
+                <w:sz w:val="24"/>
+                <w:szCs w:val="32"/>
+              </w:rPr>
+            </w:pPr>
+            <w:r>
+              <w:rPr>
+                <w:rFonts w:eastAsiaTheme="minorEastAsia" w:cstheme="minorHAnsi"/>
+                <w:color w:val="000000" w:themeColor="text1"/>
+                <w:kern w:val="24"/>
+                <w:sz w:val="24"/>
+                <w:szCs w:val="32"/>
+              </w:rPr>
+              <w:t>MReason</w:t>
+            </w:r>
+          </w:p>
+        </w:tc>
+        <w:tc>
+          <w:tcPr>
+            <w:tcW w:w="6475" w:type="dxa"/>
+          </w:tcPr>
+          <w:p>
+            <w:pPr>
+              <w:rPr>
+                <w:rFonts w:eastAsiaTheme="minorEastAsia" w:cstheme="minorHAnsi"/>
+                <w:color w:val="000000" w:themeColor="text1"/>
+                <w:kern w:val="24"/>
+                <w:sz w:val="24"/>
+                <w:szCs w:val="32"/>
+              </w:rPr>
+            </w:pPr>
+            <w:r>
+              <w:rPr>
+                <w:rFonts w:eastAsiaTheme="minorEastAsia" w:cstheme="minorHAnsi"/>
+                <w:color w:val="000000" w:themeColor="text1"/>
+                <w:kern w:val="24"/>
+                <w:sz w:val="24"/>
+                <w:szCs w:val="32"/>
+              </w:rPr>
+              <w:t xml:space="preserve">int, Reason the machine went down. Either in the form of a description or error code. </w:t>
+            </w:r>
+          </w:p>
+          <w:p>
+            <w:pPr>
+              <w:pStyle w:val="ListParagraph"/>
+              <w:ind w:left="0"/>
+              <w:rPr>
+                <w:rFonts w:eastAsiaTheme="minorEastAsia" w:cstheme="minorHAnsi"/>
+                <w:color w:val="000000" w:themeColor="text1"/>
+                <w:kern w:val="24"/>
+                <w:sz w:val="24"/>
+                <w:szCs w:val="32"/>
+              </w:rPr>
+            </w:pPr>
+          </w:p>
+        </w:tc>
+      </w:tr>
+      <w:tr>
+        <w:tc>
+          <w:tcPr>
+            <w:tcW w:w="1255" w:type="dxa"/>
+          </w:tcPr>
+          <w:p>
+            <w:pPr>
+              <w:pStyle w:val="ListParagraph"/>
+              <w:ind w:left="0"/>
+              <w:rPr>
+                <w:rFonts w:eastAsiaTheme="minorEastAsia" w:cstheme="minorHAnsi"/>
+                <w:color w:val="000000" w:themeColor="text1"/>
+                <w:kern w:val="24"/>
+                <w:sz w:val="24"/>
+                <w:szCs w:val="32"/>
+              </w:rPr>
+            </w:pPr>
+            <w:r>
+              <w:rPr>
+                <w:rFonts w:eastAsiaTheme="minorEastAsia" w:cstheme="minorHAnsi"/>
+                <w:color w:val="000000" w:themeColor="text1"/>
+                <w:kern w:val="24"/>
+                <w:sz w:val="24"/>
+                <w:szCs w:val="32"/>
+              </w:rPr>
+              <w:t>UReason</w:t>
+            </w:r>
+          </w:p>
+        </w:tc>
+        <w:tc>
+          <w:tcPr>
+            <w:tcW w:w="1620" w:type="dxa"/>
+          </w:tcPr>
+          <w:p>
+            <w:pPr>
+              <w:pStyle w:val="ListParagraph"/>
+              <w:ind w:left="0"/>
+              <w:rPr>
+                <w:rFonts w:eastAsiaTheme="minorEastAsia" w:cstheme="minorHAnsi"/>
+                <w:color w:val="000000" w:themeColor="text1"/>
+                <w:kern w:val="24"/>
+                <w:sz w:val="24"/>
+                <w:szCs w:val="32"/>
+              </w:rPr>
+            </w:pPr>
+            <w:r>
+              <w:rPr>
+                <w:rFonts w:eastAsiaTheme="minorEastAsia" w:cstheme="minorHAnsi"/>
+                <w:color w:val="000000" w:themeColor="text1"/>
+                <w:kern w:val="24"/>
+                <w:sz w:val="24"/>
+                <w:szCs w:val="32"/>
+              </w:rPr>
+              <w:t>UReason</w:t>
+            </w:r>
+          </w:p>
+        </w:tc>
+        <w:tc>
+          <w:tcPr>
+            <w:tcW w:w="6475" w:type="dxa"/>
+          </w:tcPr>
+          <w:p>
+            <w:pPr>
+              <w:rPr>
+                <w:rFonts w:eastAsiaTheme="minorEastAsia" w:cstheme="minorHAnsi"/>
+                <w:color w:val="000000" w:themeColor="text1"/>
+                <w:kern w:val="24"/>
+                <w:sz w:val="24"/>
+                <w:szCs w:val="32"/>
+              </w:rPr>
+            </w:pPr>
+            <w:r>
+              <w:rPr>
+                <w:rFonts w:eastAsiaTheme="minorEastAsia" w:cstheme="minorHAnsi"/>
+                <w:color w:val="000000" w:themeColor="text1"/>
+                <w:kern w:val="24"/>
+                <w:sz w:val="24"/>
+                <w:szCs w:val="32"/>
+              </w:rPr>
+              <w:t xml:space="preserve">int, UReason User description as to why the machine when down. </w:t>
+            </w:r>
+          </w:p>
+          <w:p>
+            <w:pPr>
+              <w:pStyle w:val="ListParagraph"/>
+              <w:ind w:left="0"/>
+              <w:rPr>
+                <w:rFonts w:eastAsiaTheme="minorEastAsia" w:cstheme="minorHAnsi"/>
+                <w:color w:val="000000" w:themeColor="text1"/>
+                <w:kern w:val="24"/>
+                <w:sz w:val="24"/>
+                <w:szCs w:val="32"/>
+              </w:rPr>
+            </w:pPr>
+          </w:p>
+        </w:tc>
+      </w:tr>
+      <w:tr>
+        <w:tc>
+          <w:tcPr>
+            <w:tcW w:w="1255" w:type="dxa"/>
+          </w:tcPr>
+          <w:p>
+            <w:pPr>
+              <w:pStyle w:val="ListParagraph"/>
+              <w:ind w:left="0"/>
+              <w:rPr>
+                <w:rFonts w:eastAsiaTheme="minorEastAsia" w:cstheme="minorHAnsi"/>
+                <w:color w:val="000000" w:themeColor="text1"/>
+                <w:kern w:val="24"/>
+                <w:sz w:val="24"/>
+                <w:szCs w:val="32"/>
+              </w:rPr>
+            </w:pPr>
+            <w:r>
+              <w:rPr>
+                <w:rFonts w:eastAsiaTheme="minorEastAsia" w:cstheme="minorHAnsi"/>
+                <w:color w:val="000000" w:themeColor="text1"/>
+                <w:kern w:val="24"/>
+                <w:sz w:val="24"/>
+                <w:szCs w:val="32"/>
+              </w:rPr>
+              <w:t>Any Errors</w:t>
+            </w:r>
+          </w:p>
+        </w:tc>
+        <w:tc>
+          <w:tcPr>
+            <w:tcW w:w="1620" w:type="dxa"/>
+          </w:tcPr>
+          <w:p>
+            <w:pPr>
+              <w:pStyle w:val="ListParagraph"/>
+              <w:ind w:left="0"/>
+              <w:rPr>
+                <w:rFonts w:eastAsiaTheme="minorEastAsia" w:cstheme="minorHAnsi"/>
+                <w:color w:val="000000" w:themeColor="text1"/>
+                <w:kern w:val="24"/>
+                <w:sz w:val="24"/>
+                <w:szCs w:val="32"/>
+              </w:rPr>
+            </w:pPr>
+            <w:r>
+              <w:rPr>
+                <w:rFonts w:eastAsiaTheme="minorEastAsia" w:cstheme="minorHAnsi"/>
+                <w:color w:val="000000" w:themeColor="text1"/>
+                <w:kern w:val="24"/>
+                <w:sz w:val="24"/>
+                <w:szCs w:val="32"/>
+              </w:rPr>
+              <w:t xml:space="preserve">Set In the HMI and Resource Manager. MUST be SQL safe and not be taken by the </w:t>
+            </w:r>
+            <w:r>
+              <w:rPr>
+                <w:rFonts w:eastAsiaTheme="minorEastAsia" w:cstheme="minorHAnsi"/>
+                <w:color w:val="000000" w:themeColor="text1"/>
+                <w:kern w:val="24"/>
+                <w:sz w:val="24"/>
+                <w:szCs w:val="32"/>
+              </w:rPr>
+              <w:lastRenderedPageBreak/>
+              <w:t>ShortTermStatistics Packet</w:t>
+            </w:r>
+          </w:p>
+        </w:tc>
+        <w:tc>
+          <w:tcPr>
+            <w:tcW w:w="6475" w:type="dxa"/>
+          </w:tcPr>
+          <w:p>
+            <w:pPr>
+              <w:pStyle w:val="ListParagraph"/>
+              <w:ind w:left="0"/>
+              <w:rPr>
+                <w:rFonts w:eastAsiaTheme="minorEastAsia" w:cstheme="minorHAnsi"/>
+                <w:color w:val="000000" w:themeColor="text1"/>
+                <w:kern w:val="24"/>
+                <w:sz w:val="24"/>
+                <w:szCs w:val="32"/>
+              </w:rPr>
+            </w:pPr>
+            <w:r>
+              <w:rPr>
+                <w:rFonts w:eastAsiaTheme="minorEastAsia" w:cstheme="minorHAnsi"/>
+                <w:color w:val="000000" w:themeColor="text1"/>
+                <w:kern w:val="24"/>
+                <w:sz w:val="24"/>
+                <w:szCs w:val="32"/>
+              </w:rPr>
+              <w:lastRenderedPageBreak/>
+              <w:t>int, 0 for false 1 for true reports whatever the error is under sql for the error name in the short time statistics page and to mde as the mde error bit it is set to use.</w:t>
+            </w:r>
+          </w:p>
+        </w:tc>
+      </w:tr>
+      <w:tr>
+        <w:tc>
+          <w:tcPr>
+            <w:tcW w:w="1255" w:type="dxa"/>
+          </w:tcPr>
+          <w:p>
+            <w:pPr>
+              <w:pStyle w:val="ListParagraph"/>
+              <w:ind w:left="0"/>
+              <w:rPr>
+                <w:rFonts w:eastAsiaTheme="minorEastAsia" w:cstheme="minorHAnsi"/>
+                <w:color w:val="000000" w:themeColor="text1"/>
+                <w:kern w:val="24"/>
+                <w:sz w:val="24"/>
+                <w:szCs w:val="32"/>
+              </w:rPr>
+            </w:pPr>
+            <w:r>
+              <w:rPr>
+                <w:rFonts w:eastAsiaTheme="minorEastAsia" w:cstheme="minorHAnsi"/>
+                <w:color w:val="000000" w:themeColor="text1"/>
+                <w:kern w:val="24"/>
+                <w:sz w:val="24"/>
+                <w:szCs w:val="32"/>
+              </w:rPr>
+              <w:t>Theo</w:t>
+            </w:r>
+          </w:p>
+        </w:tc>
+        <w:tc>
+          <w:tcPr>
+            <w:tcW w:w="1620" w:type="dxa"/>
+          </w:tcPr>
+          <w:p>
+            <w:pPr>
+              <w:pStyle w:val="ListParagraph"/>
+              <w:ind w:left="0"/>
+              <w:rPr>
+                <w:rFonts w:eastAsiaTheme="minorEastAsia" w:cstheme="minorHAnsi"/>
+                <w:color w:val="000000" w:themeColor="text1"/>
+                <w:kern w:val="24"/>
+                <w:sz w:val="24"/>
+                <w:szCs w:val="32"/>
+              </w:rPr>
+            </w:pPr>
+            <w:r>
+              <w:rPr>
+                <w:rFonts w:eastAsiaTheme="minorEastAsia" w:cstheme="minorHAnsi"/>
+                <w:color w:val="000000" w:themeColor="text1"/>
+                <w:kern w:val="24"/>
+                <w:sz w:val="24"/>
+                <w:szCs w:val="32"/>
+              </w:rPr>
+              <w:t>Theo</w:t>
+            </w:r>
+          </w:p>
+        </w:tc>
+        <w:tc>
+          <w:tcPr>
+            <w:tcW w:w="6475" w:type="dxa"/>
+          </w:tcPr>
+          <w:p>
+            <w:pPr>
+              <w:pStyle w:val="ListParagraph"/>
+              <w:ind w:left="0"/>
+              <w:rPr>
+                <w:rFonts w:eastAsiaTheme="minorEastAsia" w:cstheme="minorHAnsi"/>
+                <w:color w:val="000000" w:themeColor="text1"/>
+                <w:kern w:val="24"/>
+                <w:sz w:val="24"/>
+                <w:szCs w:val="32"/>
+              </w:rPr>
+            </w:pPr>
+            <w:r>
+              <w:rPr>
+                <w:rFonts w:eastAsiaTheme="minorEastAsia" w:cstheme="minorHAnsi"/>
+                <w:color w:val="000000" w:themeColor="text1"/>
+                <w:kern w:val="24"/>
+                <w:sz w:val="24"/>
+                <w:szCs w:val="32"/>
+              </w:rPr>
+              <w:t>int, Theoretical index count of a machine.</w:t>
+            </w:r>
+          </w:p>
+        </w:tc>
+      </w:tr>
+      <w:tr>
+        <w:tc>
+          <w:tcPr>
+            <w:tcW w:w="1255" w:type="dxa"/>
+          </w:tcPr>
+          <w:p>
+            <w:pPr>
+              <w:pStyle w:val="ListParagraph"/>
+              <w:ind w:left="0"/>
+              <w:rPr>
+                <w:rFonts w:eastAsiaTheme="minorEastAsia" w:cstheme="minorHAnsi"/>
+                <w:color w:val="000000" w:themeColor="text1"/>
+                <w:kern w:val="24"/>
+                <w:sz w:val="24"/>
+                <w:szCs w:val="32"/>
+              </w:rPr>
+            </w:pPr>
+            <w:r>
+              <w:rPr>
+                <w:rFonts w:eastAsiaTheme="minorEastAsia" w:cstheme="minorHAnsi"/>
+                <w:color w:val="000000" w:themeColor="text1"/>
+                <w:kern w:val="24"/>
+                <w:sz w:val="24"/>
+                <w:szCs w:val="32"/>
+              </w:rPr>
+              <w:t>Head_number</w:t>
+            </w:r>
+          </w:p>
+        </w:tc>
+        <w:tc>
+          <w:tcPr>
+            <w:tcW w:w="1620" w:type="dxa"/>
+          </w:tcPr>
+          <w:p>
+            <w:pPr>
+              <w:pStyle w:val="ListParagraph"/>
+              <w:ind w:left="0"/>
+              <w:rPr>
+                <w:rFonts w:eastAsiaTheme="minorEastAsia" w:cstheme="minorHAnsi"/>
+                <w:color w:val="000000" w:themeColor="text1"/>
+                <w:kern w:val="24"/>
+                <w:sz w:val="24"/>
+                <w:szCs w:val="32"/>
+              </w:rPr>
+            </w:pPr>
+            <w:r>
+              <w:rPr>
+                <w:rFonts w:eastAsiaTheme="minorEastAsia" w:cstheme="minorHAnsi"/>
+                <w:color w:val="000000" w:themeColor="text1"/>
+                <w:kern w:val="24"/>
+                <w:sz w:val="24"/>
+                <w:szCs w:val="32"/>
+              </w:rPr>
+              <w:t>Head_number</w:t>
+            </w:r>
+          </w:p>
+        </w:tc>
+        <w:tc>
+          <w:tcPr>
+            <w:tcW w:w="6475" w:type="dxa"/>
+          </w:tcPr>
+          <w:p>
+            <w:pPr>
+              <w:pStyle w:val="ListParagraph"/>
+              <w:ind w:left="0"/>
+              <w:rPr>
+                <w:rFonts w:eastAsiaTheme="minorEastAsia" w:cstheme="minorHAnsi"/>
+                <w:color w:val="000000" w:themeColor="text1"/>
+                <w:kern w:val="24"/>
+                <w:sz w:val="24"/>
+                <w:szCs w:val="32"/>
+              </w:rPr>
+            </w:pPr>
+            <w:r>
+              <w:rPr>
+                <w:rFonts w:eastAsiaTheme="minorEastAsia" w:cstheme="minorHAnsi"/>
+                <w:color w:val="000000" w:themeColor="text1"/>
+                <w:kern w:val="24"/>
+                <w:sz w:val="24"/>
+                <w:szCs w:val="32"/>
+              </w:rPr>
+              <w:t>int, Reports what head produced the last part for short time statistics.</w:t>
+            </w:r>
+          </w:p>
+        </w:tc>
+      </w:tr>
+      <w:tr>
+        <w:tc>
+          <w:tcPr>
+            <w:tcW w:w="1255" w:type="dxa"/>
+          </w:tcPr>
+          <w:p>
+            <w:pPr>
+              <w:pStyle w:val="ListParagraph"/>
+              <w:ind w:left="0"/>
+              <w:rPr>
+                <w:rFonts w:eastAsiaTheme="minorEastAsia" w:cstheme="minorHAnsi"/>
+                <w:color w:val="000000" w:themeColor="text1"/>
+                <w:kern w:val="24"/>
+                <w:sz w:val="24"/>
+                <w:szCs w:val="32"/>
+              </w:rPr>
+            </w:pPr>
+            <w:r>
+              <w:rPr>
+                <w:rFonts w:eastAsiaTheme="minorEastAsia" w:cstheme="minorHAnsi"/>
+                <w:color w:val="000000" w:themeColor="text1"/>
+                <w:kern w:val="24"/>
+                <w:sz w:val="24"/>
+                <w:szCs w:val="32"/>
+              </w:rPr>
+              <w:t>IntTimeInSeconds</w:t>
+            </w:r>
+          </w:p>
+        </w:tc>
+        <w:tc>
+          <w:tcPr>
+            <w:tcW w:w="1620" w:type="dxa"/>
+          </w:tcPr>
+          <w:p>
+            <w:pPr>
+              <w:pStyle w:val="ListParagraph"/>
+              <w:ind w:left="0"/>
+              <w:rPr>
+                <w:rFonts w:eastAsiaTheme="minorEastAsia" w:cstheme="minorHAnsi"/>
+                <w:color w:val="000000" w:themeColor="text1"/>
+                <w:kern w:val="24"/>
+                <w:sz w:val="24"/>
+                <w:szCs w:val="32"/>
+              </w:rPr>
+            </w:pPr>
+            <w:r>
+              <w:rPr>
+                <w:rFonts w:eastAsiaTheme="minorEastAsia" w:cstheme="minorHAnsi"/>
+                <w:color w:val="000000" w:themeColor="text1"/>
+                <w:kern w:val="24"/>
+                <w:sz w:val="24"/>
+                <w:szCs w:val="32"/>
+              </w:rPr>
+              <w:t>IntTimeInSeconds</w:t>
+            </w:r>
+          </w:p>
+        </w:tc>
+        <w:tc>
+          <w:tcPr>
+            <w:tcW w:w="6475" w:type="dxa"/>
+          </w:tcPr>
+          <w:p>
+            <w:pPr>
+              <w:rPr>
+                <w:rFonts w:eastAsiaTheme="minorEastAsia" w:cstheme="minorHAnsi"/>
+                <w:color w:val="000000" w:themeColor="text1"/>
+                <w:kern w:val="24"/>
+                <w:sz w:val="24"/>
+                <w:szCs w:val="32"/>
+              </w:rPr>
+            </w:pPr>
+            <w:r>
+              <w:rPr>
+                <w:rFonts w:eastAsiaTheme="minorEastAsia" w:cstheme="minorHAnsi"/>
+                <w:color w:val="000000" w:themeColor="text1"/>
+                <w:kern w:val="24"/>
+                <w:sz w:val="24"/>
+                <w:szCs w:val="32"/>
+              </w:rPr>
+              <w:t>int, The number of times in seconds a setting is to last. If 0 it is ignored. It is also an optional field any time it is missing or 0 it is assumed permanent and will only be changed by another packet being sent or the app.config being changed.</w:t>
+            </w:r>
+          </w:p>
+          <w:p>
+            <w:pPr>
+              <w:pStyle w:val="ListParagraph"/>
+              <w:ind w:left="0"/>
+              <w:rPr>
+                <w:rFonts w:eastAsiaTheme="minorEastAsia" w:cstheme="minorHAnsi"/>
+                <w:color w:val="000000" w:themeColor="text1"/>
+                <w:kern w:val="24"/>
+                <w:sz w:val="24"/>
+                <w:szCs w:val="32"/>
+              </w:rPr>
+            </w:pPr>
+          </w:p>
+        </w:tc>
+      </w:tr>
+      <w:tr>
+        <w:tc>
+          <w:tcPr>
+            <w:tcW w:w="1255" w:type="dxa"/>
+          </w:tcPr>
+          <w:p>
+            <w:pPr>
+              <w:pStyle w:val="ListParagraph"/>
+              <w:ind w:left="0"/>
+              <w:rPr>
+                <w:rFonts w:eastAsiaTheme="minorEastAsia" w:cstheme="minorHAnsi"/>
+                <w:color w:val="000000" w:themeColor="text1"/>
+                <w:kern w:val="24"/>
+                <w:sz w:val="24"/>
+                <w:szCs w:val="32"/>
+              </w:rPr>
+            </w:pPr>
+            <w:r>
+              <w:rPr>
+                <w:rFonts w:eastAsiaTheme="minorEastAsia" w:cstheme="minorHAnsi"/>
+                <w:color w:val="000000" w:themeColor="text1"/>
+                <w:kern w:val="24"/>
+                <w:sz w:val="24"/>
+                <w:szCs w:val="32"/>
+              </w:rPr>
+              <w:t>Sendbool</w:t>
+            </w:r>
+          </w:p>
+        </w:tc>
+        <w:tc>
+          <w:tcPr>
+            <w:tcW w:w="1620" w:type="dxa"/>
+          </w:tcPr>
+          <w:p>
+            <w:pPr>
+              <w:pStyle w:val="ListParagraph"/>
+              <w:ind w:left="0"/>
+              <w:rPr>
+                <w:rFonts w:eastAsiaTheme="minorEastAsia" w:cstheme="minorHAnsi"/>
+                <w:color w:val="000000" w:themeColor="text1"/>
+                <w:kern w:val="24"/>
+                <w:sz w:val="24"/>
+                <w:szCs w:val="32"/>
+              </w:rPr>
+            </w:pPr>
+            <w:r>
+              <w:rPr>
+                <w:rFonts w:eastAsiaTheme="minorEastAsia" w:cstheme="minorHAnsi"/>
+                <w:color w:val="000000" w:themeColor="text1"/>
+                <w:kern w:val="24"/>
+                <w:sz w:val="24"/>
+                <w:szCs w:val="32"/>
+              </w:rPr>
+              <w:t>Sendbool</w:t>
+            </w:r>
+          </w:p>
+        </w:tc>
+        <w:tc>
+          <w:tcPr>
+            <w:tcW w:w="6475" w:type="dxa"/>
+          </w:tcPr>
+          <w:p>
+            <w:pPr>
+              <w:rPr>
+                <w:rFonts w:eastAsiaTheme="minorEastAsia" w:cstheme="minorHAnsi"/>
+                <w:color w:val="000000" w:themeColor="text1"/>
+                <w:kern w:val="24"/>
+                <w:sz w:val="24"/>
+                <w:szCs w:val="32"/>
+              </w:rPr>
+            </w:pPr>
+            <w:r>
+              <w:rPr>
+                <w:rFonts w:eastAsiaTheme="minorEastAsia" w:cstheme="minorHAnsi"/>
+                <w:color w:val="000000" w:themeColor="text1"/>
+                <w:kern w:val="24"/>
+                <w:sz w:val="24"/>
+                <w:szCs w:val="32"/>
+              </w:rPr>
+              <w:t>int, 1 allows packets to be processed and outputs dispatched. 0 The service will deque packets but will not process or dispatch any messages.</w:t>
+            </w:r>
+          </w:p>
+          <w:p>
+            <w:pPr>
+              <w:pStyle w:val="ListParagraph"/>
+              <w:ind w:left="0"/>
+              <w:rPr>
+                <w:rFonts w:eastAsiaTheme="minorEastAsia" w:cstheme="minorHAnsi"/>
+                <w:color w:val="000000" w:themeColor="text1"/>
+                <w:kern w:val="24"/>
+                <w:sz w:val="24"/>
+                <w:szCs w:val="32"/>
+              </w:rPr>
+            </w:pPr>
+          </w:p>
+        </w:tc>
+      </w:tr>
+      <w:tr>
+        <w:tc>
+          <w:tcPr>
+            <w:tcW w:w="1255" w:type="dxa"/>
+          </w:tcPr>
+          <w:p>
+            <w:pPr>
+              <w:pStyle w:val="ListParagraph"/>
+              <w:ind w:left="0"/>
+              <w:rPr>
+                <w:rFonts w:eastAsiaTheme="minorEastAsia" w:cstheme="minorHAnsi"/>
+                <w:color w:val="000000" w:themeColor="text1"/>
+                <w:kern w:val="24"/>
+                <w:sz w:val="24"/>
+                <w:szCs w:val="32"/>
+              </w:rPr>
+            </w:pPr>
+            <w:r>
+              <w:rPr>
+                <w:rFonts w:eastAsiaTheme="minorEastAsia" w:cstheme="minorHAnsi"/>
+                <w:color w:val="000000" w:themeColor="text1"/>
+                <w:kern w:val="24"/>
+                <w:sz w:val="24"/>
+                <w:szCs w:val="32"/>
+              </w:rPr>
+              <w:t>Logginglevel</w:t>
+            </w:r>
+          </w:p>
+        </w:tc>
+        <w:tc>
+          <w:tcPr>
+            <w:tcW w:w="1620" w:type="dxa"/>
+          </w:tcPr>
+          <w:p>
+            <w:pPr>
+              <w:pStyle w:val="ListParagraph"/>
+              <w:ind w:left="0"/>
+              <w:rPr>
+                <w:rFonts w:eastAsiaTheme="minorEastAsia" w:cstheme="minorHAnsi"/>
+                <w:color w:val="000000" w:themeColor="text1"/>
+                <w:kern w:val="24"/>
+                <w:sz w:val="24"/>
+                <w:szCs w:val="32"/>
+              </w:rPr>
+            </w:pPr>
+            <w:r>
+              <w:rPr>
+                <w:rFonts w:eastAsiaTheme="minorEastAsia" w:cstheme="minorHAnsi"/>
+                <w:color w:val="000000" w:themeColor="text1"/>
+                <w:kern w:val="24"/>
+                <w:sz w:val="24"/>
+                <w:szCs w:val="32"/>
+              </w:rPr>
+              <w:t>Logginglevel</w:t>
+            </w:r>
+          </w:p>
+        </w:tc>
+        <w:tc>
+          <w:tcPr>
+            <w:tcW w:w="6475" w:type="dxa"/>
+          </w:tcPr>
+          <w:p>
+            <w:pPr>
+              <w:rPr>
+                <w:rFonts w:eastAsiaTheme="minorEastAsia" w:cstheme="minorHAnsi"/>
+                <w:color w:val="000000" w:themeColor="text1"/>
+                <w:kern w:val="24"/>
+                <w:sz w:val="24"/>
+                <w:szCs w:val="32"/>
+              </w:rPr>
+            </w:pPr>
+            <w:r>
+              <w:rPr>
+                <w:rFonts w:eastAsiaTheme="minorEastAsia" w:cstheme="minorHAnsi"/>
+                <w:color w:val="000000" w:themeColor="text1"/>
+                <w:kern w:val="24"/>
+                <w:sz w:val="24"/>
+                <w:szCs w:val="32"/>
+              </w:rPr>
+              <w:t xml:space="preserve">int, 1: will only </w:t>
+            </w:r>
+            <w:r>
+              <w:rPr>
+                <w:rFonts w:eastAsiaTheme="minorEastAsia" w:cstheme="minorHAnsi"/>
+                <w:color w:val="000000" w:themeColor="text1"/>
+                <w:kern w:val="24"/>
+                <w:sz w:val="24"/>
+                <w:szCs w:val="32"/>
+              </w:rPr>
+              <w:t xml:space="preserve">system and SQL </w:t>
+            </w:r>
+            <w:r>
+              <w:rPr>
+                <w:rFonts w:eastAsiaTheme="minorEastAsia" w:cstheme="minorHAnsi"/>
+                <w:color w:val="000000" w:themeColor="text1"/>
+                <w:kern w:val="24"/>
+                <w:sz w:val="24"/>
+                <w:szCs w:val="32"/>
+              </w:rPr>
+              <w:t xml:space="preserve">report errors 2: will </w:t>
+            </w:r>
+            <w:r>
+              <w:rPr>
+                <w:rFonts w:eastAsiaTheme="minorEastAsia" w:cstheme="minorHAnsi"/>
+                <w:color w:val="000000" w:themeColor="text1"/>
+                <w:kern w:val="24"/>
+                <w:sz w:val="24"/>
+                <w:szCs w:val="32"/>
+              </w:rPr>
+              <w:t xml:space="preserve">also </w:t>
+            </w:r>
+            <w:r>
+              <w:rPr>
+                <w:rFonts w:eastAsiaTheme="minorEastAsia" w:cstheme="minorHAnsi"/>
+                <w:color w:val="000000" w:themeColor="text1"/>
+                <w:kern w:val="24"/>
+                <w:sz w:val="24"/>
+                <w:szCs w:val="32"/>
+              </w:rPr>
+              <w:t xml:space="preserve">report </w:t>
+            </w:r>
+            <w:r>
+              <w:rPr>
+                <w:rFonts w:eastAsiaTheme="minorEastAsia" w:cstheme="minorHAnsi"/>
+                <w:color w:val="000000" w:themeColor="text1"/>
+                <w:kern w:val="24"/>
+                <w:sz w:val="24"/>
+                <w:szCs w:val="32"/>
+              </w:rPr>
+              <w:t xml:space="preserve">Camstar </w:t>
+            </w:r>
+            <w:r>
+              <w:rPr>
+                <w:rFonts w:eastAsiaTheme="minorEastAsia" w:cstheme="minorHAnsi"/>
+                <w:color w:val="000000" w:themeColor="text1"/>
+                <w:kern w:val="24"/>
+                <w:sz w:val="24"/>
+                <w:szCs w:val="32"/>
+              </w:rPr>
+              <w:t>errors and connection attempts 3: medium level reporting and diagnostic 4:Everything Currently 5:anything in the future that gets added that is deemed mostly useless but possibly needed.</w:t>
+            </w:r>
+          </w:p>
+        </w:tc>
+      </w:tr>
+      <w:tr>
+        <w:tc>
+          <w:tcPr>
+            <w:tcW w:w="1255" w:type="dxa"/>
+          </w:tcPr>
+          <w:p>
+            <w:pPr>
+              <w:pStyle w:val="ListParagraph"/>
+              <w:ind w:left="0"/>
+              <w:rPr>
+                <w:rFonts w:eastAsiaTheme="minorEastAsia" w:cstheme="minorHAnsi"/>
+                <w:color w:val="000000" w:themeColor="text1"/>
+                <w:kern w:val="24"/>
+                <w:sz w:val="24"/>
+                <w:szCs w:val="32"/>
+              </w:rPr>
+            </w:pPr>
+            <w:r>
+              <w:rPr>
+                <w:rFonts w:eastAsiaTheme="minorEastAsia" w:cstheme="minorHAnsi"/>
+                <w:color w:val="000000" w:themeColor="text1"/>
+                <w:kern w:val="24"/>
+                <w:sz w:val="24"/>
+                <w:szCs w:val="32"/>
+              </w:rPr>
+              <w:t>ListenBool</w:t>
+            </w:r>
+          </w:p>
+        </w:tc>
+        <w:tc>
+          <w:tcPr>
+            <w:tcW w:w="1620" w:type="dxa"/>
+          </w:tcPr>
+          <w:p>
+            <w:pPr>
+              <w:pStyle w:val="ListParagraph"/>
+              <w:ind w:left="0"/>
+              <w:rPr>
+                <w:rFonts w:eastAsiaTheme="minorEastAsia" w:cstheme="minorHAnsi"/>
+                <w:color w:val="000000" w:themeColor="text1"/>
+                <w:kern w:val="24"/>
+                <w:sz w:val="24"/>
+                <w:szCs w:val="32"/>
+              </w:rPr>
+            </w:pPr>
+            <w:r>
+              <w:rPr>
+                <w:rFonts w:eastAsiaTheme="minorEastAsia" w:cstheme="minorHAnsi"/>
+                <w:color w:val="000000" w:themeColor="text1"/>
+                <w:kern w:val="24"/>
+                <w:sz w:val="24"/>
+                <w:szCs w:val="32"/>
+              </w:rPr>
+              <w:t>ListenBool</w:t>
+            </w:r>
+          </w:p>
+        </w:tc>
+        <w:tc>
+          <w:tcPr>
+            <w:tcW w:w="6475" w:type="dxa"/>
+          </w:tcPr>
+          <w:p>
+            <w:pPr>
+              <w:pStyle w:val="ListParagraph"/>
+              <w:ind w:left="0"/>
+              <w:rPr>
+                <w:rFonts w:eastAsiaTheme="minorEastAsia" w:cstheme="minorHAnsi"/>
+                <w:color w:val="000000" w:themeColor="text1"/>
+                <w:kern w:val="24"/>
+                <w:sz w:val="24"/>
+                <w:szCs w:val="32"/>
+              </w:rPr>
+            </w:pPr>
+            <w:r>
+              <w:rPr>
+                <w:rFonts w:eastAsiaTheme="minorEastAsia" w:cstheme="minorHAnsi"/>
+                <w:color w:val="000000" w:themeColor="text1"/>
+                <w:kern w:val="24"/>
+                <w:sz w:val="24"/>
+                <w:szCs w:val="32"/>
+              </w:rPr>
+              <w:t>int</w:t>
+            </w:r>
+            <w:r>
+              <w:rPr>
+                <w:rFonts w:eastAsiaTheme="minorEastAsia" w:cstheme="minorHAnsi"/>
+                <w:color w:val="000000" w:themeColor="text1"/>
+                <w:kern w:val="24"/>
+                <w:sz w:val="24"/>
+                <w:szCs w:val="32"/>
+              </w:rPr>
+              <w:t>, 1 will set the service to listen to the configuared input while 0 will disable input for the designated time. Does not affect control packets</w:t>
+            </w:r>
+          </w:p>
+        </w:tc>
+      </w:tr>
+      <w:tr>
+        <w:tc>
+          <w:tcPr>
+            <w:tcW w:w="1255" w:type="dxa"/>
+          </w:tcPr>
+          <w:p>
+            <w:pPr>
+              <w:pStyle w:val="ListParagraph"/>
+              <w:ind w:left="0"/>
+              <w:rPr>
+                <w:rFonts w:eastAsiaTheme="minorEastAsia" w:cstheme="minorHAnsi"/>
+                <w:color w:val="000000" w:themeColor="text1"/>
+                <w:kern w:val="24"/>
+                <w:sz w:val="24"/>
+                <w:szCs w:val="32"/>
+              </w:rPr>
+            </w:pPr>
+            <w:r>
+              <w:rPr>
+                <w:rFonts w:eastAsiaTheme="minorEastAsia" w:cstheme="minorHAnsi"/>
+                <w:color w:val="000000" w:themeColor="text1"/>
+                <w:kern w:val="24"/>
+                <w:sz w:val="24"/>
+                <w:szCs w:val="32"/>
+              </w:rPr>
+              <w:t>Code</w:t>
+            </w:r>
+          </w:p>
+        </w:tc>
+        <w:tc>
+          <w:tcPr>
+            <w:tcW w:w="1620" w:type="dxa"/>
+          </w:tcPr>
+          <w:p>
+            <w:pPr>
+              <w:pStyle w:val="ListParagraph"/>
+              <w:ind w:left="0"/>
+              <w:rPr>
+                <w:rFonts w:eastAsiaTheme="minorEastAsia" w:cstheme="minorHAnsi"/>
+                <w:color w:val="000000" w:themeColor="text1"/>
+                <w:kern w:val="24"/>
+                <w:sz w:val="24"/>
+                <w:szCs w:val="32"/>
+              </w:rPr>
+            </w:pPr>
+            <w:r>
+              <w:rPr>
+                <w:rFonts w:eastAsiaTheme="minorEastAsia" w:cstheme="minorHAnsi"/>
+                <w:color w:val="000000" w:themeColor="text1"/>
+                <w:kern w:val="24"/>
+                <w:sz w:val="24"/>
+                <w:szCs w:val="32"/>
+              </w:rPr>
+              <w:t>Code</w:t>
+            </w:r>
+          </w:p>
+        </w:tc>
+        <w:tc>
+          <w:tcPr>
+            <w:tcW w:w="6475" w:type="dxa"/>
+          </w:tcPr>
+          <w:p>
+            <w:pPr>
+              <w:rPr>
+                <w:rFonts w:eastAsiaTheme="minorEastAsia" w:cstheme="minorHAnsi"/>
+                <w:color w:val="000000" w:themeColor="text1"/>
+                <w:kern w:val="24"/>
+                <w:sz w:val="24"/>
+                <w:szCs w:val="32"/>
+              </w:rPr>
+            </w:pPr>
+            <w:r>
+              <w:rPr>
+                <w:rFonts w:eastAsiaTheme="minorEastAsia" w:cstheme="minorHAnsi"/>
+                <w:color w:val="000000" w:themeColor="text1"/>
+                <w:kern w:val="24"/>
+                <w:sz w:val="24"/>
+                <w:szCs w:val="32"/>
+              </w:rPr>
+              <w:t>int, the value of the code that caused the crash.</w:t>
+            </w:r>
+          </w:p>
+          <w:p>
+            <w:pPr>
+              <w:pStyle w:val="ListParagraph"/>
+              <w:ind w:left="0"/>
+              <w:rPr>
+                <w:rFonts w:eastAsiaTheme="minorEastAsia" w:cstheme="minorHAnsi"/>
+                <w:color w:val="000000" w:themeColor="text1"/>
+                <w:kern w:val="24"/>
+                <w:sz w:val="24"/>
+                <w:szCs w:val="32"/>
+              </w:rPr>
+            </w:pPr>
+          </w:p>
+        </w:tc>
+      </w:tr>
+      <w:tr>
+        <w:tc>
+          <w:tcPr>
+            <w:tcW w:w="1255" w:type="dxa"/>
+          </w:tcPr>
+          <w:p>
+            <w:pPr>
+              <w:pStyle w:val="ListParagraph"/>
+              <w:ind w:left="0"/>
+              <w:rPr>
+                <w:rFonts w:eastAsiaTheme="minorEastAsia" w:cstheme="minorHAnsi"/>
+                <w:color w:val="000000" w:themeColor="text1"/>
+                <w:kern w:val="24"/>
+                <w:sz w:val="24"/>
+                <w:szCs w:val="32"/>
+              </w:rPr>
+            </w:pPr>
+            <w:r>
+              <w:rPr>
+                <w:rFonts w:eastAsiaTheme="minorEastAsia" w:cstheme="minorHAnsi"/>
+                <w:color w:val="000000" w:themeColor="text1"/>
+                <w:kern w:val="24"/>
+                <w:sz w:val="24"/>
+                <w:szCs w:val="32"/>
+              </w:rPr>
+              <w:t>Command</w:t>
+            </w:r>
+          </w:p>
+        </w:tc>
+        <w:tc>
+          <w:tcPr>
+            <w:tcW w:w="1620" w:type="dxa"/>
+          </w:tcPr>
+          <w:p>
+            <w:pPr>
+              <w:pStyle w:val="ListParagraph"/>
+              <w:ind w:left="0"/>
+              <w:rPr>
+                <w:rFonts w:eastAsiaTheme="minorEastAsia" w:cstheme="minorHAnsi"/>
+                <w:color w:val="000000" w:themeColor="text1"/>
+                <w:kern w:val="24"/>
+                <w:sz w:val="24"/>
+                <w:szCs w:val="32"/>
+              </w:rPr>
+            </w:pPr>
+            <w:r>
+              <w:rPr>
+                <w:rFonts w:eastAsiaTheme="minorEastAsia" w:cstheme="minorHAnsi"/>
+                <w:color w:val="000000" w:themeColor="text1"/>
+                <w:kern w:val="24"/>
+                <w:sz w:val="24"/>
+                <w:szCs w:val="32"/>
+              </w:rPr>
+              <w:t>Command</w:t>
+            </w:r>
+          </w:p>
+        </w:tc>
+        <w:tc>
+          <w:tcPr>
+            <w:tcW w:w="6475" w:type="dxa"/>
+          </w:tcPr>
+          <w:p>
+            <w:pPr>
+              <w:rPr>
+                <w:rFonts w:eastAsiaTheme="minorEastAsia" w:cstheme="minorHAnsi"/>
+                <w:color w:val="000000" w:themeColor="text1"/>
+                <w:kern w:val="24"/>
+                <w:sz w:val="24"/>
+                <w:szCs w:val="32"/>
+              </w:rPr>
+            </w:pPr>
+            <w:r>
+              <w:rPr>
+                <w:rFonts w:eastAsiaTheme="minorEastAsia" w:cstheme="minorHAnsi"/>
+                <w:color w:val="000000" w:themeColor="text1"/>
+                <w:kern w:val="24"/>
+                <w:sz w:val="24"/>
+                <w:szCs w:val="32"/>
+              </w:rPr>
+              <w:t xml:space="preserve">String </w:t>
+            </w:r>
+            <w:r>
+              <w:rPr>
+                <w:rFonts w:eastAsiaTheme="minorEastAsia" w:cstheme="minorHAnsi"/>
+                <w:color w:val="000000" w:themeColor="text1"/>
+                <w:kern w:val="24"/>
+                <w:sz w:val="24"/>
+                <w:szCs w:val="32"/>
+              </w:rPr>
+              <w:t>The exact SQL that will be run on the server.  Currently selected database is not always the same so include a using.</w:t>
+            </w:r>
+          </w:p>
+          <w:p>
+            <w:pPr>
+              <w:pStyle w:val="ListParagraph"/>
+              <w:ind w:left="0"/>
+              <w:rPr>
+                <w:rFonts w:eastAsiaTheme="minorEastAsia" w:cstheme="minorHAnsi"/>
+                <w:color w:val="000000" w:themeColor="text1"/>
+                <w:kern w:val="24"/>
+                <w:sz w:val="24"/>
+                <w:szCs w:val="32"/>
+              </w:rPr>
+            </w:pPr>
+          </w:p>
+        </w:tc>
+      </w:tr>
+      <w:tr>
+        <w:tc>
+          <w:tcPr>
+            <w:tcW w:w="1255" w:type="dxa"/>
+          </w:tcPr>
+          <w:p>
+            <w:pPr>
+              <w:pStyle w:val="ListParagraph"/>
+              <w:ind w:left="0"/>
+              <w:rPr>
+                <w:rFonts w:eastAsiaTheme="minorEastAsia" w:cstheme="minorHAnsi"/>
+                <w:color w:val="000000" w:themeColor="text1"/>
+                <w:kern w:val="24"/>
+                <w:sz w:val="24"/>
+                <w:szCs w:val="32"/>
+              </w:rPr>
+            </w:pPr>
+            <w:r>
+              <w:rPr>
+                <w:rFonts w:eastAsiaTheme="minorEastAsia" w:cstheme="minorHAnsi"/>
+                <w:color w:val="000000" w:themeColor="text1"/>
+                <w:kern w:val="24"/>
+                <w:sz w:val="24"/>
+                <w:szCs w:val="32"/>
+              </w:rPr>
+              <w:t>Service</w:t>
+            </w:r>
+          </w:p>
+        </w:tc>
+        <w:tc>
+          <w:tcPr>
+            <w:tcW w:w="1620" w:type="dxa"/>
+          </w:tcPr>
+          <w:p>
+            <w:pPr>
+              <w:pStyle w:val="ListParagraph"/>
+              <w:ind w:left="0"/>
+              <w:rPr>
+                <w:rFonts w:eastAsiaTheme="minorEastAsia" w:cstheme="minorHAnsi"/>
+                <w:color w:val="000000" w:themeColor="text1"/>
+                <w:kern w:val="24"/>
+                <w:sz w:val="24"/>
+                <w:szCs w:val="32"/>
+              </w:rPr>
+            </w:pPr>
+            <w:r>
+              <w:rPr>
+                <w:rFonts w:eastAsiaTheme="minorEastAsia" w:cstheme="minorHAnsi"/>
+                <w:color w:val="000000" w:themeColor="text1"/>
+                <w:kern w:val="24"/>
+                <w:sz w:val="24"/>
+                <w:szCs w:val="32"/>
+              </w:rPr>
+              <w:t>Service</w:t>
+            </w:r>
+          </w:p>
+        </w:tc>
+        <w:tc>
+          <w:tcPr>
+            <w:tcW w:w="6475" w:type="dxa"/>
+          </w:tcPr>
+          <w:p>
+            <w:pPr>
+              <w:pStyle w:val="ListParagraph"/>
+              <w:ind w:left="0"/>
+              <w:rPr>
+                <w:rFonts w:eastAsiaTheme="minorEastAsia" w:cstheme="minorHAnsi"/>
+                <w:color w:val="000000" w:themeColor="text1"/>
+                <w:kern w:val="24"/>
+                <w:sz w:val="24"/>
+                <w:szCs w:val="32"/>
+              </w:rPr>
+            </w:pPr>
+            <w:r>
+              <w:rPr>
+                <w:rFonts w:eastAsiaTheme="minorEastAsia" w:cstheme="minorHAnsi"/>
+                <w:color w:val="000000" w:themeColor="text1"/>
+                <w:kern w:val="24"/>
+                <w:sz w:val="24"/>
+                <w:szCs w:val="32"/>
+              </w:rPr>
+              <w:t xml:space="preserve">The Service to be run to Camstar. Used by the Generic Camstar packet. Allows for easier </w:t>
+            </w:r>
+            <w:r>
+              <w:rPr>
+                <w:rFonts w:eastAsiaTheme="minorEastAsia" w:cstheme="minorHAnsi"/>
+                <w:color w:val="000000" w:themeColor="text1"/>
+                <w:kern w:val="24"/>
+                <w:sz w:val="24"/>
+                <w:szCs w:val="32"/>
+              </w:rPr>
+              <w:t>communication</w:t>
+            </w:r>
+            <w:r>
+              <w:rPr>
+                <w:rFonts w:eastAsiaTheme="minorEastAsia" w:cstheme="minorHAnsi"/>
+                <w:color w:val="000000" w:themeColor="text1"/>
+                <w:kern w:val="24"/>
+                <w:sz w:val="24"/>
+                <w:szCs w:val="32"/>
+              </w:rPr>
+              <w:t xml:space="preserve"> to Camstar through MQTT with smaller packets due to removing all non service sections.</w:t>
+            </w:r>
+          </w:p>
+        </w:tc>
+      </w:tr>
+      <w:tr>
+        <w:tc>
+          <w:tcPr>
+            <w:tcW w:w="1255" w:type="dxa"/>
+          </w:tcPr>
+          <w:p>
+            <w:pPr>
+              <w:pStyle w:val="ListParagraph"/>
+              <w:ind w:left="0"/>
+              <w:rPr>
+                <w:rFonts w:eastAsiaTheme="minorEastAsia" w:cstheme="minorHAnsi"/>
+                <w:color w:val="000000" w:themeColor="text1"/>
+                <w:kern w:val="24"/>
+                <w:sz w:val="24"/>
+                <w:szCs w:val="32"/>
+              </w:rPr>
+            </w:pPr>
+          </w:p>
+        </w:tc>
+        <w:tc>
+          <w:tcPr>
+            <w:tcW w:w="1620" w:type="dxa"/>
+          </w:tcPr>
+          <w:p>
+            <w:pPr>
+              <w:pStyle w:val="ListParagraph"/>
+              <w:ind w:left="0"/>
+              <w:rPr>
+                <w:rFonts w:eastAsiaTheme="minorEastAsia" w:cstheme="minorHAnsi"/>
+                <w:color w:val="000000" w:themeColor="text1"/>
+                <w:kern w:val="24"/>
+                <w:sz w:val="24"/>
+                <w:szCs w:val="32"/>
+              </w:rPr>
+            </w:pPr>
+          </w:p>
+        </w:tc>
+        <w:tc>
+          <w:tcPr>
+            <w:tcW w:w="6475" w:type="dxa"/>
+          </w:tcPr>
+          <w:p>
+            <w:pPr>
+              <w:pStyle w:val="ListParagraph"/>
+              <w:ind w:left="0"/>
+              <w:rPr>
+                <w:rFonts w:eastAsiaTheme="minorEastAsia" w:cstheme="minorHAnsi"/>
+                <w:color w:val="000000" w:themeColor="text1"/>
+                <w:kern w:val="24"/>
+                <w:sz w:val="24"/>
+                <w:szCs w:val="32"/>
+              </w:rPr>
+            </w:pPr>
+          </w:p>
+        </w:tc>
+      </w:tr>
+      <w:tr>
+        <w:tc>
+          <w:tcPr>
+            <w:tcW w:w="1255" w:type="dxa"/>
+          </w:tcPr>
+          <w:p>
+            <w:pPr>
+              <w:pStyle w:val="ListParagraph"/>
+              <w:ind w:left="0"/>
+              <w:rPr>
+                <w:rFonts w:eastAsiaTheme="minorEastAsia" w:cstheme="minorHAnsi"/>
+                <w:color w:val="000000" w:themeColor="text1"/>
+                <w:kern w:val="24"/>
+                <w:sz w:val="24"/>
+                <w:szCs w:val="32"/>
+              </w:rPr>
+            </w:pPr>
+          </w:p>
+        </w:tc>
+        <w:tc>
+          <w:tcPr>
+            <w:tcW w:w="1620" w:type="dxa"/>
+          </w:tcPr>
+          <w:p>
+            <w:pPr>
+              <w:pStyle w:val="ListParagraph"/>
+              <w:ind w:left="0"/>
+              <w:rPr>
+                <w:rFonts w:eastAsiaTheme="minorEastAsia" w:cstheme="minorHAnsi"/>
+                <w:color w:val="000000" w:themeColor="text1"/>
+                <w:kern w:val="24"/>
+                <w:sz w:val="24"/>
+                <w:szCs w:val="32"/>
+              </w:rPr>
+            </w:pPr>
+          </w:p>
+        </w:tc>
+        <w:tc>
+          <w:tcPr>
+            <w:tcW w:w="6475" w:type="dxa"/>
+          </w:tcPr>
+          <w:p>
+            <w:pPr>
+              <w:pStyle w:val="ListParagraph"/>
+              <w:ind w:left="0"/>
+              <w:rPr>
+                <w:rFonts w:eastAsiaTheme="minorEastAsia" w:cstheme="minorHAnsi"/>
+                <w:color w:val="000000" w:themeColor="text1"/>
+                <w:kern w:val="24"/>
+                <w:sz w:val="24"/>
+                <w:szCs w:val="32"/>
+              </w:rPr>
+            </w:pPr>
+          </w:p>
+        </w:tc>
+      </w:tr>
+      <w:tr>
+        <w:tc>
+          <w:tcPr>
+            <w:tcW w:w="1255" w:type="dxa"/>
+          </w:tcPr>
+          <w:p>
+            <w:pPr>
+              <w:pStyle w:val="ListParagraph"/>
+              <w:ind w:left="0"/>
+              <w:rPr>
+                <w:rFonts w:eastAsiaTheme="minorEastAsia" w:cstheme="minorHAnsi"/>
+                <w:color w:val="000000" w:themeColor="text1"/>
+                <w:kern w:val="24"/>
+                <w:sz w:val="24"/>
+                <w:szCs w:val="32"/>
+              </w:rPr>
+            </w:pPr>
+          </w:p>
+        </w:tc>
+        <w:tc>
+          <w:tcPr>
+            <w:tcW w:w="1620" w:type="dxa"/>
+          </w:tcPr>
+          <w:p>
+            <w:pPr>
+              <w:pStyle w:val="ListParagraph"/>
+              <w:ind w:left="0"/>
+              <w:rPr>
+                <w:rFonts w:eastAsiaTheme="minorEastAsia" w:cstheme="minorHAnsi"/>
+                <w:color w:val="000000" w:themeColor="text1"/>
+                <w:kern w:val="24"/>
+                <w:sz w:val="24"/>
+                <w:szCs w:val="32"/>
+              </w:rPr>
+            </w:pPr>
+          </w:p>
+        </w:tc>
+        <w:tc>
+          <w:tcPr>
+            <w:tcW w:w="6475" w:type="dxa"/>
+          </w:tcPr>
+          <w:p>
+            <w:pPr>
+              <w:pStyle w:val="ListParagraph"/>
+              <w:ind w:left="0"/>
+              <w:rPr>
+                <w:rFonts w:eastAsiaTheme="minorEastAsia" w:cstheme="minorHAnsi"/>
+                <w:color w:val="000000" w:themeColor="text1"/>
+                <w:kern w:val="24"/>
+                <w:sz w:val="24"/>
+                <w:szCs w:val="32"/>
+              </w:rPr>
+            </w:pPr>
+          </w:p>
+        </w:tc>
+      </w:tr>
+      <w:tr>
+        <w:tc>
+          <w:tcPr>
+            <w:tcW w:w="1255" w:type="dxa"/>
+          </w:tcPr>
+          <w:p>
+            <w:pPr>
+              <w:pStyle w:val="ListParagraph"/>
+              <w:ind w:left="0"/>
+              <w:rPr>
+                <w:rFonts w:eastAsiaTheme="minorEastAsia" w:cstheme="minorHAnsi"/>
+                <w:color w:val="000000" w:themeColor="text1"/>
+                <w:kern w:val="24"/>
+                <w:sz w:val="24"/>
+                <w:szCs w:val="32"/>
+              </w:rPr>
+            </w:pPr>
+          </w:p>
+        </w:tc>
+        <w:tc>
+          <w:tcPr>
+            <w:tcW w:w="1620" w:type="dxa"/>
+          </w:tcPr>
+          <w:p>
+            <w:pPr>
+              <w:pStyle w:val="ListParagraph"/>
+              <w:ind w:left="0"/>
+              <w:rPr>
+                <w:rFonts w:eastAsiaTheme="minorEastAsia" w:cstheme="minorHAnsi"/>
+                <w:color w:val="000000" w:themeColor="text1"/>
+                <w:kern w:val="24"/>
+                <w:sz w:val="24"/>
+                <w:szCs w:val="32"/>
+              </w:rPr>
+            </w:pPr>
+          </w:p>
+        </w:tc>
+        <w:tc>
+          <w:tcPr>
+            <w:tcW w:w="6475" w:type="dxa"/>
+          </w:tcPr>
+          <w:p>
+            <w:pPr>
+              <w:pStyle w:val="ListParagraph"/>
+              <w:ind w:left="0"/>
+              <w:rPr>
+                <w:rFonts w:eastAsiaTheme="minorEastAsia" w:cstheme="minorHAnsi"/>
+                <w:color w:val="000000" w:themeColor="text1"/>
+                <w:kern w:val="24"/>
+                <w:sz w:val="24"/>
+                <w:szCs w:val="32"/>
+              </w:rPr>
+            </w:pPr>
+          </w:p>
+        </w:tc>
+      </w:tr>
+    </w:tbl>
     <w:p>
       <w:pPr>
-        <w:pStyle w:val="ListParagraph"/>
-        <w:numPr>
-          <w:ilvl w:val="0"/>
-          <w:numId w:val="2"/>
-        </w:numPr>
         <w:rPr>
           <w:rFonts w:eastAsiaTheme="minorEastAsia" w:cstheme="minorHAnsi"/>
           <w:color w:val="000000" w:themeColor="text1"/>
@@ -10207,1905 +12807,6 @@
           <w:szCs w:val="32"/>
         </w:rPr>
       </w:pPr>
-      <w:r>
-        <w:rPr>
-          <w:rFonts w:eastAsiaTheme="minorEastAsia" w:cstheme="minorHAnsi"/>
-          <w:color w:val="000000" w:themeColor="text1"/>
-          <w:kern w:val="24"/>
-          <w:sz w:val="24"/>
-          <w:szCs w:val="32"/>
-        </w:rPr>
-        <w:t>Machine</w:t>
-      </w:r>
-    </w:p>
-    <w:p>
-      <w:pPr>
-        <w:pStyle w:val="ListParagraph"/>
-        <w:numPr>
-          <w:ilvl w:val="1"/>
-          <w:numId w:val="2"/>
-        </w:numPr>
-        <w:rPr>
-          <w:rFonts w:eastAsiaTheme="minorEastAsia" w:cstheme="minorHAnsi"/>
-          <w:color w:val="000000" w:themeColor="text1"/>
-          <w:kern w:val="24"/>
-          <w:sz w:val="24"/>
-          <w:szCs w:val="32"/>
-        </w:rPr>
-      </w:pPr>
-      <w:r>
-        <w:rPr>
-          <w:rFonts w:eastAsiaTheme="minorEastAsia" w:cstheme="minorHAnsi"/>
-          <w:color w:val="000000" w:themeColor="text1"/>
-          <w:kern w:val="24"/>
-          <w:sz w:val="24"/>
-          <w:szCs w:val="32"/>
-        </w:rPr>
-        <w:t>Key Machine</w:t>
-      </w:r>
-    </w:p>
-    <w:p>
-      <w:pPr>
-        <w:pStyle w:val="ListParagraph"/>
-        <w:numPr>
-          <w:ilvl w:val="1"/>
-          <w:numId w:val="2"/>
-        </w:numPr>
-        <w:rPr>
-          <w:rFonts w:eastAsiaTheme="minorEastAsia" w:cstheme="minorHAnsi"/>
-          <w:color w:val="000000" w:themeColor="text1"/>
-          <w:kern w:val="24"/>
-          <w:sz w:val="24"/>
-          <w:szCs w:val="32"/>
-        </w:rPr>
-      </w:pPr>
-      <w:r>
-        <w:rPr>
-          <w:rFonts w:eastAsiaTheme="minorEastAsia" w:cstheme="minorHAnsi"/>
-          <w:color w:val="000000" w:themeColor="text1"/>
-          <w:kern w:val="24"/>
-          <w:sz w:val="24"/>
-          <w:szCs w:val="32"/>
-        </w:rPr>
-        <w:t xml:space="preserve">Value string, should be the name of the machine it is interfacing with. For </w:t>
-      </w:r>
-      <w:r>
-        <w:rPr>
-          <w:rFonts w:eastAsiaTheme="minorEastAsia" w:cstheme="minorHAnsi"/>
-          <w:color w:val="000000" w:themeColor="text1"/>
-          <w:kern w:val="24"/>
-          <w:sz w:val="24"/>
-          <w:szCs w:val="32"/>
-        </w:rPr>
-        <w:t>SNP</w:t>
-      </w:r>
-      <w:r>
-        <w:rPr>
-          <w:rFonts w:eastAsiaTheme="minorEastAsia" w:cstheme="minorHAnsi"/>
-          <w:color w:val="000000" w:themeColor="text1"/>
-          <w:kern w:val="24"/>
-          <w:sz w:val="24"/>
-          <w:szCs w:val="32"/>
-        </w:rPr>
-        <w:t xml:space="preserve"> this is used to name tables and communicate with a Camstar resource named the same.</w:t>
-      </w:r>
-      <w:r>
-        <w:rPr>
-          <w:rFonts w:eastAsiaTheme="minorEastAsia" w:cstheme="minorHAnsi"/>
-          <w:color w:val="000000" w:themeColor="text1"/>
-          <w:kern w:val="24"/>
-          <w:sz w:val="24"/>
-          <w:szCs w:val="32"/>
-        </w:rPr>
-        <w:t xml:space="preserve">  This must include HIL, Line, Machine. Ex HIL_XP2_BAM, </w:t>
-      </w:r>
-    </w:p>
-    <w:p>
-      <w:pPr>
-        <w:pStyle w:val="ListParagraph"/>
-        <w:numPr>
-          <w:ilvl w:val="0"/>
-          <w:numId w:val="2"/>
-        </w:numPr>
-        <w:rPr>
-          <w:rFonts w:eastAsiaTheme="minorEastAsia" w:cstheme="minorHAnsi"/>
-          <w:color w:val="000000" w:themeColor="text1"/>
-          <w:kern w:val="24"/>
-          <w:sz w:val="24"/>
-          <w:szCs w:val="32"/>
-        </w:rPr>
-      </w:pPr>
-      <w:r>
-        <w:rPr>
-          <w:rFonts w:eastAsiaTheme="minorEastAsia" w:cstheme="minorHAnsi"/>
-          <w:color w:val="000000" w:themeColor="text1"/>
-          <w:kern w:val="24"/>
-          <w:sz w:val="24"/>
-          <w:szCs w:val="32"/>
-        </w:rPr>
-        <w:t>Line</w:t>
-      </w:r>
-    </w:p>
-    <w:p>
-      <w:pPr>
-        <w:pStyle w:val="ListParagraph"/>
-        <w:numPr>
-          <w:ilvl w:val="1"/>
-          <w:numId w:val="2"/>
-        </w:numPr>
-        <w:rPr>
-          <w:rFonts w:eastAsiaTheme="minorEastAsia" w:cstheme="minorHAnsi"/>
-          <w:color w:val="000000" w:themeColor="text1"/>
-          <w:kern w:val="24"/>
-          <w:sz w:val="24"/>
-          <w:szCs w:val="32"/>
-        </w:rPr>
-      </w:pPr>
-      <w:r>
-        <w:rPr>
-          <w:rFonts w:eastAsiaTheme="minorEastAsia" w:cstheme="minorHAnsi"/>
-          <w:color w:val="000000" w:themeColor="text1"/>
-          <w:kern w:val="24"/>
-          <w:sz w:val="24"/>
-          <w:szCs w:val="32"/>
-        </w:rPr>
-        <w:t>Key Line</w:t>
-      </w:r>
-    </w:p>
-    <w:p>
-      <w:pPr>
-        <w:pStyle w:val="ListParagraph"/>
-        <w:numPr>
-          <w:ilvl w:val="1"/>
-          <w:numId w:val="2"/>
-        </w:numPr>
-        <w:rPr>
-          <w:rFonts w:eastAsiaTheme="minorEastAsia" w:cstheme="minorHAnsi"/>
-          <w:color w:val="000000" w:themeColor="text1"/>
-          <w:kern w:val="24"/>
-          <w:sz w:val="24"/>
-          <w:szCs w:val="32"/>
-        </w:rPr>
-      </w:pPr>
-      <w:r>
-        <w:rPr>
-          <w:rFonts w:eastAsiaTheme="minorEastAsia" w:cstheme="minorHAnsi"/>
-          <w:color w:val="000000" w:themeColor="text1"/>
-          <w:kern w:val="24"/>
-          <w:sz w:val="24"/>
-          <w:szCs w:val="32"/>
-        </w:rPr>
-        <w:t xml:space="preserve">Value string, not used by </w:t>
-      </w:r>
-      <w:r>
-        <w:rPr>
-          <w:rFonts w:eastAsiaTheme="minorEastAsia" w:cstheme="minorHAnsi"/>
-          <w:color w:val="000000" w:themeColor="text1"/>
-          <w:kern w:val="24"/>
-          <w:sz w:val="24"/>
-          <w:szCs w:val="32"/>
-        </w:rPr>
-        <w:t>SNP</w:t>
-      </w:r>
-      <w:r>
-        <w:rPr>
-          <w:rFonts w:eastAsiaTheme="minorEastAsia" w:cstheme="minorHAnsi"/>
-          <w:color w:val="000000" w:themeColor="text1"/>
-          <w:kern w:val="24"/>
-          <w:sz w:val="24"/>
-          <w:szCs w:val="32"/>
-        </w:rPr>
-        <w:t xml:space="preserve"> however recorded as part of the machine information and may be used by other applications as it is recorded to an sql database.</w:t>
-      </w:r>
-    </w:p>
-    <w:p>
-      <w:pPr>
-        <w:pStyle w:val="ListParagraph"/>
-        <w:numPr>
-          <w:ilvl w:val="0"/>
-          <w:numId w:val="2"/>
-        </w:numPr>
-        <w:rPr>
-          <w:rFonts w:eastAsiaTheme="minorEastAsia" w:cstheme="minorHAnsi"/>
-          <w:color w:val="000000" w:themeColor="text1"/>
-          <w:kern w:val="24"/>
-          <w:sz w:val="24"/>
-          <w:szCs w:val="32"/>
-        </w:rPr>
-      </w:pPr>
-      <w:r>
-        <w:rPr>
-          <w:rFonts w:eastAsiaTheme="minorEastAsia" w:cstheme="minorHAnsi"/>
-          <w:color w:val="000000" w:themeColor="text1"/>
-          <w:kern w:val="24"/>
-          <w:sz w:val="24"/>
-          <w:szCs w:val="32"/>
-        </w:rPr>
-        <w:t>Good</w:t>
-      </w:r>
-    </w:p>
-    <w:p>
-      <w:pPr>
-        <w:pStyle w:val="ListParagraph"/>
-        <w:numPr>
-          <w:ilvl w:val="1"/>
-          <w:numId w:val="2"/>
-        </w:numPr>
-        <w:rPr>
-          <w:rFonts w:eastAsiaTheme="minorEastAsia" w:cstheme="minorHAnsi"/>
-          <w:color w:val="000000" w:themeColor="text1"/>
-          <w:kern w:val="24"/>
-          <w:sz w:val="24"/>
-          <w:szCs w:val="32"/>
-        </w:rPr>
-      </w:pPr>
-      <w:r>
-        <w:rPr>
-          <w:rFonts w:eastAsiaTheme="minorEastAsia" w:cstheme="minorHAnsi"/>
-          <w:color w:val="000000" w:themeColor="text1"/>
-          <w:kern w:val="24"/>
-          <w:sz w:val="24"/>
-          <w:szCs w:val="32"/>
-        </w:rPr>
-        <w:t>Key Good</w:t>
-      </w:r>
-    </w:p>
-    <w:p>
-      <w:pPr>
-        <w:pStyle w:val="ListParagraph"/>
-        <w:numPr>
-          <w:ilvl w:val="1"/>
-          <w:numId w:val="2"/>
-        </w:numPr>
-        <w:rPr>
-          <w:rFonts w:eastAsiaTheme="minorEastAsia" w:cstheme="minorHAnsi"/>
-          <w:color w:val="000000" w:themeColor="text1"/>
-          <w:kern w:val="24"/>
-          <w:sz w:val="24"/>
-          <w:szCs w:val="32"/>
-        </w:rPr>
-      </w:pPr>
-      <w:r>
-        <w:rPr>
-          <w:rFonts w:eastAsiaTheme="minorEastAsia" w:cstheme="minorHAnsi"/>
-          <w:color w:val="000000" w:themeColor="text1"/>
-          <w:kern w:val="24"/>
-          <w:sz w:val="24"/>
-          <w:szCs w:val="32"/>
-        </w:rPr>
-        <w:t xml:space="preserve">Value int, a count of the number of good products produced. </w:t>
-      </w:r>
-    </w:p>
-    <w:p>
-      <w:pPr>
-        <w:pStyle w:val="ListParagraph"/>
-        <w:numPr>
-          <w:ilvl w:val="0"/>
-          <w:numId w:val="2"/>
-        </w:numPr>
-        <w:rPr>
-          <w:rFonts w:eastAsiaTheme="minorEastAsia" w:cstheme="minorHAnsi"/>
-          <w:color w:val="000000" w:themeColor="text1"/>
-          <w:kern w:val="24"/>
-          <w:sz w:val="24"/>
-          <w:szCs w:val="32"/>
-        </w:rPr>
-      </w:pPr>
-      <w:r>
-        <w:rPr>
-          <w:rFonts w:eastAsiaTheme="minorEastAsia" w:cstheme="minorHAnsi"/>
-          <w:color w:val="000000" w:themeColor="text1"/>
-          <w:kern w:val="24"/>
-          <w:sz w:val="24"/>
-          <w:szCs w:val="32"/>
-        </w:rPr>
-        <w:t>Bad</w:t>
-      </w:r>
-    </w:p>
-    <w:p>
-      <w:pPr>
-        <w:pStyle w:val="ListParagraph"/>
-        <w:numPr>
-          <w:ilvl w:val="1"/>
-          <w:numId w:val="2"/>
-        </w:numPr>
-        <w:rPr>
-          <w:rFonts w:eastAsiaTheme="minorEastAsia" w:cstheme="minorHAnsi"/>
-          <w:color w:val="000000" w:themeColor="text1"/>
-          <w:kern w:val="24"/>
-          <w:sz w:val="24"/>
-          <w:szCs w:val="32"/>
-        </w:rPr>
-      </w:pPr>
-      <w:r>
-        <w:rPr>
-          <w:rFonts w:eastAsiaTheme="minorEastAsia" w:cstheme="minorHAnsi"/>
-          <w:color w:val="000000" w:themeColor="text1"/>
-          <w:kern w:val="24"/>
-          <w:sz w:val="24"/>
-          <w:szCs w:val="32"/>
-        </w:rPr>
-        <w:t>Key Bad</w:t>
-      </w:r>
-    </w:p>
-    <w:p>
-      <w:pPr>
-        <w:pStyle w:val="ListParagraph"/>
-        <w:numPr>
-          <w:ilvl w:val="1"/>
-          <w:numId w:val="2"/>
-        </w:numPr>
-        <w:rPr>
-          <w:rFonts w:eastAsiaTheme="minorEastAsia" w:cstheme="minorHAnsi"/>
-          <w:color w:val="000000" w:themeColor="text1"/>
-          <w:kern w:val="24"/>
-          <w:sz w:val="24"/>
-          <w:szCs w:val="32"/>
-        </w:rPr>
-      </w:pPr>
-      <w:r>
-        <w:rPr>
-          <w:rFonts w:eastAsiaTheme="minorEastAsia" w:cstheme="minorHAnsi"/>
-          <w:color w:val="000000" w:themeColor="text1"/>
-          <w:kern w:val="24"/>
-          <w:sz w:val="24"/>
-          <w:szCs w:val="32"/>
-        </w:rPr>
-        <w:t xml:space="preserve">Value int, a count of the number of Bad products produced. </w:t>
-      </w:r>
-    </w:p>
-    <w:p>
-      <w:pPr>
-        <w:pStyle w:val="ListParagraph"/>
-        <w:numPr>
-          <w:ilvl w:val="0"/>
-          <w:numId w:val="2"/>
-        </w:numPr>
-        <w:rPr>
-          <w:rFonts w:eastAsiaTheme="minorEastAsia" w:cstheme="minorHAnsi"/>
-          <w:color w:val="000000" w:themeColor="text1"/>
-          <w:kern w:val="24"/>
-          <w:sz w:val="24"/>
-          <w:szCs w:val="32"/>
-        </w:rPr>
-      </w:pPr>
-      <w:r>
-        <w:rPr>
-          <w:rFonts w:eastAsiaTheme="minorEastAsia" w:cstheme="minorHAnsi"/>
-          <w:color w:val="000000" w:themeColor="text1"/>
-          <w:kern w:val="24"/>
-          <w:sz w:val="24"/>
-          <w:szCs w:val="32"/>
-        </w:rPr>
-        <w:t>Empty</w:t>
-      </w:r>
-    </w:p>
-    <w:p>
-      <w:pPr>
-        <w:pStyle w:val="ListParagraph"/>
-        <w:numPr>
-          <w:ilvl w:val="1"/>
-          <w:numId w:val="2"/>
-        </w:numPr>
-        <w:rPr>
-          <w:rFonts w:eastAsiaTheme="minorEastAsia" w:cstheme="minorHAnsi"/>
-          <w:color w:val="000000" w:themeColor="text1"/>
-          <w:kern w:val="24"/>
-          <w:sz w:val="24"/>
-          <w:szCs w:val="32"/>
-        </w:rPr>
-      </w:pPr>
-      <w:r>
-        <w:rPr>
-          <w:rFonts w:eastAsiaTheme="minorEastAsia" w:cstheme="minorHAnsi"/>
-          <w:color w:val="000000" w:themeColor="text1"/>
-          <w:kern w:val="24"/>
-          <w:sz w:val="24"/>
-          <w:szCs w:val="32"/>
-        </w:rPr>
-        <w:t>Key Empty</w:t>
-      </w:r>
-    </w:p>
-    <w:p>
-      <w:pPr>
-        <w:pStyle w:val="ListParagraph"/>
-        <w:numPr>
-          <w:ilvl w:val="1"/>
-          <w:numId w:val="2"/>
-        </w:numPr>
-        <w:rPr>
-          <w:rFonts w:eastAsiaTheme="minorEastAsia" w:cstheme="minorHAnsi"/>
-          <w:color w:val="000000" w:themeColor="text1"/>
-          <w:kern w:val="24"/>
-          <w:sz w:val="24"/>
-          <w:szCs w:val="32"/>
-        </w:rPr>
-      </w:pPr>
-      <w:r>
-        <w:rPr>
-          <w:rFonts w:eastAsiaTheme="minorEastAsia" w:cstheme="minorHAnsi"/>
-          <w:color w:val="000000" w:themeColor="text1"/>
-          <w:kern w:val="24"/>
-          <w:sz w:val="24"/>
-          <w:szCs w:val="32"/>
-        </w:rPr>
-        <w:t xml:space="preserve">Value int, a count of the number of Indexes that the head was empty during. </w:t>
-      </w:r>
-    </w:p>
-    <w:p>
-      <w:pPr>
-        <w:pStyle w:val="ListParagraph"/>
-        <w:numPr>
-          <w:ilvl w:val="0"/>
-          <w:numId w:val="2"/>
-        </w:numPr>
-        <w:rPr>
-          <w:rFonts w:eastAsiaTheme="minorEastAsia" w:cstheme="minorHAnsi"/>
-          <w:color w:val="000000" w:themeColor="text1"/>
-          <w:kern w:val="24"/>
-          <w:sz w:val="24"/>
-          <w:szCs w:val="32"/>
-        </w:rPr>
-      </w:pPr>
-      <w:r>
-        <w:rPr>
-          <w:rFonts w:eastAsiaTheme="minorEastAsia" w:cstheme="minorHAnsi"/>
-          <w:color w:val="000000" w:themeColor="text1"/>
-          <w:kern w:val="24"/>
-          <w:sz w:val="24"/>
-          <w:szCs w:val="32"/>
-        </w:rPr>
-        <w:t>Indexes</w:t>
-      </w:r>
-    </w:p>
-    <w:p>
-      <w:pPr>
-        <w:pStyle w:val="ListParagraph"/>
-        <w:numPr>
-          <w:ilvl w:val="1"/>
-          <w:numId w:val="2"/>
-        </w:numPr>
-        <w:rPr>
-          <w:rFonts w:eastAsiaTheme="minorEastAsia" w:cstheme="minorHAnsi"/>
-          <w:color w:val="000000" w:themeColor="text1"/>
-          <w:kern w:val="24"/>
-          <w:sz w:val="24"/>
-          <w:szCs w:val="32"/>
-        </w:rPr>
-      </w:pPr>
-      <w:r>
-        <w:rPr>
-          <w:rFonts w:eastAsiaTheme="minorEastAsia" w:cstheme="minorHAnsi"/>
-          <w:color w:val="000000" w:themeColor="text1"/>
-          <w:kern w:val="24"/>
-          <w:sz w:val="24"/>
-          <w:szCs w:val="32"/>
-        </w:rPr>
-        <w:t>Key Indexes</w:t>
-      </w:r>
-    </w:p>
-    <w:p>
-      <w:pPr>
-        <w:pStyle w:val="ListParagraph"/>
-        <w:numPr>
-          <w:ilvl w:val="1"/>
-          <w:numId w:val="2"/>
-        </w:numPr>
-        <w:rPr>
-          <w:rFonts w:eastAsiaTheme="minorEastAsia" w:cstheme="minorHAnsi"/>
-          <w:color w:val="000000" w:themeColor="text1"/>
-          <w:kern w:val="24"/>
-          <w:sz w:val="24"/>
-          <w:szCs w:val="32"/>
-        </w:rPr>
-      </w:pPr>
-      <w:r>
-        <w:rPr>
-          <w:rFonts w:eastAsiaTheme="minorEastAsia" w:cstheme="minorHAnsi"/>
-          <w:color w:val="000000" w:themeColor="text1"/>
-          <w:kern w:val="24"/>
-          <w:sz w:val="24"/>
-          <w:szCs w:val="32"/>
-        </w:rPr>
-        <w:t xml:space="preserve">Value int, a count of how many times the machine has indexed </w:t>
-      </w:r>
-    </w:p>
-    <w:p>
-      <w:pPr>
-        <w:pStyle w:val="ListParagraph"/>
-        <w:numPr>
-          <w:ilvl w:val="0"/>
-          <w:numId w:val="2"/>
-        </w:numPr>
-        <w:rPr>
-          <w:rFonts w:eastAsiaTheme="minorEastAsia" w:cstheme="minorHAnsi"/>
-          <w:color w:val="000000" w:themeColor="text1"/>
-          <w:kern w:val="24"/>
-          <w:sz w:val="24"/>
-          <w:szCs w:val="32"/>
-        </w:rPr>
-      </w:pPr>
-      <w:r>
-        <w:rPr>
-          <w:rFonts w:eastAsiaTheme="minorEastAsia" w:cstheme="minorHAnsi"/>
-          <w:color w:val="000000" w:themeColor="text1"/>
-          <w:kern w:val="24"/>
-          <w:sz w:val="24"/>
-          <w:szCs w:val="32"/>
-        </w:rPr>
-        <w:t>UOM</w:t>
-      </w:r>
-    </w:p>
-    <w:p>
-      <w:pPr>
-        <w:pStyle w:val="ListParagraph"/>
-        <w:numPr>
-          <w:ilvl w:val="1"/>
-          <w:numId w:val="2"/>
-        </w:numPr>
-        <w:rPr>
-          <w:rFonts w:eastAsiaTheme="minorEastAsia" w:cstheme="minorHAnsi"/>
-          <w:color w:val="000000" w:themeColor="text1"/>
-          <w:kern w:val="24"/>
-          <w:sz w:val="24"/>
-          <w:szCs w:val="32"/>
-        </w:rPr>
-      </w:pPr>
-      <w:r>
-        <w:rPr>
-          <w:rFonts w:eastAsiaTheme="minorEastAsia" w:cstheme="minorHAnsi"/>
-          <w:color w:val="000000" w:themeColor="text1"/>
-          <w:kern w:val="24"/>
-          <w:sz w:val="24"/>
-          <w:szCs w:val="32"/>
-        </w:rPr>
-        <w:t>Key UOM</w:t>
-      </w:r>
-    </w:p>
-    <w:p>
-      <w:pPr>
-        <w:pStyle w:val="ListParagraph"/>
-        <w:numPr>
-          <w:ilvl w:val="1"/>
-          <w:numId w:val="2"/>
-        </w:numPr>
-        <w:rPr>
-          <w:rFonts w:eastAsiaTheme="minorEastAsia" w:cstheme="minorHAnsi"/>
-          <w:color w:val="000000" w:themeColor="text1"/>
-          <w:kern w:val="24"/>
-          <w:sz w:val="24"/>
-          <w:szCs w:val="32"/>
-        </w:rPr>
-      </w:pPr>
-      <w:r>
-        <w:rPr>
-          <w:rFonts w:eastAsiaTheme="minorEastAsia" w:cstheme="minorHAnsi"/>
-          <w:color w:val="000000" w:themeColor="text1"/>
-          <w:kern w:val="24"/>
-          <w:sz w:val="24"/>
-          <w:szCs w:val="32"/>
-        </w:rPr>
-        <w:t xml:space="preserve">Value string, Unit of </w:t>
-      </w:r>
-      <w:r>
-        <w:rPr>
-          <w:rFonts w:eastAsiaTheme="minorEastAsia" w:cstheme="minorHAnsi"/>
-          <w:color w:val="000000" w:themeColor="text1"/>
-          <w:kern w:val="24"/>
-          <w:sz w:val="24"/>
-          <w:szCs w:val="32"/>
-        </w:rPr>
-        <w:t>Measure</w:t>
-      </w:r>
-      <w:r>
-        <w:rPr>
-          <w:rFonts w:eastAsiaTheme="minorEastAsia" w:cstheme="minorHAnsi"/>
-          <w:color w:val="000000" w:themeColor="text1"/>
-          <w:kern w:val="24"/>
-          <w:sz w:val="24"/>
-          <w:szCs w:val="32"/>
-        </w:rPr>
-        <w:t xml:space="preserve"> for the NAED produced. </w:t>
-      </w:r>
-    </w:p>
-    <w:p>
-      <w:pPr>
-        <w:pStyle w:val="ListParagraph"/>
-        <w:numPr>
-          <w:ilvl w:val="0"/>
-          <w:numId w:val="2"/>
-        </w:numPr>
-        <w:rPr>
-          <w:rFonts w:eastAsiaTheme="minorEastAsia" w:cstheme="minorHAnsi"/>
-          <w:color w:val="000000" w:themeColor="text1"/>
-          <w:kern w:val="24"/>
-          <w:sz w:val="24"/>
-          <w:szCs w:val="32"/>
-        </w:rPr>
-      </w:pPr>
-      <w:r>
-        <w:rPr>
-          <w:rFonts w:eastAsiaTheme="minorEastAsia" w:cstheme="minorHAnsi"/>
-          <w:color w:val="000000" w:themeColor="text1"/>
-          <w:kern w:val="24"/>
-          <w:sz w:val="24"/>
-          <w:szCs w:val="32"/>
-        </w:rPr>
-        <w:t>NAED</w:t>
-      </w:r>
-    </w:p>
-    <w:p>
-      <w:pPr>
-        <w:pStyle w:val="ListParagraph"/>
-        <w:numPr>
-          <w:ilvl w:val="1"/>
-          <w:numId w:val="2"/>
-        </w:numPr>
-        <w:rPr>
-          <w:rFonts w:eastAsiaTheme="minorEastAsia" w:cstheme="minorHAnsi"/>
-          <w:color w:val="000000" w:themeColor="text1"/>
-          <w:kern w:val="24"/>
-          <w:sz w:val="24"/>
-          <w:szCs w:val="32"/>
-        </w:rPr>
-      </w:pPr>
-      <w:r>
-        <w:rPr>
-          <w:rFonts w:eastAsiaTheme="minorEastAsia" w:cstheme="minorHAnsi"/>
-          <w:color w:val="000000" w:themeColor="text1"/>
-          <w:kern w:val="24"/>
-          <w:sz w:val="24"/>
-          <w:szCs w:val="32"/>
-        </w:rPr>
-        <w:t>Key NAED</w:t>
-      </w:r>
-    </w:p>
-    <w:p>
-      <w:pPr>
-        <w:pStyle w:val="ListParagraph"/>
-        <w:numPr>
-          <w:ilvl w:val="1"/>
-          <w:numId w:val="2"/>
-        </w:numPr>
-        <w:rPr>
-          <w:rFonts w:eastAsiaTheme="minorEastAsia" w:cstheme="minorHAnsi"/>
-          <w:color w:val="000000" w:themeColor="text1"/>
-          <w:kern w:val="24"/>
-          <w:sz w:val="24"/>
-          <w:szCs w:val="32"/>
-        </w:rPr>
-      </w:pPr>
-      <w:r>
-        <w:rPr>
-          <w:rFonts w:eastAsiaTheme="minorEastAsia" w:cstheme="minorHAnsi"/>
-          <w:color w:val="000000" w:themeColor="text1"/>
-          <w:kern w:val="24"/>
-          <w:sz w:val="24"/>
-          <w:szCs w:val="32"/>
-        </w:rPr>
-        <w:t xml:space="preserve">Value string, The NAED of the product being produced. </w:t>
-      </w:r>
-    </w:p>
-    <w:p>
-      <w:pPr>
-        <w:pStyle w:val="ListParagraph"/>
-        <w:numPr>
-          <w:ilvl w:val="0"/>
-          <w:numId w:val="2"/>
-        </w:numPr>
-        <w:rPr>
-          <w:rFonts w:eastAsiaTheme="minorEastAsia" w:cstheme="minorHAnsi"/>
-          <w:color w:val="000000" w:themeColor="text1"/>
-          <w:kern w:val="24"/>
-          <w:sz w:val="24"/>
-          <w:szCs w:val="32"/>
-        </w:rPr>
-      </w:pPr>
-      <w:r>
-        <w:rPr>
-          <w:rFonts w:eastAsiaTheme="minorEastAsia" w:cstheme="minorHAnsi"/>
-          <w:color w:val="000000" w:themeColor="text1"/>
-          <w:kern w:val="24"/>
-          <w:sz w:val="24"/>
-          <w:szCs w:val="32"/>
-        </w:rPr>
-        <w:t>Time</w:t>
-      </w:r>
-    </w:p>
-    <w:p>
-      <w:pPr>
-        <w:pStyle w:val="ListParagraph"/>
-        <w:numPr>
-          <w:ilvl w:val="1"/>
-          <w:numId w:val="2"/>
-        </w:numPr>
-        <w:rPr>
-          <w:rFonts w:eastAsiaTheme="minorEastAsia" w:cstheme="minorHAnsi"/>
-          <w:color w:val="000000" w:themeColor="text1"/>
-          <w:kern w:val="24"/>
-          <w:sz w:val="24"/>
-          <w:szCs w:val="32"/>
-        </w:rPr>
-      </w:pPr>
-      <w:r>
-        <w:rPr>
-          <w:rFonts w:eastAsiaTheme="minorEastAsia" w:cstheme="minorHAnsi"/>
-          <w:color w:val="000000" w:themeColor="text1"/>
-          <w:kern w:val="24"/>
-          <w:sz w:val="24"/>
-          <w:szCs w:val="32"/>
-        </w:rPr>
-        <w:t>Key TIME</w:t>
-      </w:r>
-    </w:p>
-    <w:p>
-      <w:pPr>
-        <w:pStyle w:val="ListParagraph"/>
-        <w:numPr>
-          <w:ilvl w:val="1"/>
-          <w:numId w:val="2"/>
-        </w:numPr>
-        <w:rPr>
-          <w:rFonts w:eastAsiaTheme="minorEastAsia" w:cstheme="minorHAnsi"/>
-          <w:color w:val="000000" w:themeColor="text1"/>
-          <w:kern w:val="24"/>
-          <w:sz w:val="24"/>
-          <w:szCs w:val="32"/>
-        </w:rPr>
-      </w:pPr>
-      <w:r>
-        <w:rPr>
-          <w:rFonts w:eastAsiaTheme="minorEastAsia" w:cstheme="minorHAnsi"/>
-          <w:color w:val="000000" w:themeColor="text1"/>
-          <w:kern w:val="24"/>
-          <w:sz w:val="24"/>
-          <w:szCs w:val="32"/>
-        </w:rPr>
-        <w:t>Value string, The time wh</w:t>
-      </w:r>
-      <w:r>
-        <w:rPr>
-          <w:rFonts w:eastAsiaTheme="minorEastAsia" w:cstheme="minorHAnsi"/>
-          <w:color w:val="000000" w:themeColor="text1"/>
-          <w:kern w:val="24"/>
-          <w:sz w:val="24"/>
-          <w:szCs w:val="32"/>
-        </w:rPr>
-        <w:t xml:space="preserve">atever occurred, in the format </w:t>
-      </w:r>
-      <w:r>
-        <w:rPr>
-          <w:rFonts w:eastAsiaTheme="minorEastAsia" w:cstheme="minorHAnsi"/>
-          <w:color w:val="000000" w:themeColor="text1"/>
-          <w:kern w:val="24"/>
-          <w:sz w:val="24"/>
-          <w:szCs w:val="32"/>
-        </w:rPr>
-        <w:t>yy-mm-dd-hh:mm:ss</w:t>
-      </w:r>
-    </w:p>
-    <w:p>
-      <w:pPr>
-        <w:pStyle w:val="ListParagraph"/>
-        <w:numPr>
-          <w:ilvl w:val="0"/>
-          <w:numId w:val="2"/>
-        </w:numPr>
-        <w:rPr>
-          <w:rFonts w:eastAsiaTheme="minorEastAsia" w:cstheme="minorHAnsi"/>
-          <w:color w:val="000000" w:themeColor="text1"/>
-          <w:kern w:val="24"/>
-          <w:sz w:val="24"/>
-          <w:szCs w:val="32"/>
-        </w:rPr>
-      </w:pPr>
-      <w:r>
-        <w:rPr>
-          <w:rFonts w:eastAsiaTheme="minorEastAsia" w:cstheme="minorHAnsi"/>
-          <w:color w:val="000000" w:themeColor="text1"/>
-          <w:kern w:val="24"/>
-          <w:sz w:val="24"/>
-          <w:szCs w:val="32"/>
-        </w:rPr>
-        <w:t>Status</w:t>
-      </w:r>
-    </w:p>
-    <w:p>
-      <w:pPr>
-        <w:pStyle w:val="ListParagraph"/>
-        <w:numPr>
-          <w:ilvl w:val="1"/>
-          <w:numId w:val="2"/>
-        </w:numPr>
-        <w:rPr>
-          <w:rFonts w:eastAsiaTheme="minorEastAsia" w:cstheme="minorHAnsi"/>
-          <w:color w:val="000000" w:themeColor="text1"/>
-          <w:kern w:val="24"/>
-          <w:sz w:val="24"/>
-          <w:szCs w:val="32"/>
-        </w:rPr>
-      </w:pPr>
-      <w:r>
-        <w:rPr>
-          <w:rFonts w:eastAsiaTheme="minorEastAsia" w:cstheme="minorHAnsi"/>
-          <w:color w:val="000000" w:themeColor="text1"/>
-          <w:kern w:val="24"/>
-          <w:sz w:val="24"/>
-          <w:szCs w:val="32"/>
-        </w:rPr>
-        <w:t>Key Status</w:t>
-      </w:r>
-    </w:p>
-    <w:p>
-      <w:pPr>
-        <w:pStyle w:val="ListParagraph"/>
-        <w:numPr>
-          <w:ilvl w:val="1"/>
-          <w:numId w:val="2"/>
-        </w:numPr>
-        <w:rPr>
-          <w:rFonts w:eastAsiaTheme="minorEastAsia" w:cstheme="minorHAnsi"/>
-          <w:color w:val="000000" w:themeColor="text1"/>
-          <w:kern w:val="24"/>
-          <w:sz w:val="24"/>
-          <w:szCs w:val="32"/>
-        </w:rPr>
-      </w:pPr>
-      <w:r>
-        <w:rPr>
-          <w:rFonts w:eastAsiaTheme="minorEastAsia" w:cstheme="minorHAnsi"/>
-          <w:color w:val="000000" w:themeColor="text1"/>
-          <w:kern w:val="24"/>
-          <w:sz w:val="24"/>
-          <w:szCs w:val="32"/>
-        </w:rPr>
-        <w:t xml:space="preserve">Value int, current status of the machine. 0 being unscheduled downtime 1 being PM and 2 being running </w:t>
-      </w:r>
-    </w:p>
-    <w:p>
-      <w:pPr>
-        <w:rPr>
-          <w:rFonts w:eastAsiaTheme="minorEastAsia" w:cstheme="minorHAnsi"/>
-          <w:color w:val="000000" w:themeColor="text1"/>
-          <w:kern w:val="24"/>
-          <w:sz w:val="24"/>
-          <w:szCs w:val="32"/>
-        </w:rPr>
-      </w:pPr>
-    </w:p>
-    <w:p>
-      <w:pPr>
-        <w:rPr>
-          <w:rFonts w:eastAsiaTheme="minorEastAsia" w:cstheme="minorHAnsi"/>
-          <w:color w:val="000000" w:themeColor="text1"/>
-          <w:kern w:val="24"/>
-          <w:sz w:val="24"/>
-          <w:szCs w:val="32"/>
-        </w:rPr>
-      </w:pPr>
-    </w:p>
-    <w:p>
-      <w:pPr>
-        <w:pStyle w:val="ListParagraph"/>
-        <w:numPr>
-          <w:ilvl w:val="0"/>
-          <w:numId w:val="2"/>
-        </w:numPr>
-        <w:rPr>
-          <w:rFonts w:eastAsiaTheme="minorEastAsia" w:cstheme="minorHAnsi"/>
-          <w:color w:val="000000" w:themeColor="text1"/>
-          <w:kern w:val="24"/>
-          <w:sz w:val="24"/>
-          <w:szCs w:val="32"/>
-        </w:rPr>
-      </w:pPr>
-      <w:r>
-        <w:rPr>
-          <w:rFonts w:eastAsiaTheme="minorEastAsia" w:cstheme="minorHAnsi"/>
-          <w:color w:val="000000" w:themeColor="text1"/>
-          <w:kern w:val="24"/>
-          <w:sz w:val="24"/>
-          <w:szCs w:val="32"/>
-        </w:rPr>
-        <w:t>MReason</w:t>
-      </w:r>
-    </w:p>
-    <w:p>
-      <w:pPr>
-        <w:pStyle w:val="ListParagraph"/>
-        <w:numPr>
-          <w:ilvl w:val="1"/>
-          <w:numId w:val="2"/>
-        </w:numPr>
-        <w:rPr>
-          <w:rFonts w:eastAsiaTheme="minorEastAsia" w:cstheme="minorHAnsi"/>
-          <w:color w:val="000000" w:themeColor="text1"/>
-          <w:kern w:val="24"/>
-          <w:sz w:val="24"/>
-          <w:szCs w:val="32"/>
-        </w:rPr>
-      </w:pPr>
-      <w:r>
-        <w:rPr>
-          <w:rFonts w:eastAsiaTheme="minorEastAsia" w:cstheme="minorHAnsi"/>
-          <w:color w:val="000000" w:themeColor="text1"/>
-          <w:kern w:val="24"/>
-          <w:sz w:val="24"/>
-          <w:szCs w:val="32"/>
-        </w:rPr>
-        <w:lastRenderedPageBreak/>
-        <w:t>Key MReason</w:t>
-      </w:r>
-    </w:p>
-    <w:p>
-      <w:pPr>
-        <w:pStyle w:val="ListParagraph"/>
-        <w:numPr>
-          <w:ilvl w:val="1"/>
-          <w:numId w:val="2"/>
-        </w:numPr>
-        <w:rPr>
-          <w:rFonts w:eastAsiaTheme="minorEastAsia" w:cstheme="minorHAnsi"/>
-          <w:color w:val="000000" w:themeColor="text1"/>
-          <w:kern w:val="24"/>
-          <w:sz w:val="24"/>
-          <w:szCs w:val="32"/>
-        </w:rPr>
-      </w:pPr>
-      <w:r>
-        <w:rPr>
-          <w:rFonts w:eastAsiaTheme="minorEastAsia" w:cstheme="minorHAnsi"/>
-          <w:color w:val="000000" w:themeColor="text1"/>
-          <w:kern w:val="24"/>
-          <w:sz w:val="24"/>
-          <w:szCs w:val="32"/>
-        </w:rPr>
-        <w:t xml:space="preserve">Value int, Reason the machine went down. Either in the form of a description or error code. </w:t>
-      </w:r>
-    </w:p>
-    <w:p>
-      <w:pPr>
-        <w:pStyle w:val="ListParagraph"/>
-        <w:ind w:left="1440"/>
-        <w:rPr>
-          <w:rFonts w:eastAsiaTheme="minorEastAsia" w:cstheme="minorHAnsi"/>
-          <w:color w:val="000000" w:themeColor="text1"/>
-          <w:kern w:val="24"/>
-          <w:sz w:val="24"/>
-          <w:szCs w:val="32"/>
-        </w:rPr>
-      </w:pPr>
-    </w:p>
-    <w:p>
-      <w:pPr>
-        <w:pStyle w:val="ListParagraph"/>
-        <w:numPr>
-          <w:ilvl w:val="0"/>
-          <w:numId w:val="2"/>
-        </w:numPr>
-        <w:rPr>
-          <w:rFonts w:eastAsiaTheme="minorEastAsia" w:cstheme="minorHAnsi"/>
-          <w:color w:val="000000" w:themeColor="text1"/>
-          <w:kern w:val="24"/>
-          <w:sz w:val="24"/>
-          <w:szCs w:val="32"/>
-        </w:rPr>
-      </w:pPr>
-      <w:r>
-        <w:rPr>
-          <w:rFonts w:eastAsiaTheme="minorEastAsia" w:cstheme="minorHAnsi"/>
-          <w:color w:val="000000" w:themeColor="text1"/>
-          <w:kern w:val="24"/>
-          <w:sz w:val="24"/>
-          <w:szCs w:val="32"/>
-        </w:rPr>
-        <w:t>UReason</w:t>
-      </w:r>
-    </w:p>
-    <w:p>
-      <w:pPr>
-        <w:pStyle w:val="ListParagraph"/>
-        <w:numPr>
-          <w:ilvl w:val="1"/>
-          <w:numId w:val="2"/>
-        </w:numPr>
-        <w:rPr>
-          <w:rFonts w:eastAsiaTheme="minorEastAsia" w:cstheme="minorHAnsi"/>
-          <w:color w:val="000000" w:themeColor="text1"/>
-          <w:kern w:val="24"/>
-          <w:sz w:val="24"/>
-          <w:szCs w:val="32"/>
-        </w:rPr>
-      </w:pPr>
-      <w:r>
-        <w:rPr>
-          <w:rFonts w:eastAsiaTheme="minorEastAsia" w:cstheme="minorHAnsi"/>
-          <w:color w:val="000000" w:themeColor="text1"/>
-          <w:kern w:val="24"/>
-          <w:sz w:val="24"/>
-          <w:szCs w:val="32"/>
-        </w:rPr>
-        <w:t>Key Good</w:t>
-      </w:r>
-    </w:p>
-    <w:p>
-      <w:pPr>
-        <w:pStyle w:val="ListParagraph"/>
-        <w:numPr>
-          <w:ilvl w:val="1"/>
-          <w:numId w:val="2"/>
-        </w:numPr>
-        <w:rPr>
-          <w:rFonts w:eastAsiaTheme="minorEastAsia" w:cstheme="minorHAnsi"/>
-          <w:color w:val="000000" w:themeColor="text1"/>
-          <w:kern w:val="24"/>
-          <w:sz w:val="24"/>
-          <w:szCs w:val="32"/>
-        </w:rPr>
-      </w:pPr>
-      <w:r>
-        <w:rPr>
-          <w:rFonts w:eastAsiaTheme="minorEastAsia" w:cstheme="minorHAnsi"/>
-          <w:color w:val="000000" w:themeColor="text1"/>
-          <w:kern w:val="24"/>
-          <w:sz w:val="24"/>
-          <w:szCs w:val="32"/>
-        </w:rPr>
-        <w:t>Value int, UReason User description as to why the machine when down</w:t>
-      </w:r>
-      <w:r>
-        <w:rPr>
-          <w:rFonts w:eastAsiaTheme="minorEastAsia" w:cstheme="minorHAnsi"/>
-          <w:color w:val="000000" w:themeColor="text1"/>
-          <w:kern w:val="24"/>
-          <w:sz w:val="24"/>
-          <w:szCs w:val="32"/>
-        </w:rPr>
-        <w:t>.</w:t>
-      </w:r>
-      <w:r>
-        <w:rPr>
-          <w:rFonts w:eastAsiaTheme="minorEastAsia" w:cstheme="minorHAnsi"/>
-          <w:color w:val="000000" w:themeColor="text1"/>
-          <w:kern w:val="24"/>
-          <w:sz w:val="24"/>
-          <w:szCs w:val="32"/>
-        </w:rPr>
-        <w:t xml:space="preserve"> </w:t>
-      </w:r>
-    </w:p>
-    <w:p>
-      <w:pPr>
-        <w:pStyle w:val="ListParagraph"/>
-        <w:numPr>
-          <w:ilvl w:val="0"/>
-          <w:numId w:val="2"/>
-        </w:numPr>
-        <w:rPr>
-          <w:rFonts w:eastAsiaTheme="minorEastAsia" w:cstheme="minorHAnsi"/>
-          <w:color w:val="000000" w:themeColor="text1"/>
-          <w:kern w:val="24"/>
-          <w:sz w:val="24"/>
-          <w:szCs w:val="32"/>
-        </w:rPr>
-      </w:pPr>
-      <w:r>
-        <w:rPr>
-          <w:rFonts w:eastAsiaTheme="minorEastAsia" w:cstheme="minorHAnsi"/>
-          <w:color w:val="000000" w:themeColor="text1"/>
-          <w:kern w:val="24"/>
-          <w:sz w:val="24"/>
-          <w:szCs w:val="32"/>
-        </w:rPr>
-        <w:t>Any Errors</w:t>
-      </w:r>
-    </w:p>
-    <w:p>
-      <w:pPr>
-        <w:pStyle w:val="ListParagraph"/>
-        <w:numPr>
-          <w:ilvl w:val="1"/>
-          <w:numId w:val="2"/>
-        </w:numPr>
-        <w:rPr>
-          <w:rFonts w:eastAsiaTheme="minorEastAsia" w:cstheme="minorHAnsi"/>
-          <w:color w:val="000000" w:themeColor="text1"/>
-          <w:kern w:val="24"/>
-          <w:sz w:val="24"/>
-          <w:szCs w:val="32"/>
-        </w:rPr>
-      </w:pPr>
-      <w:r>
-        <w:rPr>
-          <w:rFonts w:eastAsiaTheme="minorEastAsia" w:cstheme="minorHAnsi"/>
-          <w:color w:val="000000" w:themeColor="text1"/>
-          <w:kern w:val="24"/>
-          <w:sz w:val="24"/>
-          <w:szCs w:val="32"/>
-        </w:rPr>
-        <w:t>Key Error/Column name</w:t>
-      </w:r>
-    </w:p>
-    <w:p>
-      <w:pPr>
-        <w:pStyle w:val="ListParagraph"/>
-        <w:numPr>
-          <w:ilvl w:val="1"/>
-          <w:numId w:val="2"/>
-        </w:numPr>
-        <w:rPr>
-          <w:rFonts w:eastAsiaTheme="minorEastAsia" w:cstheme="minorHAnsi"/>
-          <w:color w:val="000000" w:themeColor="text1"/>
-          <w:kern w:val="24"/>
-          <w:sz w:val="24"/>
-          <w:szCs w:val="32"/>
-        </w:rPr>
-      </w:pPr>
-      <w:r>
-        <w:rPr>
-          <w:rFonts w:eastAsiaTheme="minorEastAsia" w:cstheme="minorHAnsi"/>
-          <w:color w:val="000000" w:themeColor="text1"/>
-          <w:kern w:val="24"/>
-          <w:sz w:val="24"/>
-          <w:szCs w:val="32"/>
-        </w:rPr>
-        <w:t xml:space="preserve">Value </w:t>
-      </w:r>
-      <w:r>
-        <w:rPr>
-          <w:rFonts w:eastAsiaTheme="minorEastAsia" w:cstheme="minorHAnsi"/>
-          <w:color w:val="000000" w:themeColor="text1"/>
-          <w:kern w:val="24"/>
-          <w:sz w:val="24"/>
-          <w:szCs w:val="32"/>
-        </w:rPr>
-        <w:t xml:space="preserve">int, 0 for false 1 for true reports whatever the error is under sql for the error name in the short time statistics page and to mde as the mde error bit it is set to use. </w:t>
-      </w:r>
-    </w:p>
-    <w:p>
-      <w:pPr>
-        <w:pStyle w:val="ListParagraph"/>
-        <w:numPr>
-          <w:ilvl w:val="0"/>
-          <w:numId w:val="2"/>
-        </w:numPr>
-        <w:rPr>
-          <w:rFonts w:eastAsiaTheme="minorEastAsia" w:cstheme="minorHAnsi"/>
-          <w:color w:val="000000" w:themeColor="text1"/>
-          <w:kern w:val="24"/>
-          <w:sz w:val="24"/>
-          <w:szCs w:val="32"/>
-        </w:rPr>
-      </w:pPr>
-      <w:r>
-        <w:rPr>
-          <w:rFonts w:eastAsiaTheme="minorEastAsia" w:cstheme="minorHAnsi"/>
-          <w:color w:val="000000" w:themeColor="text1"/>
-          <w:kern w:val="24"/>
-          <w:sz w:val="24"/>
-          <w:szCs w:val="32"/>
-        </w:rPr>
-        <w:t xml:space="preserve"> Theo</w:t>
-      </w:r>
-    </w:p>
-    <w:p>
-      <w:pPr>
-        <w:pStyle w:val="ListParagraph"/>
-        <w:numPr>
-          <w:ilvl w:val="1"/>
-          <w:numId w:val="2"/>
-        </w:numPr>
-        <w:rPr>
-          <w:rFonts w:eastAsiaTheme="minorEastAsia" w:cstheme="minorHAnsi"/>
-          <w:color w:val="000000" w:themeColor="text1"/>
-          <w:kern w:val="24"/>
-          <w:sz w:val="24"/>
-          <w:szCs w:val="32"/>
-        </w:rPr>
-      </w:pPr>
-      <w:r>
-        <w:rPr>
-          <w:rFonts w:eastAsiaTheme="minorEastAsia" w:cstheme="minorHAnsi"/>
-          <w:color w:val="000000" w:themeColor="text1"/>
-          <w:kern w:val="24"/>
-          <w:sz w:val="24"/>
-          <w:szCs w:val="32"/>
-        </w:rPr>
-        <w:t>Key Theo</w:t>
-      </w:r>
-    </w:p>
-    <w:p>
-      <w:pPr>
-        <w:pStyle w:val="ListParagraph"/>
-        <w:numPr>
-          <w:ilvl w:val="1"/>
-          <w:numId w:val="2"/>
-        </w:numPr>
-        <w:rPr>
-          <w:rFonts w:eastAsiaTheme="minorEastAsia" w:cstheme="minorHAnsi"/>
-          <w:color w:val="000000" w:themeColor="text1"/>
-          <w:kern w:val="24"/>
-          <w:sz w:val="24"/>
-          <w:szCs w:val="32"/>
-        </w:rPr>
-      </w:pPr>
-      <w:r>
-        <w:rPr>
-          <w:rFonts w:eastAsiaTheme="minorEastAsia" w:cstheme="minorHAnsi"/>
-          <w:color w:val="000000" w:themeColor="text1"/>
-          <w:kern w:val="24"/>
-          <w:sz w:val="24"/>
-          <w:szCs w:val="32"/>
-        </w:rPr>
-        <w:t xml:space="preserve">Value int, Theoretical index count of a machine. </w:t>
-      </w:r>
-    </w:p>
-    <w:p>
-      <w:pPr>
-        <w:pStyle w:val="ListParagraph"/>
-        <w:numPr>
-          <w:ilvl w:val="0"/>
-          <w:numId w:val="2"/>
-        </w:numPr>
-        <w:rPr>
-          <w:rFonts w:eastAsiaTheme="minorEastAsia" w:cstheme="minorHAnsi"/>
-          <w:color w:val="000000" w:themeColor="text1"/>
-          <w:kern w:val="24"/>
-          <w:sz w:val="24"/>
-          <w:szCs w:val="32"/>
-        </w:rPr>
-      </w:pPr>
-      <w:r>
-        <w:rPr>
-          <w:rFonts w:eastAsiaTheme="minorEastAsia" w:cstheme="minorHAnsi"/>
-          <w:color w:val="000000" w:themeColor="text1"/>
-          <w:kern w:val="24"/>
-          <w:sz w:val="24"/>
-          <w:szCs w:val="32"/>
-        </w:rPr>
-        <w:t xml:space="preserve"> </w:t>
-      </w:r>
-      <w:r>
-        <w:rPr>
-          <w:rFonts w:eastAsiaTheme="minorEastAsia" w:cstheme="minorHAnsi"/>
-          <w:color w:val="000000" w:themeColor="text1"/>
-          <w:kern w:val="24"/>
-          <w:sz w:val="24"/>
-          <w:szCs w:val="32"/>
-        </w:rPr>
-        <w:t>Head_number</w:t>
-      </w:r>
-    </w:p>
-    <w:p>
-      <w:pPr>
-        <w:pStyle w:val="ListParagraph"/>
-        <w:numPr>
-          <w:ilvl w:val="1"/>
-          <w:numId w:val="2"/>
-        </w:numPr>
-        <w:rPr>
-          <w:rFonts w:eastAsiaTheme="minorEastAsia" w:cstheme="minorHAnsi"/>
-          <w:color w:val="000000" w:themeColor="text1"/>
-          <w:kern w:val="24"/>
-          <w:sz w:val="24"/>
-          <w:szCs w:val="32"/>
-        </w:rPr>
-      </w:pPr>
-      <w:r>
-        <w:rPr>
-          <w:rFonts w:eastAsiaTheme="minorEastAsia" w:cstheme="minorHAnsi"/>
-          <w:color w:val="000000" w:themeColor="text1"/>
-          <w:kern w:val="24"/>
-          <w:sz w:val="24"/>
-          <w:szCs w:val="32"/>
-        </w:rPr>
-        <w:t xml:space="preserve">Key </w:t>
-      </w:r>
-      <w:r>
-        <w:rPr>
-          <w:rFonts w:eastAsiaTheme="minorEastAsia" w:cstheme="minorHAnsi"/>
-          <w:color w:val="000000" w:themeColor="text1"/>
-          <w:kern w:val="24"/>
-          <w:sz w:val="24"/>
-          <w:szCs w:val="32"/>
-        </w:rPr>
-        <w:t>Head_number</w:t>
-      </w:r>
-    </w:p>
-    <w:p>
-      <w:pPr>
-        <w:pStyle w:val="ListParagraph"/>
-        <w:numPr>
-          <w:ilvl w:val="1"/>
-          <w:numId w:val="2"/>
-        </w:numPr>
-        <w:rPr>
-          <w:rFonts w:eastAsiaTheme="minorEastAsia" w:cstheme="minorHAnsi"/>
-          <w:color w:val="000000" w:themeColor="text1"/>
-          <w:kern w:val="24"/>
-          <w:sz w:val="24"/>
-          <w:szCs w:val="32"/>
-        </w:rPr>
-      </w:pPr>
-      <w:r>
-        <w:rPr>
-          <w:rFonts w:eastAsiaTheme="minorEastAsia" w:cstheme="minorHAnsi"/>
-          <w:color w:val="000000" w:themeColor="text1"/>
-          <w:kern w:val="24"/>
-          <w:sz w:val="24"/>
-          <w:szCs w:val="32"/>
-        </w:rPr>
-        <w:t>Value int, Reports what head produced the last part for short time statistics.</w:t>
-      </w:r>
-    </w:p>
-    <w:p>
-      <w:pPr>
-        <w:pStyle w:val="ListParagraph"/>
-        <w:numPr>
-          <w:ilvl w:val="0"/>
-          <w:numId w:val="2"/>
-        </w:numPr>
-        <w:rPr>
-          <w:rFonts w:eastAsiaTheme="minorEastAsia" w:cstheme="minorHAnsi"/>
-          <w:color w:val="000000" w:themeColor="text1"/>
-          <w:kern w:val="24"/>
-          <w:sz w:val="24"/>
-          <w:szCs w:val="32"/>
-        </w:rPr>
-      </w:pPr>
-      <w:r>
-        <w:rPr>
-          <w:rFonts w:eastAsiaTheme="minorEastAsia" w:cstheme="minorHAnsi"/>
-          <w:color w:val="000000" w:themeColor="text1"/>
-          <w:kern w:val="24"/>
-          <w:sz w:val="24"/>
-          <w:szCs w:val="32"/>
-        </w:rPr>
-        <w:t>IntTimeInSeconds</w:t>
-      </w:r>
-    </w:p>
-    <w:p>
-      <w:pPr>
-        <w:pStyle w:val="ListParagraph"/>
-        <w:numPr>
-          <w:ilvl w:val="1"/>
-          <w:numId w:val="2"/>
-        </w:numPr>
-        <w:rPr>
-          <w:rFonts w:eastAsiaTheme="minorEastAsia" w:cstheme="minorHAnsi"/>
-          <w:color w:val="000000" w:themeColor="text1"/>
-          <w:kern w:val="24"/>
-          <w:sz w:val="24"/>
-          <w:szCs w:val="32"/>
-        </w:rPr>
-      </w:pPr>
-      <w:r>
-        <w:rPr>
-          <w:rFonts w:eastAsiaTheme="minorEastAsia" w:cstheme="minorHAnsi"/>
-          <w:color w:val="000000" w:themeColor="text1"/>
-          <w:kern w:val="24"/>
-          <w:sz w:val="24"/>
-          <w:szCs w:val="32"/>
-        </w:rPr>
-        <w:t xml:space="preserve">Key </w:t>
-      </w:r>
-      <w:r>
-        <w:rPr>
-          <w:rFonts w:eastAsiaTheme="minorEastAsia" w:cstheme="minorHAnsi"/>
-          <w:color w:val="000000" w:themeColor="text1"/>
-          <w:kern w:val="24"/>
-          <w:sz w:val="24"/>
-          <w:szCs w:val="32"/>
-        </w:rPr>
-        <w:t>IntTimeInSeconds</w:t>
-      </w:r>
-    </w:p>
-    <w:p>
-      <w:pPr>
-        <w:pStyle w:val="ListParagraph"/>
-        <w:numPr>
-          <w:ilvl w:val="1"/>
-          <w:numId w:val="2"/>
-        </w:numPr>
-        <w:rPr>
-          <w:rFonts w:eastAsiaTheme="minorEastAsia" w:cstheme="minorHAnsi"/>
-          <w:color w:val="000000" w:themeColor="text1"/>
-          <w:kern w:val="24"/>
-          <w:sz w:val="24"/>
-          <w:szCs w:val="32"/>
-        </w:rPr>
-      </w:pPr>
-      <w:r>
-        <w:rPr>
-          <w:rFonts w:eastAsiaTheme="minorEastAsia" w:cstheme="minorHAnsi"/>
-          <w:color w:val="000000" w:themeColor="text1"/>
-          <w:kern w:val="24"/>
-          <w:sz w:val="24"/>
-          <w:szCs w:val="32"/>
-        </w:rPr>
-        <w:t xml:space="preserve">Value int, </w:t>
-      </w:r>
-      <w:r>
-        <w:rPr>
-          <w:rFonts w:eastAsiaTheme="minorEastAsia" w:cstheme="minorHAnsi"/>
-          <w:color w:val="000000" w:themeColor="text1"/>
-          <w:kern w:val="24"/>
-          <w:sz w:val="24"/>
-          <w:szCs w:val="32"/>
-        </w:rPr>
-        <w:t>The number of times in seconds a setting is to last. If 0 it is ignored. It is also an optional field any time it is missing or 0 it is assumed permanent and will only be changed by another packet being sent or the app.config being changed.</w:t>
-      </w:r>
-    </w:p>
-    <w:p>
-      <w:pPr>
-        <w:pStyle w:val="ListParagraph"/>
-        <w:numPr>
-          <w:ilvl w:val="0"/>
-          <w:numId w:val="2"/>
-        </w:numPr>
-        <w:rPr>
-          <w:rFonts w:eastAsiaTheme="minorEastAsia" w:cstheme="minorHAnsi"/>
-          <w:color w:val="000000" w:themeColor="text1"/>
-          <w:kern w:val="24"/>
-          <w:sz w:val="24"/>
-          <w:szCs w:val="32"/>
-        </w:rPr>
-      </w:pPr>
-      <w:r>
-        <w:rPr>
-          <w:rFonts w:eastAsiaTheme="minorEastAsia" w:cstheme="minorHAnsi"/>
-          <w:color w:val="000000" w:themeColor="text1"/>
-          <w:kern w:val="24"/>
-          <w:sz w:val="24"/>
-          <w:szCs w:val="32"/>
-        </w:rPr>
-        <w:t>Sendbool</w:t>
-      </w:r>
-    </w:p>
-    <w:p>
-      <w:pPr>
-        <w:pStyle w:val="ListParagraph"/>
-        <w:numPr>
-          <w:ilvl w:val="1"/>
-          <w:numId w:val="2"/>
-        </w:numPr>
-        <w:rPr>
-          <w:rFonts w:eastAsiaTheme="minorEastAsia" w:cstheme="minorHAnsi"/>
-          <w:color w:val="000000" w:themeColor="text1"/>
-          <w:kern w:val="24"/>
-          <w:sz w:val="24"/>
-          <w:szCs w:val="32"/>
-        </w:rPr>
-      </w:pPr>
-      <w:r>
-        <w:rPr>
-          <w:rFonts w:eastAsiaTheme="minorEastAsia" w:cstheme="minorHAnsi"/>
-          <w:color w:val="000000" w:themeColor="text1"/>
-          <w:kern w:val="24"/>
-          <w:sz w:val="24"/>
-          <w:szCs w:val="32"/>
-        </w:rPr>
-        <w:t xml:space="preserve">Key </w:t>
-      </w:r>
-      <w:r>
-        <w:rPr>
-          <w:rFonts w:eastAsiaTheme="minorEastAsia" w:cstheme="minorHAnsi"/>
-          <w:color w:val="000000" w:themeColor="text1"/>
-          <w:kern w:val="24"/>
-          <w:sz w:val="24"/>
-          <w:szCs w:val="32"/>
-        </w:rPr>
-        <w:t>Sendbool</w:t>
-      </w:r>
-    </w:p>
-    <w:p>
-      <w:pPr>
-        <w:pStyle w:val="ListParagraph"/>
-        <w:numPr>
-          <w:ilvl w:val="1"/>
-          <w:numId w:val="2"/>
-        </w:numPr>
-        <w:rPr>
-          <w:rFonts w:eastAsiaTheme="minorEastAsia" w:cstheme="minorHAnsi"/>
-          <w:color w:val="000000" w:themeColor="text1"/>
-          <w:kern w:val="24"/>
-          <w:sz w:val="24"/>
-          <w:szCs w:val="32"/>
-        </w:rPr>
-      </w:pPr>
-      <w:r>
-        <w:rPr>
-          <w:rFonts w:eastAsiaTheme="minorEastAsia" w:cstheme="minorHAnsi"/>
-          <w:color w:val="000000" w:themeColor="text1"/>
-          <w:kern w:val="24"/>
-          <w:sz w:val="24"/>
-          <w:szCs w:val="32"/>
-        </w:rPr>
-        <w:t xml:space="preserve">Value int, </w:t>
-      </w:r>
-      <w:r>
-        <w:rPr>
-          <w:rFonts w:eastAsiaTheme="minorEastAsia" w:cstheme="minorHAnsi"/>
-          <w:color w:val="000000" w:themeColor="text1"/>
-          <w:kern w:val="24"/>
-          <w:sz w:val="24"/>
-          <w:szCs w:val="32"/>
-        </w:rPr>
-        <w:t>1 allows packets to be processed and outputs dispatched. 0 The service will deque packets but will not process or dispatch any messages.</w:t>
-      </w:r>
-    </w:p>
-    <w:p>
-      <w:pPr>
-        <w:pStyle w:val="ListParagraph"/>
-        <w:numPr>
-          <w:ilvl w:val="0"/>
-          <w:numId w:val="2"/>
-        </w:numPr>
-        <w:rPr>
-          <w:rFonts w:eastAsiaTheme="minorEastAsia" w:cstheme="minorHAnsi"/>
-          <w:color w:val="000000" w:themeColor="text1"/>
-          <w:kern w:val="24"/>
-          <w:sz w:val="24"/>
-          <w:szCs w:val="32"/>
-        </w:rPr>
-      </w:pPr>
-      <w:r>
-        <w:rPr>
-          <w:rFonts w:eastAsiaTheme="minorEastAsia" w:cstheme="minorHAnsi"/>
-          <w:color w:val="000000" w:themeColor="text1"/>
-          <w:kern w:val="24"/>
-          <w:sz w:val="24"/>
-          <w:szCs w:val="32"/>
-        </w:rPr>
-        <w:t>LoggingLevel</w:t>
-      </w:r>
-    </w:p>
-    <w:p>
-      <w:pPr>
-        <w:pStyle w:val="ListParagraph"/>
-        <w:numPr>
-          <w:ilvl w:val="1"/>
-          <w:numId w:val="2"/>
-        </w:numPr>
-        <w:rPr>
-          <w:rFonts w:eastAsiaTheme="minorEastAsia" w:cstheme="minorHAnsi"/>
-          <w:color w:val="000000" w:themeColor="text1"/>
-          <w:kern w:val="24"/>
-          <w:sz w:val="24"/>
-          <w:szCs w:val="32"/>
-        </w:rPr>
-      </w:pPr>
-      <w:r>
-        <w:rPr>
-          <w:rFonts w:eastAsiaTheme="minorEastAsia" w:cstheme="minorHAnsi"/>
-          <w:color w:val="000000" w:themeColor="text1"/>
-          <w:kern w:val="24"/>
-          <w:sz w:val="24"/>
-          <w:szCs w:val="32"/>
-        </w:rPr>
-        <w:t xml:space="preserve">Key </w:t>
-      </w:r>
-      <w:r>
-        <w:rPr>
-          <w:rFonts w:eastAsiaTheme="minorEastAsia" w:cstheme="minorHAnsi"/>
-          <w:color w:val="000000" w:themeColor="text1"/>
-          <w:kern w:val="24"/>
-          <w:sz w:val="24"/>
-          <w:szCs w:val="32"/>
-        </w:rPr>
-        <w:t>LoggingLevel</w:t>
-      </w:r>
-    </w:p>
-    <w:p>
-      <w:pPr>
-        <w:pStyle w:val="ListParagraph"/>
-        <w:numPr>
-          <w:ilvl w:val="1"/>
-          <w:numId w:val="2"/>
-        </w:numPr>
-        <w:rPr>
-          <w:rFonts w:eastAsiaTheme="minorEastAsia" w:cstheme="minorHAnsi"/>
-          <w:color w:val="000000" w:themeColor="text1"/>
-          <w:kern w:val="24"/>
-          <w:sz w:val="24"/>
-          <w:szCs w:val="32"/>
-        </w:rPr>
-      </w:pPr>
-      <w:r>
-        <w:rPr>
-          <w:rFonts w:eastAsiaTheme="minorEastAsia" w:cstheme="minorHAnsi"/>
-          <w:color w:val="000000" w:themeColor="text1"/>
-          <w:kern w:val="24"/>
-          <w:sz w:val="24"/>
-          <w:szCs w:val="32"/>
-        </w:rPr>
-        <w:t xml:space="preserve">Value int, </w:t>
-      </w:r>
-      <w:r>
-        <w:rPr>
-          <w:rFonts w:eastAsiaTheme="minorEastAsia" w:cstheme="minorHAnsi"/>
-          <w:color w:val="000000" w:themeColor="text1"/>
-          <w:kern w:val="24"/>
-          <w:sz w:val="24"/>
-          <w:szCs w:val="32"/>
-        </w:rPr>
-        <w:t>1: will only report errors 2: will only report errors and connection attempts 3: medium level reporting and diagnostic 4:Everything Currently 5:anything in the future that gets added that is deemed mostly useless but possibly needed.</w:t>
-      </w:r>
-    </w:p>
-    <w:p>
-      <w:pPr>
-        <w:pStyle w:val="ListParagraph"/>
-        <w:numPr>
-          <w:ilvl w:val="0"/>
-          <w:numId w:val="2"/>
-        </w:numPr>
-        <w:rPr>
-          <w:rFonts w:eastAsiaTheme="minorEastAsia" w:cstheme="minorHAnsi"/>
-          <w:color w:val="000000" w:themeColor="text1"/>
-          <w:kern w:val="24"/>
-          <w:sz w:val="24"/>
-          <w:szCs w:val="32"/>
-        </w:rPr>
-      </w:pPr>
-      <w:r>
-        <w:rPr>
-          <w:rFonts w:eastAsiaTheme="minorEastAsia" w:cstheme="minorHAnsi"/>
-          <w:color w:val="000000" w:themeColor="text1"/>
-          <w:kern w:val="24"/>
-          <w:sz w:val="24"/>
-          <w:szCs w:val="32"/>
-        </w:rPr>
-        <w:t>ListenBool</w:t>
-      </w:r>
-    </w:p>
-    <w:p>
-      <w:pPr>
-        <w:pStyle w:val="ListParagraph"/>
-        <w:numPr>
-          <w:ilvl w:val="1"/>
-          <w:numId w:val="2"/>
-        </w:numPr>
-        <w:rPr>
-          <w:rFonts w:eastAsiaTheme="minorEastAsia" w:cstheme="minorHAnsi"/>
-          <w:color w:val="000000" w:themeColor="text1"/>
-          <w:kern w:val="24"/>
-          <w:sz w:val="24"/>
-          <w:szCs w:val="32"/>
-        </w:rPr>
-      </w:pPr>
-      <w:r>
-        <w:rPr>
-          <w:rFonts w:eastAsiaTheme="minorEastAsia" w:cstheme="minorHAnsi"/>
-          <w:color w:val="000000" w:themeColor="text1"/>
-          <w:kern w:val="24"/>
-          <w:sz w:val="24"/>
-          <w:szCs w:val="32"/>
-        </w:rPr>
-        <w:t xml:space="preserve">Key </w:t>
-      </w:r>
-      <w:r>
-        <w:rPr>
-          <w:rFonts w:eastAsiaTheme="minorEastAsia" w:cstheme="minorHAnsi"/>
-          <w:color w:val="000000" w:themeColor="text1"/>
-          <w:kern w:val="24"/>
-          <w:sz w:val="24"/>
-          <w:szCs w:val="32"/>
-        </w:rPr>
-        <w:t>ListenBool</w:t>
-      </w:r>
-    </w:p>
-    <w:p>
-      <w:pPr>
-        <w:pStyle w:val="ListParagraph"/>
-        <w:numPr>
-          <w:ilvl w:val="1"/>
-          <w:numId w:val="2"/>
-        </w:numPr>
-        <w:rPr>
-          <w:rFonts w:eastAsiaTheme="minorEastAsia" w:cstheme="minorHAnsi"/>
-          <w:color w:val="000000" w:themeColor="text1"/>
-          <w:kern w:val="24"/>
-          <w:sz w:val="24"/>
-          <w:szCs w:val="32"/>
-        </w:rPr>
-      </w:pPr>
-      <w:r>
-        <w:rPr>
-          <w:rFonts w:eastAsiaTheme="minorEastAsia" w:cstheme="minorHAnsi"/>
-          <w:color w:val="000000" w:themeColor="text1"/>
-          <w:kern w:val="24"/>
-          <w:sz w:val="24"/>
-          <w:szCs w:val="32"/>
-        </w:rPr>
-        <w:t>Value int</w:t>
-      </w:r>
-      <w:r>
-        <w:rPr>
-          <w:rFonts w:eastAsiaTheme="minorEastAsia" w:cstheme="minorHAnsi"/>
-          <w:color w:val="000000" w:themeColor="text1"/>
-          <w:kern w:val="24"/>
-          <w:sz w:val="24"/>
-          <w:szCs w:val="32"/>
-        </w:rPr>
-        <w:t>, 1 will set the service to listen to the configuared input while 0 will disable input for the designated time. Does not affect control packets</w:t>
-      </w:r>
-    </w:p>
-    <w:p>
-      <w:pPr>
-        <w:pStyle w:val="ListParagraph"/>
-        <w:numPr>
-          <w:ilvl w:val="0"/>
-          <w:numId w:val="2"/>
-        </w:numPr>
-        <w:rPr>
-          <w:rFonts w:eastAsiaTheme="minorEastAsia" w:cstheme="minorHAnsi"/>
-          <w:color w:val="000000" w:themeColor="text1"/>
-          <w:kern w:val="24"/>
-          <w:sz w:val="24"/>
-          <w:szCs w:val="32"/>
-        </w:rPr>
-      </w:pPr>
-      <w:r>
-        <w:rPr>
-          <w:rFonts w:eastAsiaTheme="minorEastAsia" w:cstheme="minorHAnsi"/>
-          <w:color w:val="000000" w:themeColor="text1"/>
-          <w:kern w:val="24"/>
-          <w:sz w:val="24"/>
-          <w:szCs w:val="32"/>
-        </w:rPr>
-        <w:t>Code</w:t>
-      </w:r>
-    </w:p>
-    <w:p>
-      <w:pPr>
-        <w:pStyle w:val="ListParagraph"/>
-        <w:numPr>
-          <w:ilvl w:val="1"/>
-          <w:numId w:val="2"/>
-        </w:numPr>
-        <w:rPr>
-          <w:rFonts w:eastAsiaTheme="minorEastAsia" w:cstheme="minorHAnsi"/>
-          <w:color w:val="000000" w:themeColor="text1"/>
-          <w:kern w:val="24"/>
-          <w:sz w:val="24"/>
-          <w:szCs w:val="32"/>
-        </w:rPr>
-      </w:pPr>
-      <w:r>
-        <w:rPr>
-          <w:rFonts w:eastAsiaTheme="minorEastAsia" w:cstheme="minorHAnsi"/>
-          <w:color w:val="000000" w:themeColor="text1"/>
-          <w:kern w:val="24"/>
-          <w:sz w:val="24"/>
-          <w:szCs w:val="32"/>
-        </w:rPr>
-        <w:t>Key Code</w:t>
-      </w:r>
-    </w:p>
-    <w:p>
-      <w:pPr>
-        <w:pStyle w:val="ListParagraph"/>
-        <w:numPr>
-          <w:ilvl w:val="1"/>
-          <w:numId w:val="2"/>
-        </w:numPr>
-        <w:rPr>
-          <w:rFonts w:eastAsiaTheme="minorEastAsia" w:cstheme="minorHAnsi"/>
-          <w:color w:val="000000" w:themeColor="text1"/>
-          <w:kern w:val="24"/>
-          <w:sz w:val="24"/>
-          <w:szCs w:val="32"/>
-        </w:rPr>
-      </w:pPr>
-      <w:r>
-        <w:rPr>
-          <w:rFonts w:eastAsiaTheme="minorEastAsia" w:cstheme="minorHAnsi"/>
-          <w:color w:val="000000" w:themeColor="text1"/>
-          <w:kern w:val="24"/>
-          <w:sz w:val="24"/>
-          <w:szCs w:val="32"/>
-        </w:rPr>
-        <w:t>Value int, the value of the code that caused the crash.</w:t>
-      </w:r>
-    </w:p>
-    <w:p>
-      <w:pPr>
-        <w:pStyle w:val="ListParagraph"/>
-        <w:numPr>
-          <w:ilvl w:val="0"/>
-          <w:numId w:val="2"/>
-        </w:numPr>
-        <w:rPr>
-          <w:rFonts w:eastAsiaTheme="minorEastAsia" w:cstheme="minorHAnsi"/>
-          <w:color w:val="000000" w:themeColor="text1"/>
-          <w:kern w:val="24"/>
-          <w:sz w:val="24"/>
-          <w:szCs w:val="32"/>
-        </w:rPr>
-      </w:pPr>
-      <w:r>
-        <w:rPr>
-          <w:rFonts w:eastAsiaTheme="minorEastAsia" w:cstheme="minorHAnsi"/>
-          <w:color w:val="000000" w:themeColor="text1"/>
-          <w:kern w:val="24"/>
-          <w:sz w:val="24"/>
-          <w:szCs w:val="32"/>
-        </w:rPr>
-        <w:lastRenderedPageBreak/>
-        <w:t>Message</w:t>
-      </w:r>
-    </w:p>
-    <w:p>
-      <w:pPr>
-        <w:pStyle w:val="ListParagraph"/>
-        <w:numPr>
-          <w:ilvl w:val="1"/>
-          <w:numId w:val="2"/>
-        </w:numPr>
-        <w:rPr>
-          <w:rFonts w:eastAsiaTheme="minorEastAsia" w:cstheme="minorHAnsi"/>
-          <w:color w:val="000000" w:themeColor="text1"/>
-          <w:kern w:val="24"/>
-          <w:sz w:val="24"/>
-          <w:szCs w:val="32"/>
-        </w:rPr>
-      </w:pPr>
-      <w:r>
-        <w:rPr>
-          <w:rFonts w:eastAsiaTheme="minorEastAsia" w:cstheme="minorHAnsi"/>
-          <w:color w:val="000000" w:themeColor="text1"/>
-          <w:kern w:val="24"/>
-          <w:sz w:val="24"/>
-          <w:szCs w:val="32"/>
-        </w:rPr>
-        <w:t xml:space="preserve">Key </w:t>
-      </w:r>
-      <w:r>
-        <w:rPr>
-          <w:rFonts w:eastAsiaTheme="minorEastAsia" w:cstheme="minorHAnsi"/>
-          <w:color w:val="000000" w:themeColor="text1"/>
-          <w:kern w:val="24"/>
-          <w:sz w:val="24"/>
-          <w:szCs w:val="32"/>
-        </w:rPr>
-        <w:t>Message</w:t>
-      </w:r>
-    </w:p>
-    <w:p>
-      <w:pPr>
-        <w:pStyle w:val="ListParagraph"/>
-        <w:numPr>
-          <w:ilvl w:val="1"/>
-          <w:numId w:val="2"/>
-        </w:numPr>
-        <w:rPr>
-          <w:rFonts w:eastAsiaTheme="minorEastAsia" w:cstheme="minorHAnsi"/>
-          <w:color w:val="000000" w:themeColor="text1"/>
-          <w:kern w:val="24"/>
-          <w:sz w:val="24"/>
-          <w:szCs w:val="32"/>
-        </w:rPr>
-      </w:pPr>
-      <w:r>
-        <w:rPr>
-          <w:rFonts w:eastAsiaTheme="minorEastAsia" w:cstheme="minorHAnsi"/>
-          <w:color w:val="000000" w:themeColor="text1"/>
-          <w:kern w:val="24"/>
-          <w:sz w:val="24"/>
-          <w:szCs w:val="32"/>
-        </w:rPr>
-        <w:t xml:space="preserve">The exact SQL that will be run on the server. </w:t>
-      </w:r>
-      <w:r>
-        <w:rPr>
-          <w:rFonts w:eastAsiaTheme="minorEastAsia" w:cstheme="minorHAnsi"/>
-          <w:color w:val="000000" w:themeColor="text1"/>
-          <w:kern w:val="24"/>
-          <w:sz w:val="24"/>
-          <w:szCs w:val="32"/>
-        </w:rPr>
-        <w:t xml:space="preserve"> Currently selected database is not always the same so include a using.</w:t>
-      </w:r>
     </w:p>
     <w:sectPr>
       <w:pgSz w:w="12240" w:h="15840"/>

</xml_diff>

<commit_message>
Started sending unscheduled to QRQC as a running status reverted QRQC sending code addded to documentation and cleaned up code.
</commit_message>
<xml_diff>
--- a/SNPServiceDocumentation/Docs/SNPServiceDocumentationV1.14.docx
+++ b/SNPServiceDocumentation/Docs/SNPServiceDocumentationV1.14.docx
@@ -1234,97 +1234,6 @@
         <mc:AlternateContent>
           <mc:Choice Requires="wps">
             <w:drawing>
-              <wp:anchor distT="0" distB="0" distL="114300" distR="114300" simplePos="0" relativeHeight="251720704" behindDoc="0" locked="0" layoutInCell="1" allowOverlap="1" wp14:anchorId="085F66D8" wp14:editId="48D673B0">
-                <wp:simplePos x="0" y="0"/>
-                <wp:positionH relativeFrom="column">
-                  <wp:posOffset>3590925</wp:posOffset>
-                </wp:positionH>
-                <wp:positionV relativeFrom="paragraph">
-                  <wp:posOffset>2645410</wp:posOffset>
-                </wp:positionV>
-                <wp:extent cx="0" cy="689610"/>
-                <wp:effectExtent l="57150" t="38100" r="57150" b="15240"/>
-                <wp:wrapNone/>
-                <wp:docPr id="53" name="Straight Arrow Connector 52">
-                  <a:extLst xmlns:a="http://schemas.openxmlformats.org/drawingml/2006/main">
-                    <a:ext uri="{FF2B5EF4-FFF2-40B4-BE49-F238E27FC236}">
-                      <a16:creationId xmlns:a16="http://schemas.microsoft.com/office/drawing/2014/main" id="{96858DAD-6761-4362-9964-CD81D71E3042}"/>
-                    </a:ext>
-                  </a:extLst>
-                </wp:docPr>
-                <wp:cNvGraphicFramePr>
-                  <a:graphicFrameLocks xmlns:a="http://schemas.openxmlformats.org/drawingml/2006/main"/>
-                </wp:cNvGraphicFramePr>
-                <a:graphic xmlns:a="http://schemas.openxmlformats.org/drawingml/2006/main">
-                  <a:graphicData uri="http://schemas.microsoft.com/office/word/2010/wordprocessingShape">
-                    <wps:wsp>
-                      <wps:cNvCnPr>
-                        <a:cxnSpLocks/>
-                      </wps:cNvCnPr>
-                      <wps:spPr bwMode="auto">
-                        <a:xfrm flipV="1">
-                          <a:off x="0" y="0"/>
-                          <a:ext cx="0" cy="689610"/>
-                        </a:xfrm>
-                        <a:prstGeom prst="straightConnector1">
-                          <a:avLst/>
-                        </a:prstGeom>
-                        <a:solidFill>
-                          <a:schemeClr val="bg1"/>
-                        </a:solidFill>
-                        <a:ln w="38100" cap="flat" cmpd="sng" algn="ctr">
-                          <a:solidFill>
-                            <a:srgbClr val="FFC000"/>
-                          </a:solidFill>
-                          <a:prstDash val="solid"/>
-                          <a:round/>
-                          <a:headEnd type="none" w="med" len="med"/>
-                          <a:tailEnd type="triangle"/>
-                        </a:ln>
-                        <a:effectLst/>
-                        <a:extLst>
-                          <a:ext uri="{AF507438-7753-43E0-B8FC-AC1667EBCBE1}">
-                            <a14:hiddenEffects xmlns:a14="http://schemas.microsoft.com/office/drawing/2010/main">
-                              <a:effectLst>
-                                <a:outerShdw dist="35921" dir="2700000" algn="ctr" rotWithShape="0">
-                                  <a:schemeClr val="bg2"/>
-                                </a:outerShdw>
-                              </a:effectLst>
-                            </a14:hiddenEffects>
-                          </a:ext>
-                        </a:extLst>
-                      </wps:spPr>
-                      <wps:bodyPr/>
-                    </wps:wsp>
-                  </a:graphicData>
-                </a:graphic>
-              </wp:anchor>
-            </w:drawing>
-          </mc:Choice>
-          <mc:Fallback>
-            <w:pict>
-              <v:shapetype w14:anchorId="1161EA31" id="_x0000_t32" coordsize="21600,21600" o:spt="32" o:oned="t" path="m,l21600,21600e" filled="f">
-                <v:path arrowok="t" fillok="f" o:connecttype="none"/>
-                <o:lock v:ext="edit" shapetype="t"/>
-              </v:shapetype>
-              <v:shape id="Straight Arrow Connector 52" o:spid="_x0000_s1026" type="#_x0000_t32" style="position:absolute;margin-left:282.75pt;margin-top:208.3pt;width:0;height:54.3pt;flip:y;z-index:251720704;visibility:visible;mso-wrap-style:square;mso-wrap-distance-left:9pt;mso-wrap-distance-top:0;mso-wrap-distance-right:9pt;mso-wrap-distance-bottom:0;mso-position-horizontal:absolute;mso-position-horizontal-relative:text;mso-position-vertical:absolute;mso-position-vertical-relative:text" o:gfxdata="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" filled="t" fillcolor="white [3212]" strokecolor="#ffc000" strokeweight="3pt">
-                <v:stroke endarrow="block"/>
-                <v:shadow color="#e7e6e6 [3214]"/>
-                <o:lock v:ext="edit" shapetype="f"/>
-              </v:shape>
-            </w:pict>
-          </mc:Fallback>
-        </mc:AlternateContent>
-      </w:r>
-      <w:r>
-        <w:rPr>
-          <w:rFonts w:cstheme="minorHAnsi"/>
-          <w:noProof/>
-          <w:sz w:val="32"/>
-        </w:rPr>
-        <mc:AlternateContent>
-          <mc:Choice Requires="wps">
-            <w:drawing>
               <wp:anchor distT="0" distB="0" distL="114300" distR="114300" simplePos="0" relativeHeight="251704320" behindDoc="0" locked="0" layoutInCell="1" allowOverlap="1" wp14:anchorId="105D1B86" wp14:editId="19336EEC">
                 <wp:simplePos x="0" y="0"/>
                 <wp:positionH relativeFrom="column">
@@ -1394,7 +1303,7 @@
           </mc:Choice>
           <mc:Fallback>
             <w:pict>
-              <v:shapetype w14:anchorId="63533F29" id="_x0000_t33" coordsize="21600,21600" o:spt="33" o:oned="t" path="m,l21600,r,21600e" filled="f">
+              <v:shapetype w14:anchorId="38961F09" id="_x0000_t33" coordsize="21600,21600" o:spt="33" o:oned="t" path="m,l21600,r,21600e" filled="f">
                 <v:stroke joinstyle="miter"/>
                 <v:path arrowok="t" fillok="f" o:connecttype="none"/>
                 <o:lock v:ext="edit" shapetype="t"/>
@@ -2751,13 +2660,13 @@
               <wp:anchor distT="0" distB="0" distL="114300" distR="114300" simplePos="0" relativeHeight="251697152" behindDoc="0" locked="0" layoutInCell="1" allowOverlap="1" wp14:anchorId="74DD25F0" wp14:editId="73AE3561">
                 <wp:simplePos x="0" y="0"/>
                 <wp:positionH relativeFrom="column">
-                  <wp:posOffset>2608028</wp:posOffset>
+                  <wp:posOffset>2604655</wp:posOffset>
                 </wp:positionH>
                 <wp:positionV relativeFrom="paragraph">
-                  <wp:posOffset>235447</wp:posOffset>
+                  <wp:posOffset>237779</wp:posOffset>
                 </wp:positionV>
-                <wp:extent cx="1762235" cy="522605"/>
-                <wp:effectExtent l="0" t="0" r="28575" b="10795"/>
+                <wp:extent cx="2195945" cy="522605"/>
+                <wp:effectExtent l="0" t="0" r="13970" b="10795"/>
                 <wp:wrapNone/>
                 <wp:docPr id="46" name="Rectangle 45">
                   <a:extLst xmlns:a="http://schemas.openxmlformats.org/drawingml/2006/main">
@@ -2774,7 +2683,7 @@
                       <wps:spPr bwMode="auto">
                         <a:xfrm>
                           <a:off x="0" y="0"/>
-                          <a:ext cx="1762235" cy="522605"/>
+                          <a:ext cx="2195945" cy="522605"/>
                         </a:xfrm>
                         <a:prstGeom prst="rect">
                           <a:avLst/>
@@ -2835,7 +2744,7 @@
           </mc:Choice>
           <mc:Fallback>
             <w:pict>
-              <v:rect w14:anchorId="74DD25F0" id="Rectangle 45" o:spid="_x0000_s1035" style="position:absolute;left:0;text-align:left;margin-left:205.35pt;margin-top:18.55pt;width:138.75pt;height:41.15pt;z-index:251697152;visibility:visible;mso-wrap-style:square;mso-width-percent:0;mso-wrap-distance-left:9pt;mso-wrap-distance-top:0;mso-wrap-distance-right:9pt;mso-wrap-distance-bottom:0;mso-position-horizontal:absolute;mso-position-horizontal-relative:text;mso-position-vertical:absolute;mso-position-vertical-relative:text;mso-width-percent:0;mso-width-relative:margin;v-text-anchor:middle" o:gfxdata="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" fillcolor="#8496b0 [1951]" strokecolor="#a5a5a5 [3206]" strokeweight="1pt">
+              <v:rect w14:anchorId="74DD25F0" id="Rectangle 45" o:spid="_x0000_s1035" style="position:absolute;left:0;text-align:left;margin-left:205.1pt;margin-top:18.7pt;width:172.9pt;height:41.15pt;z-index:251697152;visibility:visible;mso-wrap-style:square;mso-width-percent:0;mso-wrap-distance-left:9pt;mso-wrap-distance-top:0;mso-wrap-distance-right:9pt;mso-wrap-distance-bottom:0;mso-position-horizontal:absolute;mso-position-horizontal-relative:text;mso-position-vertical:absolute;mso-position-vertical-relative:text;mso-width-percent:0;mso-width-relative:margin;v-text-anchor:middle" o:gfxdata="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" fillcolor="#8496b0 [1951]" strokecolor="#a5a5a5 [3206]" strokeweight="1pt">
                 <v:stroke joinstyle="round"/>
                 <v:textbox inset="2.5mm,1.3mm,2.5mm,1.3mm">
                   <w:txbxContent>
@@ -3512,6 +3421,186 @@
           <w:sz w:val="32"/>
         </w:rPr>
       </w:pPr>
+      <w:r>
+        <w:rPr>
+          <w:rFonts w:cstheme="minorHAnsi"/>
+          <w:noProof/>
+          <w:sz w:val="32"/>
+        </w:rPr>
+        <mc:AlternateContent>
+          <mc:Choice Requires="wps">
+            <w:drawing>
+              <wp:anchor distT="0" distB="0" distL="114300" distR="114300" simplePos="0" relativeHeight="251744256" behindDoc="0" locked="0" layoutInCell="1" allowOverlap="1" wp14:anchorId="3B1A4BD5" wp14:editId="7ADBEC63">
+                <wp:simplePos x="0" y="0"/>
+                <wp:positionH relativeFrom="column">
+                  <wp:posOffset>4628687</wp:posOffset>
+                </wp:positionH>
+                <wp:positionV relativeFrom="paragraph">
+                  <wp:posOffset>46527</wp:posOffset>
+                </wp:positionV>
+                <wp:extent cx="45719" cy="1385455"/>
+                <wp:effectExtent l="57150" t="38100" r="69215" b="5715"/>
+                <wp:wrapNone/>
+                <wp:docPr id="24" name="Straight Arrow Connector 41">
+                  <a:extLst xmlns:a="http://schemas.openxmlformats.org/drawingml/2006/main"/>
+                </wp:docPr>
+                <wp:cNvGraphicFramePr>
+                  <a:graphicFrameLocks xmlns:a="http://schemas.openxmlformats.org/drawingml/2006/main"/>
+                </wp:cNvGraphicFramePr>
+                <a:graphic xmlns:a="http://schemas.openxmlformats.org/drawingml/2006/main">
+                  <a:graphicData uri="http://schemas.microsoft.com/office/word/2010/wordprocessingShape">
+                    <wps:wsp>
+                      <wps:cNvCnPr>
+                        <a:cxnSpLocks/>
+                      </wps:cNvCnPr>
+                      <wps:spPr bwMode="auto">
+                        <a:xfrm flipH="1" flipV="1">
+                          <a:off x="0" y="0"/>
+                          <a:ext cx="45719" cy="1385455"/>
+                        </a:xfrm>
+                        <a:prstGeom prst="straightConnector1">
+                          <a:avLst/>
+                        </a:prstGeom>
+                        <a:solidFill>
+                          <a:schemeClr val="bg1"/>
+                        </a:solidFill>
+                        <a:ln w="31750" cap="flat" cmpd="sng" algn="ctr">
+                          <a:solidFill>
+                            <a:srgbClr val="FF0000"/>
+                          </a:solidFill>
+                          <a:prstDash val="solid"/>
+                          <a:round/>
+                          <a:headEnd type="none" w="med" len="med"/>
+                          <a:tailEnd type="triangle"/>
+                        </a:ln>
+                        <a:effectLst/>
+                        <a:extLst>
+                          <a:ext uri="{AF507438-7753-43E0-B8FC-AC1667EBCBE1}">
+                            <a14:hiddenEffects xmlns:a14="http://schemas.microsoft.com/office/drawing/2010/main">
+                              <a:effectLst>
+                                <a:outerShdw dist="35921" dir="2700000" algn="ctr" rotWithShape="0">
+                                  <a:schemeClr val="bg2"/>
+                                </a:outerShdw>
+                              </a:effectLst>
+                            </a14:hiddenEffects>
+                          </a:ext>
+                        </a:extLst>
+                      </wps:spPr>
+                      <wps:bodyPr/>
+                    </wps:wsp>
+                  </a:graphicData>
+                </a:graphic>
+                <wp14:sizeRelH relativeFrom="margin">
+                  <wp14:pctWidth>0</wp14:pctWidth>
+                </wp14:sizeRelH>
+                <wp14:sizeRelV relativeFrom="margin">
+                  <wp14:pctHeight>0</wp14:pctHeight>
+                </wp14:sizeRelV>
+              </wp:anchor>
+            </w:drawing>
+          </mc:Choice>
+          <mc:Fallback>
+            <w:pict>
+              <v:shapetype w14:anchorId="379CA87D" id="_x0000_t32" coordsize="21600,21600" o:spt="32" o:oned="t" path="m,l21600,21600e" filled="f">
+                <v:path arrowok="t" fillok="f" o:connecttype="none"/>
+                <o:lock v:ext="edit" shapetype="t"/>
+              </v:shapetype>
+              <v:shape id="Straight Arrow Connector 41" o:spid="_x0000_s1026" type="#_x0000_t32" style="position:absolute;margin-left:364.45pt;margin-top:3.65pt;width:3.6pt;height:109.1pt;flip:x y;z-index:251744256;visibility:visible;mso-wrap-style:square;mso-width-percent:0;mso-height-percent:0;mso-wrap-distance-left:9pt;mso-wrap-distance-top:0;mso-wrap-distance-right:9pt;mso-wrap-distance-bottom:0;mso-position-horizontal:absolute;mso-position-horizontal-relative:text;mso-position-vertical:absolute;mso-position-vertical-relative:text;mso-width-percent:0;mso-height-percent:0;mso-width-relative:margin;mso-height-relative:margin" o:gfxdata="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" filled="t" fillcolor="white [3212]" strokecolor="red" strokeweight="2.5pt">
+                <v:stroke endarrow="block"/>
+                <v:shadow color="#e7e6e6 [3214]"/>
+                <o:lock v:ext="edit" shapetype="f"/>
+              </v:shape>
+            </w:pict>
+          </mc:Fallback>
+        </mc:AlternateContent>
+      </w:r>
+      <w:r>
+        <w:rPr>
+          <w:rFonts w:cstheme="minorHAnsi"/>
+          <w:noProof/>
+          <w:sz w:val="32"/>
+        </w:rPr>
+        <mc:AlternateContent>
+          <mc:Choice Requires="wps">
+            <w:drawing>
+              <wp:anchor distT="0" distB="0" distL="114300" distR="114300" simplePos="0" relativeHeight="251720704" behindDoc="0" locked="0" layoutInCell="1" allowOverlap="1" wp14:anchorId="085F66D8" wp14:editId="48D673B0">
+                <wp:simplePos x="0" y="0"/>
+                <wp:positionH relativeFrom="column">
+                  <wp:posOffset>3590925</wp:posOffset>
+                </wp:positionH>
+                <wp:positionV relativeFrom="paragraph">
+                  <wp:posOffset>25458</wp:posOffset>
+                </wp:positionV>
+                <wp:extent cx="0" cy="689610"/>
+                <wp:effectExtent l="57150" t="38100" r="57150" b="15240"/>
+                <wp:wrapNone/>
+                <wp:docPr id="53" name="Straight Arrow Connector 52">
+                  <a:extLst xmlns:a="http://schemas.openxmlformats.org/drawingml/2006/main">
+                    <a:ext uri="{FF2B5EF4-FFF2-40B4-BE49-F238E27FC236}">
+                      <a16:creationId xmlns:a16="http://schemas.microsoft.com/office/drawing/2014/main" id="{96858DAD-6761-4362-9964-CD81D71E3042}"/>
+                    </a:ext>
+                  </a:extLst>
+                </wp:docPr>
+                <wp:cNvGraphicFramePr>
+                  <a:graphicFrameLocks xmlns:a="http://schemas.openxmlformats.org/drawingml/2006/main"/>
+                </wp:cNvGraphicFramePr>
+                <a:graphic xmlns:a="http://schemas.openxmlformats.org/drawingml/2006/main">
+                  <a:graphicData uri="http://schemas.microsoft.com/office/word/2010/wordprocessingShape">
+                    <wps:wsp>
+                      <wps:cNvCnPr>
+                        <a:cxnSpLocks/>
+                      </wps:cNvCnPr>
+                      <wps:spPr bwMode="auto">
+                        <a:xfrm flipV="1">
+                          <a:off x="0" y="0"/>
+                          <a:ext cx="0" cy="689610"/>
+                        </a:xfrm>
+                        <a:prstGeom prst="straightConnector1">
+                          <a:avLst/>
+                        </a:prstGeom>
+                        <a:solidFill>
+                          <a:schemeClr val="bg1"/>
+                        </a:solidFill>
+                        <a:ln w="38100" cap="flat" cmpd="sng" algn="ctr">
+                          <a:solidFill>
+                            <a:srgbClr val="FFC000"/>
+                          </a:solidFill>
+                          <a:prstDash val="solid"/>
+                          <a:round/>
+                          <a:headEnd type="none" w="med" len="med"/>
+                          <a:tailEnd type="triangle"/>
+                        </a:ln>
+                        <a:effectLst/>
+                        <a:extLst>
+                          <a:ext uri="{AF507438-7753-43E0-B8FC-AC1667EBCBE1}">
+                            <a14:hiddenEffects xmlns:a14="http://schemas.microsoft.com/office/drawing/2010/main">
+                              <a:effectLst>
+                                <a:outerShdw dist="35921" dir="2700000" algn="ctr" rotWithShape="0">
+                                  <a:schemeClr val="bg2"/>
+                                </a:outerShdw>
+                              </a:effectLst>
+                            </a14:hiddenEffects>
+                          </a:ext>
+                        </a:extLst>
+                      </wps:spPr>
+                      <wps:bodyPr/>
+                    </wps:wsp>
+                  </a:graphicData>
+                </a:graphic>
+              </wp:anchor>
+            </w:drawing>
+          </mc:Choice>
+          <mc:Fallback>
+            <w:pict>
+              <v:shape w14:anchorId="6B258F1E" id="Straight Arrow Connector 52" o:spid="_x0000_s1026" type="#_x0000_t32" style="position:absolute;margin-left:282.75pt;margin-top:2pt;width:0;height:54.3pt;flip:y;z-index:251720704;visibility:visible;mso-wrap-style:square;mso-wrap-distance-left:9pt;mso-wrap-distance-top:0;mso-wrap-distance-right:9pt;mso-wrap-distance-bottom:0;mso-position-horizontal:absolute;mso-position-horizontal-relative:text;mso-position-vertical:absolute;mso-position-vertical-relative:text" o:gfxdata="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" filled="t" fillcolor="white [3212]" strokecolor="#ffc000" strokeweight="3pt">
+                <v:stroke endarrow="block"/>
+                <v:shadow color="#e7e6e6 [3214]"/>
+                <o:lock v:ext="edit" shapetype="f"/>
+              </v:shape>
+            </w:pict>
+          </mc:Fallback>
+        </mc:AlternateContent>
+      </w:r>
     </w:p>
     <w:p>
       <w:pPr>
@@ -3521,6 +3610,114 @@
           <w:sz w:val="32"/>
         </w:rPr>
       </w:pPr>
+      <w:r>
+        <w:rPr>
+          <w:rFonts w:cstheme="minorHAnsi"/>
+          <w:noProof/>
+          <w:sz w:val="32"/>
+        </w:rPr>
+        <mc:AlternateContent>
+          <mc:Choice Requires="wps">
+            <w:drawing>
+              <wp:anchor distT="0" distB="0" distL="114300" distR="114300" simplePos="0" relativeHeight="251746304" behindDoc="0" locked="0" layoutInCell="1" allowOverlap="1" wp14:anchorId="526392EF" wp14:editId="5108C6A5">
+                <wp:simplePos x="0" y="0"/>
+                <wp:positionH relativeFrom="column">
+                  <wp:posOffset>4821382</wp:posOffset>
+                </wp:positionH>
+                <wp:positionV relativeFrom="paragraph">
+                  <wp:posOffset>9467</wp:posOffset>
+                </wp:positionV>
+                <wp:extent cx="1828800" cy="430530"/>
+                <wp:effectExtent l="0" t="0" r="0" b="0"/>
+                <wp:wrapNone/>
+                <wp:docPr id="25" name="TextBox 114">
+                  <a:extLst xmlns:a="http://schemas.openxmlformats.org/drawingml/2006/main"/>
+                </wp:docPr>
+                <wp:cNvGraphicFramePr/>
+                <a:graphic xmlns:a="http://schemas.openxmlformats.org/drawingml/2006/main">
+                  <a:graphicData uri="http://schemas.microsoft.com/office/word/2010/wordprocessingShape">
+                    <wps:wsp>
+                      <wps:cNvSpPr txBox="1"/>
+                      <wps:spPr>
+                        <a:xfrm>
+                          <a:off x="0" y="0"/>
+                          <a:ext cx="1828800" cy="430530"/>
+                        </a:xfrm>
+                        <a:prstGeom prst="rect">
+                          <a:avLst/>
+                        </a:prstGeom>
+                        <a:noFill/>
+                      </wps:spPr>
+                      <wps:txbx>
+                        <w:txbxContent>
+                          <w:p>
+                            <w:pPr>
+                              <w:pStyle w:val="NormalWeb"/>
+                              <w:spacing w:before="0" w:beforeAutospacing="0" w:after="0" w:afterAutospacing="0" w:line="264" w:lineRule="auto"/>
+                              <w:textAlignment w:val="baseline"/>
+                              <w:rPr>
+                                <w:color w:val="000000" w:themeColor="text1"/>
+                                <w:sz w:val="14"/>
+                              </w:rPr>
+                            </w:pPr>
+                            <w:r>
+                              <w:rPr>
+                                <w:rFonts w:ascii="Arial" w:hAnsi="Arial" w:cs="Arial"/>
+                                <w:color w:val="000000" w:themeColor="text1"/>
+                                <w:kern w:val="24"/>
+                                <w:sz w:val="22"/>
+                                <w:szCs w:val="40"/>
+                              </w:rPr>
+                              <w:t>Configurable UDP feeding for applications unable to use MQTT. Runs same packets just over a non-buffered or assured UDP Connection.</w:t>
+                            </w:r>
+                          </w:p>
+                        </w:txbxContent>
+                      </wps:txbx>
+                      <wps:bodyPr wrap="square" rtlCol="0">
+                        <a:spAutoFit/>
+                      </wps:bodyPr>
+                    </wps:wsp>
+                  </a:graphicData>
+                </a:graphic>
+                <wp14:sizeRelH relativeFrom="margin">
+                  <wp14:pctWidth>0</wp14:pctWidth>
+                </wp14:sizeRelH>
+              </wp:anchor>
+            </w:drawing>
+          </mc:Choice>
+          <mc:Fallback>
+            <w:pict>
+              <v:shape w14:anchorId="526392EF" id="_x0000_s1042" type="#_x0000_t202" style="position:absolute;left:0;text-align:left;margin-left:379.65pt;margin-top:.75pt;width:2in;height:33.9pt;z-index:251746304;visibility:visible;mso-wrap-style:square;mso-width-percent:0;mso-wrap-distance-left:9pt;mso-wrap-distance-top:0;mso-wrap-distance-right:9pt;mso-wrap-distance-bottom:0;mso-position-horizontal:absolute;mso-position-horizontal-relative:text;mso-position-vertical:absolute;mso-position-vertical-relative:text;mso-width-percent:0;mso-width-relative:margin;v-text-anchor:top" o:gfxdata="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" filled="f" stroked="f">
+                <v:textbox style="mso-fit-shape-to-text:t">
+                  <w:txbxContent>
+                    <w:p>
+                      <w:pPr>
+                        <w:pStyle w:val="NormalWeb"/>
+                        <w:spacing w:before="0" w:beforeAutospacing="0" w:after="0" w:afterAutospacing="0" w:line="264" w:lineRule="auto"/>
+                        <w:textAlignment w:val="baseline"/>
+                        <w:rPr>
+                          <w:color w:val="000000" w:themeColor="text1"/>
+                          <w:sz w:val="14"/>
+                        </w:rPr>
+                      </w:pPr>
+                      <w:r>
+                        <w:rPr>
+                          <w:rFonts w:ascii="Arial" w:hAnsi="Arial" w:cs="Arial"/>
+                          <w:color w:val="000000" w:themeColor="text1"/>
+                          <w:kern w:val="24"/>
+                          <w:sz w:val="22"/>
+                          <w:szCs w:val="40"/>
+                        </w:rPr>
+                        <w:t>Configurable UDP feeding for applications unable to use MQTT. Runs same packets just over a non-buffered or assured UDP Connection.</w:t>
+                      </w:r>
+                    </w:p>
+                  </w:txbxContent>
+                </v:textbox>
+              </v:shape>
+            </w:pict>
+          </mc:Fallback>
+        </mc:AlternateContent>
+      </w:r>
       <w:r>
         <w:rPr>
           <w:rFonts w:cstheme="minorHAnsi"/>
@@ -3614,7 +3811,7 @@
           </mc:Choice>
           <mc:Fallback>
             <w:pict>
-              <v:rect w14:anchorId="658BDAAB" id="Rectangle 46" o:spid="_x0000_s1042" style="position:absolute;left:0;text-align:left;margin-left:204.05pt;margin-top:27.05pt;width:140.85pt;height:34.8pt;z-index:251719680;visibility:visible;mso-wrap-style:square;mso-width-percent:0;mso-wrap-distance-left:9pt;mso-wrap-distance-top:0;mso-wrap-distance-right:9pt;mso-wrap-distance-bottom:0;mso-position-horizontal:absolute;mso-position-horizontal-relative:text;mso-position-vertical:absolute;mso-position-vertical-relative:text;mso-width-percent:0;mso-width-relative:margin;v-text-anchor:middle" o:gfxdata="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" fillcolor="#5b9bd5 [3208]" strokecolor="#5b9bd5 [3208]" strokeweight="1pt">
+              <v:rect w14:anchorId="658BDAAB" id="Rectangle 46" o:spid="_x0000_s1043" style="position:absolute;left:0;text-align:left;margin-left:204.05pt;margin-top:27.05pt;width:140.85pt;height:34.8pt;z-index:251719680;visibility:visible;mso-wrap-style:square;mso-width-percent:0;mso-wrap-distance-left:9pt;mso-wrap-distance-top:0;mso-wrap-distance-right:9pt;mso-wrap-distance-bottom:0;mso-position-horizontal:absolute;mso-position-horizontal-relative:text;mso-position-vertical:absolute;mso-position-vertical-relative:text;mso-width-percent:0;mso-width-relative:margin;v-text-anchor:middle" o:gfxdata="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" fillcolor="#5b9bd5 [3208]" strokecolor="#5b9bd5 [3208]" strokeweight="1pt">
                 <v:stroke joinstyle="round"/>
                 <v:textbox inset="2.5mm,1.3mm,2.5mm,1.3mm">
                   <w:txbxContent>
@@ -3766,7 +3963,7 @@
           </mc:Choice>
           <mc:Fallback>
             <w:pict>
-              <v:rect w14:anchorId="6CC6AF61" id="Rectangle 18" o:spid="_x0000_s1043" style="position:absolute;left:0;text-align:left;margin-left:175.65pt;margin-top:26.05pt;width:90pt;height:21.75pt;z-index:251695104;visibility:visible;mso-wrap-style:square;mso-width-percent:0;mso-height-percent:0;mso-wrap-distance-left:9pt;mso-wrap-distance-top:0;mso-wrap-distance-right:9pt;mso-wrap-distance-bottom:0;mso-position-horizontal:absolute;mso-position-horizontal-relative:text;mso-position-vertical:absolute;mso-position-vertical-relative:text;mso-width-percent:0;mso-height-percent:0;mso-width-relative:margin;mso-height-relative:margin;v-text-anchor:middle" o:gfxdata="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" fillcolor="#aeaaaa [2414]" strokecolor="#8eaadb [1940]" strokeweight="1pt">
+              <v:rect w14:anchorId="6CC6AF61" id="Rectangle 18" o:spid="_x0000_s1044" style="position:absolute;left:0;text-align:left;margin-left:175.65pt;margin-top:26.05pt;width:90pt;height:21.75pt;z-index:251695104;visibility:visible;mso-wrap-style:square;mso-width-percent:0;mso-height-percent:0;mso-wrap-distance-left:9pt;mso-wrap-distance-top:0;mso-wrap-distance-right:9pt;mso-wrap-distance-bottom:0;mso-position-horizontal:absolute;mso-position-horizontal-relative:text;mso-position-vertical:absolute;mso-position-vertical-relative:text;mso-width-percent:0;mso-height-percent:0;mso-width-relative:margin;mso-height-relative:margin;v-text-anchor:middle" o:gfxdata="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" fillcolor="#aeaaaa [2414]" strokecolor="#8eaadb [1940]" strokeweight="1pt">
                 <v:stroke joinstyle="round"/>
                 <v:textbox inset="2.5mm,1.3mm,2.5mm,1.3mm">
                   <w:txbxContent>
@@ -3916,7 +4113,7 @@
           </mc:Choice>
           <mc:Fallback>
             <w:pict>
-              <v:rect w14:anchorId="48890E94" id="Rectangle 15" o:spid="_x0000_s1044" style="position:absolute;left:0;text-align:left;margin-left:175.65pt;margin-top:20.45pt;width:85.6pt;height:21.75pt;z-index:251692032;visibility:visible;mso-wrap-style:square;mso-width-percent:0;mso-height-percent:0;mso-wrap-distance-left:9pt;mso-wrap-distance-top:0;mso-wrap-distance-right:9pt;mso-wrap-distance-bottom:0;mso-position-horizontal:absolute;mso-position-horizontal-relative:text;mso-position-vertical:absolute;mso-position-vertical-relative:text;mso-width-percent:0;mso-height-percent:0;mso-width-relative:margin;mso-height-relative:margin;v-text-anchor:middle" o:gfxdata="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" fillcolor="#aeaaaa [2414]" strokecolor="#8eaadb [1940]" strokeweight="1pt">
+              <v:rect w14:anchorId="48890E94" id="Rectangle 15" o:spid="_x0000_s1045" style="position:absolute;left:0;text-align:left;margin-left:175.65pt;margin-top:20.45pt;width:85.6pt;height:21.75pt;z-index:251692032;visibility:visible;mso-wrap-style:square;mso-width-percent:0;mso-height-percent:0;mso-wrap-distance-left:9pt;mso-wrap-distance-top:0;mso-wrap-distance-right:9pt;mso-wrap-distance-bottom:0;mso-position-horizontal:absolute;mso-position-horizontal-relative:text;mso-position-vertical:absolute;mso-position-vertical-relative:text;mso-width-percent:0;mso-height-percent:0;mso-width-relative:margin;mso-height-relative:margin;v-text-anchor:middle" o:gfxdata="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" fillcolor="#aeaaaa [2414]" strokecolor="#8eaadb [1940]" strokeweight="1pt">
                 <v:stroke joinstyle="round"/>
                 <v:textbox inset="2.5mm,1.3mm,2.5mm,1.3mm">
                   <w:txbxContent>
@@ -4060,7 +4257,7 @@
           </mc:Choice>
           <mc:Fallback>
             <w:pict>
-              <v:rect w14:anchorId="77B23AA0" id="Rectangle 16" o:spid="_x0000_s1045" style="position:absolute;left:0;text-align:left;margin-left:175.5pt;margin-top:15.65pt;width:144.5pt;height:21.75pt;z-index:251693056;visibility:visible;mso-wrap-style:none;mso-height-percent:0;mso-wrap-distance-left:9pt;mso-wrap-distance-top:0;mso-wrap-distance-right:9pt;mso-wrap-distance-bottom:0;mso-position-horizontal:absolute;mso-position-horizontal-relative:text;mso-position-vertical:absolute;mso-position-vertical-relative:text;mso-height-percent:0;mso-height-relative:margin;v-text-anchor:middle" o:gfxdata="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" fillcolor="#aeaaaa [2414]" strokecolor="#8eaadb [1940]" strokeweight="1pt">
+              <v:rect w14:anchorId="77B23AA0" id="Rectangle 16" o:spid="_x0000_s1046" style="position:absolute;left:0;text-align:left;margin-left:175.5pt;margin-top:15.65pt;width:144.5pt;height:21.75pt;z-index:251693056;visibility:visible;mso-wrap-style:none;mso-height-percent:0;mso-wrap-distance-left:9pt;mso-wrap-distance-top:0;mso-wrap-distance-right:9pt;mso-wrap-distance-bottom:0;mso-position-horizontal:absolute;mso-position-horizontal-relative:text;mso-position-vertical:absolute;mso-position-vertical-relative:text;mso-height-percent:0;mso-height-relative:margin;v-text-anchor:middle" o:gfxdata="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" fillcolor="#aeaaaa [2414]" strokecolor="#8eaadb [1940]" strokeweight="1pt">
                 <v:stroke joinstyle="round"/>
                 <v:textbox inset="2.5mm,1.3mm,2.5mm,1.3mm">
                   <w:txbxContent>
@@ -4200,7 +4397,7 @@
           </mc:Choice>
           <mc:Fallback>
             <w:pict>
-              <v:rect w14:anchorId="3B9AB216" id="Rectangle 17" o:spid="_x0000_s1046" style="position:absolute;margin-left:175.5pt;margin-top:10.55pt;width:144.5pt;height:21.75pt;z-index:251694080;visibility:visible;mso-wrap-style:none;mso-height-percent:0;mso-wrap-distance-left:9pt;mso-wrap-distance-top:0;mso-wrap-distance-right:9pt;mso-wrap-distance-bottom:0;mso-position-horizontal:absolute;mso-position-horizontal-relative:text;mso-position-vertical:absolute;mso-position-vertical-relative:text;mso-height-percent:0;mso-height-relative:margin;v-text-anchor:middle" o:gfxdata="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" fillcolor="#aeaaaa [2414]" strokecolor="#8eaadb [1940]" strokeweight="1pt">
+              <v:rect w14:anchorId="3B9AB216" id="Rectangle 17" o:spid="_x0000_s1047" style="position:absolute;margin-left:175.5pt;margin-top:10.55pt;width:144.5pt;height:21.75pt;z-index:251694080;visibility:visible;mso-wrap-style:none;mso-height-percent:0;mso-wrap-distance-left:9pt;mso-wrap-distance-top:0;mso-wrap-distance-right:9pt;mso-wrap-distance-bottom:0;mso-position-horizontal:absolute;mso-position-horizontal-relative:text;mso-position-vertical:absolute;mso-position-vertical-relative:text;mso-height-percent:0;mso-height-relative:margin;v-text-anchor:middle" o:gfxdata="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" fillcolor="#aeaaaa [2414]" strokecolor="#8eaadb [1940]" strokeweight="1pt">
                 <v:stroke joinstyle="round"/>
                 <v:textbox inset="2.5mm,1.3mm,2.5mm,1.3mm">
                   <w:txbxContent>
@@ -4376,7 +4573,7 @@
           </mc:Choice>
           <mc:Fallback>
             <w:pict>
-              <v:shape w14:anchorId="6C0F76A4" id="TextBox 38" o:spid="_x0000_s1047" type="#_x0000_t202" style="position:absolute;margin-left:26.85pt;margin-top:8.8pt;width:60.35pt;height:28.55pt;z-index:251742208;visibility:visible;mso-wrap-style:square;mso-wrap-distance-left:9pt;mso-wrap-distance-top:0;mso-wrap-distance-right:9pt;mso-wrap-distance-bottom:0;mso-position-horizontal:absolute;mso-position-horizontal-relative:text;mso-position-vertical:absolute;mso-position-vertical-relative:text;v-text-anchor:top" o:gfxdata="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" filled="f" stroked="f">
+              <v:shape w14:anchorId="6C0F76A4" id="TextBox 38" o:spid="_x0000_s1048" type="#_x0000_t202" style="position:absolute;margin-left:26.85pt;margin-top:8.8pt;width:60.35pt;height:28.55pt;z-index:251742208;visibility:visible;mso-wrap-style:square;mso-wrap-distance-left:9pt;mso-wrap-distance-top:0;mso-wrap-distance-right:9pt;mso-wrap-distance-bottom:0;mso-position-horizontal:absolute;mso-position-horizontal-relative:text;mso-position-vertical:absolute;mso-position-vertical-relative:text;v-text-anchor:top" o:gfxdata="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" filled="f" stroked="f">
                 <v:textbox style="mso-fit-shape-to-text:t">
                   <w:txbxContent>
                     <w:p>
@@ -4519,7 +4716,7 @@
           </mc:Choice>
           <mc:Fallback>
             <w:pict>
-              <v:rect w14:anchorId="15C32478" id="Rectangle 37" o:spid="_x0000_s1048" style="position:absolute;margin-left:307.3pt;margin-top:26.8pt;width:117.7pt;height:34.25pt;z-index:251731968;visibility:visible;mso-wrap-style:square;mso-width-percent:0;mso-height-percent:0;mso-wrap-distance-left:9pt;mso-wrap-distance-top:0;mso-wrap-distance-right:9pt;mso-wrap-distance-bottom:0;mso-position-horizontal:absolute;mso-position-horizontal-relative:text;mso-position-vertical:absolute;mso-position-vertical-relative:text;mso-width-percent:0;mso-height-percent:0;mso-width-relative:margin;mso-height-relative:margin;v-text-anchor:middle" o:gfxdata="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" fillcolor="#5a5a5a [2109]" strokecolor="#0070c0" strokeweight="1pt">
+              <v:rect w14:anchorId="15C32478" id="Rectangle 37" o:spid="_x0000_s1049" style="position:absolute;margin-left:307.3pt;margin-top:26.8pt;width:117.7pt;height:34.25pt;z-index:251731968;visibility:visible;mso-wrap-style:square;mso-width-percent:0;mso-height-percent:0;mso-wrap-distance-left:9pt;mso-wrap-distance-top:0;mso-wrap-distance-right:9pt;mso-wrap-distance-bottom:0;mso-position-horizontal:absolute;mso-position-horizontal-relative:text;mso-position-vertical:absolute;mso-position-vertical-relative:text;mso-width-percent:0;mso-height-percent:0;mso-width-relative:margin;mso-height-relative:margin;v-text-anchor:middle" o:gfxdata="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" fillcolor="#5a5a5a [2109]" strokecolor="#0070c0" strokeweight="1pt">
                 <v:stroke joinstyle="round"/>
                 <v:textbox inset="2.5mm,1.3mm,2.5mm,1.3mm">
                   <w:txbxContent>
@@ -4650,7 +4847,7 @@
           </mc:Choice>
           <mc:Fallback>
             <w:pict>
-              <v:rect w14:anchorId="2321C565" id="_x0000_s1049" style="position:absolute;margin-left:246.55pt;margin-top:26.8pt;width:60.7pt;height:34.25pt;z-index:251730944;visibility:visible;mso-wrap-style:square;mso-width-percent:0;mso-height-percent:0;mso-wrap-distance-left:9pt;mso-wrap-distance-top:0;mso-wrap-distance-right:9pt;mso-wrap-distance-bottom:0;mso-position-horizontal:absolute;mso-position-horizontal-relative:text;mso-position-vertical:absolute;mso-position-vertical-relative:text;mso-width-percent:0;mso-height-percent:0;mso-width-relative:margin;mso-height-relative:margin;v-text-anchor:middle" o:gfxdata="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" fillcolor="#0070c0" strokecolor="#0070c0" strokeweight="1pt">
+              <v:rect w14:anchorId="2321C565" id="_x0000_s1050" style="position:absolute;margin-left:246.55pt;margin-top:26.8pt;width:60.7pt;height:34.25pt;z-index:251730944;visibility:visible;mso-wrap-style:square;mso-width-percent:0;mso-height-percent:0;mso-wrap-distance-left:9pt;mso-wrap-distance-top:0;mso-wrap-distance-right:9pt;mso-wrap-distance-bottom:0;mso-position-horizontal:absolute;mso-position-horizontal-relative:text;mso-position-vertical:absolute;mso-position-vertical-relative:text;mso-width-percent:0;mso-height-percent:0;mso-width-relative:margin;mso-height-relative:margin;v-text-anchor:middle" o:gfxdata="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" fillcolor="#0070c0" strokecolor="#0070c0" strokeweight="1pt">
                 <v:stroke joinstyle="round"/>
                 <v:textbox inset="2.5mm,1.3mm,2.5mm,1.3mm">
                   <w:txbxContent>
@@ -4781,7 +4978,7 @@
           </mc:Choice>
           <mc:Fallback>
             <w:pict>
-              <v:rect w14:anchorId="14D60C15" id="_x0000_s1050" style="position:absolute;margin-left:191.45pt;margin-top:26.8pt;width:53.8pt;height:34.25pt;z-index:251729920;visibility:visible;mso-wrap-style:square;mso-width-percent:0;mso-height-percent:0;mso-wrap-distance-left:9pt;mso-wrap-distance-top:0;mso-wrap-distance-right:9pt;mso-wrap-distance-bottom:0;mso-position-horizontal:absolute;mso-position-horizontal-relative:text;mso-position-vertical:absolute;mso-position-vertical-relative:text;mso-width-percent:0;mso-height-percent:0;mso-width-relative:margin;mso-height-relative:margin;v-text-anchor:middle" o:gfxdata="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" fillcolor="#ed7d31 [3205]" strokecolor="#0070c0" strokeweight="1pt">
+              <v:rect w14:anchorId="14D60C15" id="_x0000_s1051" style="position:absolute;margin-left:191.45pt;margin-top:26.8pt;width:53.8pt;height:34.25pt;z-index:251729920;visibility:visible;mso-wrap-style:square;mso-width-percent:0;mso-height-percent:0;mso-wrap-distance-left:9pt;mso-wrap-distance-top:0;mso-wrap-distance-right:9pt;mso-wrap-distance-bottom:0;mso-position-horizontal:absolute;mso-position-horizontal-relative:text;mso-position-vertical:absolute;mso-position-vertical-relative:text;mso-width-percent:0;mso-height-percent:0;mso-width-relative:margin;mso-height-relative:margin;v-text-anchor:middle" o:gfxdata="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" fillcolor="#ed7d31 [3205]" strokecolor="#0070c0" strokeweight="1pt">
                 <v:stroke joinstyle="round"/>
                 <v:textbox inset="2.5mm,1.3mm,2.5mm,1.3mm">
                   <w:txbxContent>
@@ -4912,7 +5109,7 @@
           </mc:Choice>
           <mc:Fallback>
             <w:pict>
-              <v:rect w14:anchorId="3FF8E9C4" id="_x0000_s1051" style="position:absolute;margin-left:142.65pt;margin-top:27.45pt;width:48.8pt;height:34.25pt;z-index:251728896;visibility:visible;mso-wrap-style:square;mso-width-percent:0;mso-height-percent:0;mso-wrap-distance-left:9pt;mso-wrap-distance-top:0;mso-wrap-distance-right:9pt;mso-wrap-distance-bottom:0;mso-position-horizontal:absolute;mso-position-horizontal-relative:text;mso-position-vertical:absolute;mso-position-vertical-relative:text;mso-width-percent:0;mso-height-percent:0;mso-width-relative:margin;mso-height-relative:margin;v-text-anchor:middle" o:gfxdata="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" fillcolor="#ed7d31 [3205]" strokecolor="#0070c0" strokeweight="1pt">
+              <v:rect w14:anchorId="3FF8E9C4" id="_x0000_s1052" style="position:absolute;margin-left:142.65pt;margin-top:27.45pt;width:48.8pt;height:34.25pt;z-index:251728896;visibility:visible;mso-wrap-style:square;mso-width-percent:0;mso-height-percent:0;mso-wrap-distance-left:9pt;mso-wrap-distance-top:0;mso-wrap-distance-right:9pt;mso-wrap-distance-bottom:0;mso-position-horizontal:absolute;mso-position-horizontal-relative:text;mso-position-vertical:absolute;mso-position-vertical-relative:text;mso-width-percent:0;mso-height-percent:0;mso-width-relative:margin;mso-height-relative:margin;v-text-anchor:middle" o:gfxdata="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" fillcolor="#ed7d31 [3205]" strokecolor="#0070c0" strokeweight="1pt">
                 <v:stroke joinstyle="round"/>
                 <v:textbox inset="2.5mm,1.3mm,2.5mm,1.3mm">
                   <w:txbxContent>
@@ -5043,7 +5240,7 @@
           </mc:Choice>
           <mc:Fallback>
             <w:pict>
-              <v:rect w14:anchorId="1523E52B" id="_x0000_s1052" style="position:absolute;margin-left:93.85pt;margin-top:27.55pt;width:48.8pt;height:34.25pt;z-index:251727872;visibility:visible;mso-wrap-style:square;mso-width-percent:0;mso-height-percent:0;mso-wrap-distance-left:9pt;mso-wrap-distance-top:0;mso-wrap-distance-right:9pt;mso-wrap-distance-bottom:0;mso-position-horizontal:absolute;mso-position-horizontal-relative:text;mso-position-vertical:absolute;mso-position-vertical-relative:text;mso-width-percent:0;mso-height-percent:0;mso-width-relative:margin;mso-height-relative:margin;v-text-anchor:middle" o:gfxdata="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" fillcolor="#ed7d31 [3205]" strokecolor="#0070c0" strokeweight="1pt">
+              <v:rect w14:anchorId="1523E52B" id="_x0000_s1053" style="position:absolute;margin-left:93.85pt;margin-top:27.55pt;width:48.8pt;height:34.25pt;z-index:251727872;visibility:visible;mso-wrap-style:square;mso-width-percent:0;mso-height-percent:0;mso-wrap-distance-left:9pt;mso-wrap-distance-top:0;mso-wrap-distance-right:9pt;mso-wrap-distance-bottom:0;mso-position-horizontal:absolute;mso-position-horizontal-relative:text;mso-position-vertical:absolute;mso-position-vertical-relative:text;mso-width-percent:0;mso-height-percent:0;mso-width-relative:margin;mso-height-relative:margin;v-text-anchor:middle" o:gfxdata="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" fillcolor="#ed7d31 [3205]" strokecolor="#0070c0" strokeweight="1pt">
                 <v:stroke joinstyle="round"/>
                 <v:textbox inset="2.5mm,1.3mm,2.5mm,1.3mm">
                   <w:txbxContent>
@@ -5152,7 +5349,7 @@
           </mc:Choice>
           <mc:Fallback>
             <w:pict>
-              <v:shape w14:anchorId="37A7227C" id="_x0000_s1053" type="#_x0000_t202" style="position:absolute;margin-left:87pt;margin-top:9.7pt;width:60.35pt;height:28.55pt;z-index:251738112;visibility:visible;mso-wrap-style:square;mso-wrap-distance-left:9pt;mso-wrap-distance-top:0;mso-wrap-distance-right:9pt;mso-wrap-distance-bottom:0;mso-position-horizontal:absolute;mso-position-horizontal-relative:text;mso-position-vertical:absolute;mso-position-vertical-relative:text;v-text-anchor:top" o:gfxdata="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" filled="f" stroked="f">
+              <v:shape w14:anchorId="37A7227C" id="_x0000_s1054" type="#_x0000_t202" style="position:absolute;margin-left:87pt;margin-top:9.7pt;width:60.35pt;height:28.55pt;z-index:251738112;visibility:visible;mso-wrap-style:square;mso-wrap-distance-left:9pt;mso-wrap-distance-top:0;mso-wrap-distance-right:9pt;mso-wrap-distance-bottom:0;mso-position-horizontal:absolute;mso-position-horizontal-relative:text;mso-position-vertical:absolute;mso-position-vertical-relative:text;v-text-anchor:top" o:gfxdata="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" filled="f" stroked="f">
                 <v:textbox style="mso-fit-shape-to-text:t">
                   <w:txbxContent>
                     <w:p>
@@ -5270,7 +5467,7 @@
           </mc:Choice>
           <mc:Fallback>
             <w:pict>
-              <v:shape w14:anchorId="595B233B" id="_x0000_s1054" type="#_x0000_t202" style="position:absolute;margin-left:242.9pt;margin-top:9.9pt;width:60.35pt;height:28.55pt;z-index:251735040;visibility:visible;mso-wrap-style:square;mso-wrap-distance-left:9pt;mso-wrap-distance-top:0;mso-wrap-distance-right:9pt;mso-wrap-distance-bottom:0;mso-position-horizontal:absolute;mso-position-horizontal-relative:text;mso-position-vertical:absolute;mso-position-vertical-relative:text;v-text-anchor:top" o:gfxdata="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" filled="f" stroked="f">
+              <v:shape w14:anchorId="595B233B" id="_x0000_s1055" type="#_x0000_t202" style="position:absolute;margin-left:242.9pt;margin-top:9.9pt;width:60.35pt;height:28.55pt;z-index:251735040;visibility:visible;mso-wrap-style:square;mso-wrap-distance-left:9pt;mso-wrap-distance-top:0;mso-wrap-distance-right:9pt;mso-wrap-distance-bottom:0;mso-position-horizontal:absolute;mso-position-horizontal-relative:text;mso-position-vertical:absolute;mso-position-vertical-relative:text;v-text-anchor:top" o:gfxdata="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" filled="f" stroked="f">
                 <v:textbox style="mso-fit-shape-to-text:t">
                   <w:txbxContent>
                     <w:p>
@@ -5388,7 +5585,7 @@
           </mc:Choice>
           <mc:Fallback>
             <w:pict>
-              <v:shape w14:anchorId="2184FAF5" id="_x0000_s1055" type="#_x0000_t202" style="position:absolute;margin-left:134.55pt;margin-top:10.3pt;width:60.35pt;height:28.55pt;z-index:251737088;visibility:visible;mso-wrap-style:square;mso-wrap-distance-left:9pt;mso-wrap-distance-top:0;mso-wrap-distance-right:9pt;mso-wrap-distance-bottom:0;mso-position-horizontal:absolute;mso-position-horizontal-relative:text;mso-position-vertical:absolute;mso-position-vertical-relative:text;v-text-anchor:top" o:gfxdata="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" filled="f" stroked="f">
+              <v:shape w14:anchorId="2184FAF5" id="_x0000_s1056" type="#_x0000_t202" style="position:absolute;margin-left:134.55pt;margin-top:10.3pt;width:60.35pt;height:28.55pt;z-index:251737088;visibility:visible;mso-wrap-style:square;mso-wrap-distance-left:9pt;mso-wrap-distance-top:0;mso-wrap-distance-right:9pt;mso-wrap-distance-bottom:0;mso-position-horizontal:absolute;mso-position-horizontal-relative:text;mso-position-vertical:absolute;mso-position-vertical-relative:text;v-text-anchor:top" o:gfxdata="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" filled="f" stroked="f">
                 <v:textbox style="mso-fit-shape-to-text:t">
                   <w:txbxContent>
                     <w:p>
@@ -5496,7 +5693,7 @@
           </mc:Choice>
           <mc:Fallback>
             <w:pict>
-              <v:shape w14:anchorId="1D734974" id="_x0000_s1056" type="#_x0000_t202" style="position:absolute;margin-left:185.3pt;margin-top:9.9pt;width:60.35pt;height:28.55pt;z-index:251736064;visibility:visible;mso-wrap-style:square;mso-wrap-distance-left:9pt;mso-wrap-distance-top:0;mso-wrap-distance-right:9pt;mso-wrap-distance-bottom:0;mso-position-horizontal:absolute;mso-position-horizontal-relative:text;mso-position-vertical:absolute;mso-position-vertical-relative:text;v-text-anchor:top" o:gfxdata="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" filled="f" stroked="f">
+              <v:shape w14:anchorId="1D734974" id="_x0000_s1057" type="#_x0000_t202" style="position:absolute;margin-left:185.3pt;margin-top:9.9pt;width:60.35pt;height:28.55pt;z-index:251736064;visibility:visible;mso-wrap-style:square;mso-wrap-distance-left:9pt;mso-wrap-distance-top:0;mso-wrap-distance-right:9pt;mso-wrap-distance-bottom:0;mso-position-horizontal:absolute;mso-position-horizontal-relative:text;mso-position-vertical:absolute;mso-position-vertical-relative:text;v-text-anchor:top" o:gfxdata="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" filled="f" stroked="f">
                 <v:textbox style="mso-fit-shape-to-text:t">
                   <w:txbxContent>
                     <w:p>
@@ -5614,7 +5811,7 @@
           </mc:Choice>
           <mc:Fallback>
             <w:pict>
-              <v:shape w14:anchorId="2A92CA0C" id="_x0000_s1057" type="#_x0000_t202" style="position:absolute;margin-left:321.8pt;margin-top:8pt;width:60.35pt;height:28.55pt;z-index:251739136;visibility:visible;mso-wrap-style:square;mso-wrap-distance-left:9pt;mso-wrap-distance-top:0;mso-wrap-distance-right:9pt;mso-wrap-distance-bottom:0;mso-position-horizontal:absolute;mso-position-horizontal-relative:text;mso-position-vertical:absolute;mso-position-vertical-relative:text;v-text-anchor:top" o:gfxdata="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" filled="f" stroked="f">
+              <v:shape w14:anchorId="2A92CA0C" id="_x0000_s1058" type="#_x0000_t202" style="position:absolute;margin-left:321.8pt;margin-top:8pt;width:60.35pt;height:28.55pt;z-index:251739136;visibility:visible;mso-wrap-style:square;mso-wrap-distance-left:9pt;mso-wrap-distance-top:0;mso-wrap-distance-right:9pt;mso-wrap-distance-bottom:0;mso-position-horizontal:absolute;mso-position-horizontal-relative:text;mso-position-vertical:absolute;mso-position-vertical-relative:text;v-text-anchor:top" o:gfxdata="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" filled="f" stroked="f">
                 <v:textbox style="mso-fit-shape-to-text:t">
                   <w:txbxContent>
                     <w:p>
@@ -5765,7 +5962,7 @@
           </mc:Choice>
           <mc:Fallback>
             <w:pict>
-              <v:rect w14:anchorId="3463E60B" id="_x0000_s1058" style="position:absolute;margin-left:45.25pt;margin-top:3.95pt;width:48.8pt;height:34.25pt;z-index:251741184;visibility:visible;mso-wrap-style:square;mso-width-percent:0;mso-height-percent:0;mso-wrap-distance-left:9pt;mso-wrap-distance-top:0;mso-wrap-distance-right:9pt;mso-wrap-distance-bottom:0;mso-position-horizontal:absolute;mso-position-horizontal-relative:text;mso-position-vertical:absolute;mso-position-vertical-relative:text;mso-width-percent:0;mso-height-percent:0;mso-width-relative:margin;mso-height-relative:margin;v-text-anchor:middle" o:gfxdata="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" fillcolor="#0070c0" strokecolor="#0070c0" strokeweight="1pt">
+              <v:rect w14:anchorId="3463E60B" id="_x0000_s1059" style="position:absolute;margin-left:45.25pt;margin-top:3.95pt;width:48.8pt;height:34.25pt;z-index:251741184;visibility:visible;mso-wrap-style:square;mso-width-percent:0;mso-height-percent:0;mso-wrap-distance-left:9pt;mso-wrap-distance-top:0;mso-wrap-distance-right:9pt;mso-wrap-distance-bottom:0;mso-position-horizontal:absolute;mso-position-horizontal-relative:text;mso-position-vertical:absolute;mso-position-vertical-relative:text;mso-width-percent:0;mso-height-percent:0;mso-width-relative:margin;mso-height-relative:margin;v-text-anchor:middle" o:gfxdata="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" fillcolor="#0070c0" strokecolor="#0070c0" strokeweight="1pt">
                 <v:stroke joinstyle="round"/>
                 <v:textbox inset="2.5mm,1.3mm,2.5mm,1.3mm">
                   <w:txbxContent>
@@ -6407,6 +6604,34 @@
     </w:p>
     <w:p>
       <w:pPr>
+        <w:pStyle w:val="ListParagraph"/>
+        <w:numPr>
+          <w:ilvl w:val="0"/>
+          <w:numId w:val="1"/>
+        </w:numPr>
+        <w:rPr>
+          <w:rFonts w:eastAsiaTheme="minorEastAsia" w:cstheme="minorHAnsi"/>
+          <w:color w:val="000000" w:themeColor="text1"/>
+          <w:kern w:val="24"/>
+          <w:sz w:val="24"/>
+          <w:szCs w:val="32"/>
+        </w:rPr>
+      </w:pPr>
+      <w:r>
+        <w:rPr>
+          <w:rFonts w:eastAsiaTheme="minorEastAsia" w:cstheme="minorHAnsi"/>
+          <w:color w:val="000000" w:themeColor="text1"/>
+          <w:kern w:val="24"/>
+          <w:sz w:val="24"/>
+          <w:szCs w:val="32"/>
+        </w:rPr>
+        <w:t>UDP Packets are the Same Minus the MQTT Header section.</w:t>
+      </w:r>
+      <w:bookmarkStart w:id="0" w:name="_GoBack"/>
+      <w:bookmarkEnd w:id="0"/>
+    </w:p>
+    <w:p>
+      <w:pPr>
         <w:rPr>
           <w:rFonts w:eastAsiaTheme="minorEastAsia" w:cstheme="minorHAnsi"/>
           <w:color w:val="000000" w:themeColor="text1"/>
@@ -7187,22 +7412,8 @@
           <w:szCs w:val="32"/>
           <w:u w:val="single"/>
         </w:rPr>
-        <w:t>Field Information</w:t>
-      </w:r>
-      <w:r>
-        <w:rPr>
-          <w:rFonts w:eastAsiaTheme="minorEastAsia" w:cstheme="minorHAnsi"/>
-          <w:b/>
-          <w:color w:val="000000" w:themeColor="text1"/>
-          <w:kern w:val="24"/>
-          <w:sz w:val="24"/>
-          <w:szCs w:val="32"/>
-          <w:u w:val="single"/>
-        </w:rPr>
-        <w:t xml:space="preserve"> Section.</w:t>
-      </w:r>
-      <w:bookmarkStart w:id="0" w:name="_GoBack"/>
-      <w:bookmarkEnd w:id="0"/>
+        <w:t>Field Information Section.</w:t>
+      </w:r>
     </w:p>
     <w:p>
       <w:pPr>
@@ -12438,17 +12649,7 @@
                 <w:sz w:val="24"/>
                 <w:szCs w:val="32"/>
               </w:rPr>
-              <w:t xml:space="preserve">String </w:t>
-            </w:r>
-            <w:r>
-              <w:rPr>
-                <w:rFonts w:eastAsiaTheme="minorEastAsia" w:cstheme="minorHAnsi"/>
-                <w:color w:val="000000" w:themeColor="text1"/>
-                <w:kern w:val="24"/>
-                <w:sz w:val="24"/>
-                <w:szCs w:val="32"/>
-              </w:rPr>
-              <w:t>The exact SQL that will be run on the server.  Currently selected database is not always the same so include a using.</w:t>
+              <w:t>String The exact SQL that will be run on the server.  Currently selected database is not always the same so include a using.</w:t>
             </w:r>
           </w:p>
           <w:p>

</xml_diff>